<commit_message>
fine bozza tesi capitolo 3
</commit_message>
<xml_diff>
--- a/Tesi/Tesi -  Design - Capitolo 3.docx
+++ b/Tesi/Tesi -  Design - Capitolo 3.docx
@@ -4,6 +4,15 @@
   <w:body>
     <w:sdt>
       <w:sdtPr>
+        <w:rPr>
+          <w:rFonts w:asciiTheme="minorHAnsi" w:eastAsiaTheme="minorHAnsi" w:hAnsiTheme="minorHAnsi" w:cstheme="minorBidi"/>
+          <w:b w:val="0"/>
+          <w:bCs w:val="0"/>
+          <w:color w:val="auto"/>
+          <w:sz w:val="24"/>
+          <w:szCs w:val="24"/>
+          <w:lang w:eastAsia="en-US"/>
+        </w:rPr>
         <w:id w:val="19602025"/>
         <w:docPartObj>
           <w:docPartGallery w:val="Table of Contents"/>
@@ -12,12 +21,7 @@
       </w:sdtPr>
       <w:sdtEndPr>
         <w:rPr>
-          <w:rFonts w:asciiTheme="minorHAnsi" w:eastAsiaTheme="minorHAnsi" w:hAnsiTheme="minorHAnsi" w:cstheme="minorBidi"/>
           <w:noProof/>
-          <w:color w:val="auto"/>
-          <w:sz w:val="24"/>
-          <w:szCs w:val="24"/>
-          <w:lang w:eastAsia="en-US"/>
         </w:rPr>
       </w:sdtEndPr>
       <w:sdtContent>
@@ -63,7 +67,7 @@
             </w:rPr>
             <w:fldChar w:fldCharType="separate"/>
           </w:r>
-          <w:hyperlink w:anchor="_Toc105803018" w:history="1">
+          <w:hyperlink w:anchor="_Toc105962081" w:history="1">
             <w:r>
               <w:rPr>
                 <w:rStyle w:val="Collegamentoipertestuale"/>
@@ -109,7 +113,7 @@
                 <w:noProof/>
                 <w:webHidden/>
               </w:rPr>
-              <w:instrText xml:space="preserve"> PAGEREF _Toc105803018 \h </w:instrText>
+              <w:instrText xml:space="preserve"> PAGEREF _Toc105962081 \h </w:instrText>
             </w:r>
             <w:r>
               <w:rPr>
@@ -157,7 +161,7 @@
               <w:lang w:eastAsia="it-IT"/>
             </w:rPr>
           </w:pPr>
-          <w:hyperlink w:anchor="_Toc105803019" w:history="1">
+          <w:hyperlink w:anchor="_Toc105962082" w:history="1">
             <w:r>
               <w:rPr>
                 <w:rStyle w:val="Collegamentoipertestuale"/>
@@ -203,7 +207,7 @@
                 <w:noProof/>
                 <w:webHidden/>
               </w:rPr>
-              <w:instrText xml:space="preserve"> PAGEREF _Toc105803019 \h </w:instrText>
+              <w:instrText xml:space="preserve"> PAGEREF _Toc105962082 \h </w:instrText>
             </w:r>
             <w:r>
               <w:rPr>
@@ -251,7 +255,7 @@
               <w:lang w:eastAsia="it-IT"/>
             </w:rPr>
           </w:pPr>
-          <w:hyperlink w:anchor="_Toc105803020" w:history="1">
+          <w:hyperlink w:anchor="_Toc105962083" w:history="1">
             <w:r>
               <w:rPr>
                 <w:rStyle w:val="Collegamentoipertestuale"/>
@@ -297,7 +301,7 @@
                 <w:noProof/>
                 <w:webHidden/>
               </w:rPr>
-              <w:instrText xml:space="preserve"> PAGEREF _Toc105803020 \h </w:instrText>
+              <w:instrText xml:space="preserve"> PAGEREF _Toc105962083 \h </w:instrText>
             </w:r>
             <w:r>
               <w:rPr>
@@ -345,7 +349,7 @@
               <w:lang w:eastAsia="it-IT"/>
             </w:rPr>
           </w:pPr>
-          <w:hyperlink w:anchor="_Toc105803021" w:history="1">
+          <w:hyperlink w:anchor="_Toc105962084" w:history="1">
             <w:r>
               <w:rPr>
                 <w:rStyle w:val="Collegamentoipertestuale"/>
@@ -391,7 +395,7 @@
                 <w:noProof/>
                 <w:webHidden/>
               </w:rPr>
-              <w:instrText xml:space="preserve"> PAGEREF _Toc105803021 \h </w:instrText>
+              <w:instrText xml:space="preserve"> PAGEREF _Toc105962084 \h </w:instrText>
             </w:r>
             <w:r>
               <w:rPr>
@@ -436,7 +440,7 @@
               <w:lang w:eastAsia="it-IT"/>
             </w:rPr>
           </w:pPr>
-          <w:hyperlink w:anchor="_Toc105803022" w:history="1">
+          <w:hyperlink w:anchor="_Toc105962085" w:history="1">
             <w:r>
               <w:rPr>
                 <w:rStyle w:val="Collegamentoipertestuale"/>
@@ -463,7 +467,7 @@
                 <w:noProof/>
                 <w:webHidden/>
               </w:rPr>
-              <w:instrText xml:space="preserve"> PAGEREF _Toc105803022 \h </w:instrText>
+              <w:instrText xml:space="preserve"> PAGEREF _Toc105962085 \h </w:instrText>
             </w:r>
             <w:r>
               <w:rPr>
@@ -508,7 +512,7 @@
               <w:lang w:eastAsia="it-IT"/>
             </w:rPr>
           </w:pPr>
-          <w:hyperlink w:anchor="_Toc105803023" w:history="1">
+          <w:hyperlink w:anchor="_Toc105962086" w:history="1">
             <w:r>
               <w:rPr>
                 <w:rStyle w:val="Collegamentoipertestuale"/>
@@ -535,7 +539,7 @@
                 <w:noProof/>
                 <w:webHidden/>
               </w:rPr>
-              <w:instrText xml:space="preserve"> PAGEREF _Toc105803023 \h </w:instrText>
+              <w:instrText xml:space="preserve"> PAGEREF _Toc105962086 \h </w:instrText>
             </w:r>
             <w:r>
               <w:rPr>
@@ -580,13 +584,13 @@
               <w:lang w:eastAsia="it-IT"/>
             </w:rPr>
           </w:pPr>
-          <w:hyperlink w:anchor="_Toc105803024" w:history="1">
+          <w:hyperlink w:anchor="_Toc105962087" w:history="1">
             <w:r>
               <w:rPr>
                 <w:rStyle w:val="Collegamentoipertestuale"/>
                 <w:noProof/>
               </w:rPr>
-              <w:t>3.3.3Architettura e sviluppo</w:t>
+              <w:t>3.3.3 Architettura e sviluppo</w:t>
             </w:r>
             <w:r>
               <w:rPr>
@@ -607,7 +611,7 @@
                 <w:noProof/>
                 <w:webHidden/>
               </w:rPr>
-              <w:instrText xml:space="preserve"> PAGEREF _Toc105803024 \h </w:instrText>
+              <w:instrText xml:space="preserve"> PAGEREF _Toc105962087 \h </w:instrText>
             </w:r>
             <w:r>
               <w:rPr>
@@ -666,7 +670,7 @@
           <w:numId w:val="11"/>
         </w:numPr>
       </w:pPr>
-      <w:bookmarkStart w:id="0" w:name="_Toc105803018"/>
+      <w:bookmarkStart w:id="0" w:name="_Toc105962081"/>
       <w:r>
         <w:lastRenderedPageBreak/>
         <w:t>Design</w:t>
@@ -682,7 +686,7 @@
           <w:numId w:val="11"/>
         </w:numPr>
       </w:pPr>
-      <w:bookmarkStart w:id="1" w:name="_Toc105803019"/>
+      <w:bookmarkStart w:id="1" w:name="_Toc105962082"/>
       <w:r>
         <w:t>Scenari d’uso</w:t>
       </w:r>
@@ -694,7 +698,7 @@
         <w:pStyle w:val="StileEsempio"/>
       </w:pPr>
       <w:r>
-        <w:t>Per poter capire in che modo strutturare la creazione del sistema a seconda del tipo di utilizzo che ne potrebbero fare gli utenti, sono stati introdotti gli scenari.</w:t>
+        <w:t>Per capire in che modo strutturare la creazione del sistema a seconda del tipo di utilizzo che ne potrebbero fare gli utenti, sono stati introdotti gli scenari.</w:t>
       </w:r>
     </w:p>
     <w:p>
@@ -763,8 +767,13 @@
       <w:pPr>
         <w:pStyle w:val="StileEsempio"/>
       </w:pPr>
-      <w:r>
-        <w:t xml:space="preserve">Il cittadino, </w:t>
+      <w:proofErr w:type="gramStart"/>
+      <w:r>
+        <w:t>Il cittadino,</w:t>
+      </w:r>
+      <w:proofErr w:type="gramEnd"/>
+      <w:r>
+        <w:t xml:space="preserve"> </w:t>
       </w:r>
       <w:r>
         <w:t>clicca</w:t>
@@ -779,7 +788,19 @@
         <w:t xml:space="preserve"> distret</w:t>
       </w:r>
       <w:r>
-        <w:t xml:space="preserve">to in cui vive che è presente sulla mappa rappresentato tramite un </w:t>
+        <w:t>to in cui vive che è presente sulla mappa</w:t>
+      </w:r>
+      <w:r>
+        <w:t xml:space="preserve">, </w:t>
+      </w:r>
+      <w:r>
+        <w:t xml:space="preserve">rappresentato </w:t>
+      </w:r>
+      <w:r>
+        <w:t>da</w:t>
+      </w:r>
+      <w:r>
+        <w:t xml:space="preserve"> un </w:t>
       </w:r>
       <w:proofErr w:type="spellStart"/>
       <w:r>
@@ -802,7 +823,13 @@
         <w:t>di una casa, e gli vengono mostrati i fenomeni urbani</w:t>
       </w:r>
       <w:r>
-        <w:t xml:space="preserve">, sottoforma di </w:t>
+        <w:t xml:space="preserve">, </w:t>
+      </w:r>
+      <w:r>
+        <w:t>sotto forma</w:t>
+      </w:r>
+      <w:r>
+        <w:t xml:space="preserve"> di </w:t>
       </w:r>
       <w:proofErr w:type="spellStart"/>
       <w:r>
@@ -827,7 +854,13 @@
         <w:t>clicca</w:t>
       </w:r>
       <w:r>
-        <w:t xml:space="preserve"> sul bottone che mostra </w:t>
+        <w:t xml:space="preserve"> sul </w:t>
+      </w:r>
+      <w:r>
+        <w:t>pulsante</w:t>
+      </w:r>
+      <w:r>
+        <w:t xml:space="preserve"> che mostra </w:t>
       </w:r>
       <w:r>
         <w:t>la</w:t>
@@ -844,7 +877,19 @@
       </w:r>
       <w:proofErr w:type="spellEnd"/>
       <w:r>
-        <w:t xml:space="preserve">. La legenda mostra il significato dei colori con il relativo valore numerico e letterale, e tutti i </w:t>
+        <w:t>. La legenda mostra il significato dei colori</w:t>
+      </w:r>
+      <w:r>
+        <w:t>,</w:t>
+      </w:r>
+      <w:r>
+        <w:t xml:space="preserve"> con il relativo valore numerico e letterale</w:t>
+      </w:r>
+      <w:r>
+        <w:t xml:space="preserve">, </w:t>
+      </w:r>
+      <w:r>
+        <w:t xml:space="preserve">e tutti i </w:t>
       </w:r>
       <w:proofErr w:type="spellStart"/>
       <w:r>
@@ -852,13 +897,7 @@
       </w:r>
       <w:proofErr w:type="spellEnd"/>
       <w:r>
-        <w:t xml:space="preserve"> </w:t>
-      </w:r>
-      <w:r>
-        <w:t>che</w:t>
-      </w:r>
-      <w:r>
-        <w:t xml:space="preserve"> hanno un’icona associata</w:t>
+        <w:t>.</w:t>
       </w:r>
     </w:p>
     <w:p>
@@ -884,26 +923,46 @@
       </w:r>
       <w:proofErr w:type="spellEnd"/>
       <w:r>
-        <w:t xml:space="preserve"> e gli viene mostrato, il nome, il significato e di che tipo è.</w:t>
-      </w:r>
-    </w:p>
-    <w:p>
-      <w:pPr>
-        <w:pStyle w:val="StileEsempio"/>
-      </w:pPr>
-    </w:p>
-    <w:p>
-      <w:pPr>
-        <w:pStyle w:val="StileEsempio"/>
-      </w:pPr>
-      <w:r>
-        <w:t xml:space="preserve">Scenario </w:t>
-      </w:r>
-      <w:r>
-        <w:t>2</w:t>
-      </w:r>
-      <w:r>
-        <w:t xml:space="preserve"> –</w:t>
+        <w:t xml:space="preserve"> su cui vuole avere più informazioni</w:t>
+      </w:r>
+      <w:r>
+        <w:t xml:space="preserve"> e gli viene mostrato</w:t>
+      </w:r>
+      <w:r>
+        <w:t xml:space="preserve"> </w:t>
+      </w:r>
+      <w:r>
+        <w:t xml:space="preserve">il nome, il significato e </w:t>
+      </w:r>
+      <w:r>
+        <w:t>il</w:t>
+      </w:r>
+      <w:r>
+        <w:t xml:space="preserve"> tipo</w:t>
+      </w:r>
+      <w:r>
+        <w:t xml:space="preserve"> del </w:t>
+      </w:r>
+      <w:proofErr w:type="spellStart"/>
+      <w:r>
+        <w:t>corema</w:t>
+      </w:r>
+      <w:proofErr w:type="spellEnd"/>
+      <w:r>
+        <w:t xml:space="preserve"> cliccato.</w:t>
+      </w:r>
+    </w:p>
+    <w:p>
+      <w:pPr>
+        <w:pStyle w:val="StileEsempio"/>
+      </w:pPr>
+    </w:p>
+    <w:p>
+      <w:pPr>
+        <w:pStyle w:val="StileEsempio"/>
+      </w:pPr>
+      <w:r>
+        <w:t>Scenario 2 –</w:t>
       </w:r>
       <w:r>
         <w:t xml:space="preserve"> Visualizzazione e modifica della mappa </w:t>
@@ -954,13 +1013,7 @@
         <w:pStyle w:val="StileEsempio"/>
       </w:pPr>
       <w:r>
-        <w:t>L</w:t>
-      </w:r>
-      <w:r>
-        <w:t>’amministratore cittadino</w:t>
-      </w:r>
-      <w:r>
-        <w:t xml:space="preserve"> digita l’indirizzo web della web-app</w:t>
+        <w:t>L’amministratore cittadino digita l’indirizzo web della web-app</w:t>
       </w:r>
       <w:r>
         <w:t xml:space="preserve"> e clicca invio. G</w:t>
@@ -999,42 +1052,69 @@
       </w:r>
       <w:proofErr w:type="gramEnd"/>
       <w:r>
-        <w:t xml:space="preserve"> colorata di una casa</w:t>
-      </w:r>
-      <w:r>
-        <w:t>;</w:t>
+        <w:t xml:space="preserve"> colorata di una casa; clicca su un</w:t>
+      </w:r>
+      <w:r>
+        <w:t xml:space="preserve"> distretto </w:t>
+      </w:r>
+      <w:r>
+        <w:t xml:space="preserve">e gli vengono mostrati i fenomeni urbani, </w:t>
+      </w:r>
+      <w:r>
+        <w:t>sotto forma</w:t>
+      </w:r>
+      <w:r>
+        <w:t xml:space="preserve"> di </w:t>
+      </w:r>
+      <w:proofErr w:type="spellStart"/>
+      <w:r>
+        <w:t>coremi</w:t>
+      </w:r>
+      <w:proofErr w:type="spellEnd"/>
+      <w:r>
+        <w:t xml:space="preserve">, che caratterizzano il distretto </w:t>
+      </w:r>
+      <w:r>
+        <w:t>cliccato. Successivamente clicca su</w:t>
+      </w:r>
+      <w:r>
+        <w:t>l</w:t>
       </w:r>
       <w:r>
         <w:t xml:space="preserve"> </w:t>
       </w:r>
       <w:r>
-        <w:t>clicca su un</w:t>
-      </w:r>
-      <w:r>
-        <w:t xml:space="preserve"> distretto </w:t>
-      </w:r>
-      <w:r>
-        <w:t xml:space="preserve">e gli vengono mostrati i fenomeni urbani, sottoforma di </w:t>
-      </w:r>
-      <w:proofErr w:type="spellStart"/>
-      <w:r>
-        <w:t>coremi</w:t>
-      </w:r>
-      <w:proofErr w:type="spellEnd"/>
-      <w:r>
-        <w:t xml:space="preserve">, che caratterizzano il distretto </w:t>
-      </w:r>
-      <w:r>
-        <w:t xml:space="preserve">cliccato. Successivamente clicca su un bottone </w:t>
-      </w:r>
-      <w:r>
-        <w:t xml:space="preserve">di menù, gli </w:t>
-      </w:r>
-      <w:r>
-        <w:t>mostrati tutti i fenomeni urbani, presenti nel distretto cliccato, con i</w:t>
-      </w:r>
-      <w:r>
-        <w:t xml:space="preserve">l relativo indice di felicità, rappresentato sottoforma di </w:t>
+        <w:t>pulsante</w:t>
+      </w:r>
+      <w:r>
+        <w:t xml:space="preserve"> </w:t>
+      </w:r>
+      <w:r>
+        <w:t>menù</w:t>
+      </w:r>
+      <w:r>
+        <w:t xml:space="preserve"> e </w:t>
+      </w:r>
+      <w:r>
+        <w:t xml:space="preserve">gli </w:t>
+      </w:r>
+      <w:r>
+        <w:t>mostrati tutti i fenomeni urbani</w:t>
+      </w:r>
+      <w:r>
+        <w:t xml:space="preserve"> </w:t>
+      </w:r>
+      <w:r>
+        <w:t>presenti nel distretto cliccato, con i</w:t>
+      </w:r>
+      <w:r>
+        <w:t xml:space="preserve">l relativo indice di felicità, rappresentato </w:t>
+      </w:r>
+      <w:r>
+        <w:t>sotto forma</w:t>
+      </w:r>
+      <w:r>
+        <w:t xml:space="preserve"> di </w:t>
       </w:r>
       <w:r>
         <w:t>valor</w:t>
@@ -1077,7 +1157,13 @@
         <w:t xml:space="preserve"> </w:t>
       </w:r>
       <w:r>
-        <w:t>il sistema aggiorna l’indice di felicità dei distretti e dei fenomeni urbani coinvolti</w:t>
+        <w:t xml:space="preserve">il sistema </w:t>
+      </w:r>
+      <w:r>
+        <w:t xml:space="preserve">elabora i cambiamenti che sono stati effettuati e </w:t>
+      </w:r>
+      <w:r>
+        <w:t>aggiorna l’indice di felicità dei distretti e dei fenomeni urbani coinvolti</w:t>
       </w:r>
       <w:r>
         <w:t>.</w:t>
@@ -1093,13 +1179,7 @@
         <w:pStyle w:val="StileEsempio"/>
       </w:pPr>
       <w:r>
-        <w:t xml:space="preserve">Scenario </w:t>
-      </w:r>
-      <w:r>
-        <w:t>3</w:t>
-      </w:r>
-      <w:r>
-        <w:t xml:space="preserve"> – </w:t>
+        <w:t xml:space="preserve">Scenario 3 – </w:t>
       </w:r>
       <w:r>
         <w:t>Filtraggio dei distretti</w:t>
@@ -1127,13 +1207,7 @@
         <w:pStyle w:val="StileEsempio"/>
       </w:pPr>
       <w:r>
-        <w:t xml:space="preserve">In questo scenario d’uso, il cittadino si trova </w:t>
-      </w:r>
-      <w:r>
-        <w:t xml:space="preserve">a casa, </w:t>
-      </w:r>
-      <w:r>
-        <w:t xml:space="preserve">utilizza un tablet touchscreen e vuole </w:t>
+        <w:t xml:space="preserve">In questo scenario d’uso, il cittadino si trova a casa, utilizza un tablet touchscreen e vuole </w:t>
       </w:r>
       <w:r>
         <w:t>filtrare i distretti cittadini in base</w:t>
@@ -1153,10 +1227,7 @@
         <w:pStyle w:val="StileEsempio"/>
       </w:pPr>
       <w:r>
-        <w:t xml:space="preserve">Il </w:t>
-      </w:r>
-      <w:r>
-        <w:t xml:space="preserve">cittadino digita l’indirizzo web della web-app e clicca invio. Gli viene mostrata una pagina web con la mappa </w:t>
+        <w:t xml:space="preserve">Il cittadino digita l’indirizzo web della web-app e clicca invio. Gli viene mostrata una pagina web con la mappa </w:t>
       </w:r>
       <w:proofErr w:type="spellStart"/>
       <w:r>
@@ -1172,19 +1243,7 @@
       </w:r>
       <w:proofErr w:type="spellEnd"/>
       <w:r>
-        <w:t xml:space="preserve"> con </w:t>
-      </w:r>
-      <w:r>
-        <w:t>un’icona</w:t>
-      </w:r>
-      <w:r>
-        <w:t xml:space="preserve"> colorata di una casa</w:t>
-      </w:r>
-      <w:r>
-        <w:t>.</w:t>
-      </w:r>
-      <w:r>
-        <w:t xml:space="preserve"> </w:t>
+        <w:t xml:space="preserve"> con un’icona colorata di una casa. </w:t>
       </w:r>
       <w:r>
         <w:t xml:space="preserve">Il cittadino, poi, </w:t>
@@ -1201,7 +1260,13 @@
         <w:pStyle w:val="StileEsempio"/>
       </w:pPr>
       <w:r>
-        <w:t>Il sistema mostra solamente i distretti con l’indice di felicità richiesto dal cittadino.</w:t>
+        <w:t>Il sistema</w:t>
+      </w:r>
+      <w:r>
+        <w:t xml:space="preserve"> elabora l’operazione che è stata effettuata e</w:t>
+      </w:r>
+      <w:r>
+        <w:t xml:space="preserve"> mostra solamente i distretti con l’indice di felicità richiesto dal cittadino.</w:t>
       </w:r>
     </w:p>
     <w:p>
@@ -1223,9 +1288,8 @@
           <w:numId w:val="11"/>
         </w:numPr>
       </w:pPr>
-      <w:bookmarkStart w:id="2" w:name="_Toc105803020"/>
-      <w:r>
-        <w:lastRenderedPageBreak/>
+      <w:bookmarkStart w:id="2" w:name="_Toc105962083"/>
+      <w:r>
         <w:t>Requisiti</w:t>
       </w:r>
       <w:bookmarkEnd w:id="2"/>
@@ -1539,10 +1603,22 @@
         </w:numPr>
       </w:pPr>
       <w:r>
-        <w:t>modifica</w:t>
-      </w:r>
-      <w:r>
-        <w:t xml:space="preserve"> l’indice di felicità del distretto, modificando gli indici di </w:t>
+        <w:t>aggiorna</w:t>
+      </w:r>
+      <w:r>
+        <w:t xml:space="preserve"> l’indice di felicità del distretto, </w:t>
+      </w:r>
+      <w:r>
+        <w:t>attraverso la modifica</w:t>
+      </w:r>
+      <w:r>
+        <w:t xml:space="preserve"> </w:t>
+      </w:r>
+      <w:r>
+        <w:t>de</w:t>
+      </w:r>
+      <w:r>
+        <w:t xml:space="preserve">gli indici di </w:t>
       </w:r>
       <w:r>
         <w:t>felicità</w:t>
@@ -1598,17 +1674,42 @@
     <w:p>
       <w:pPr>
         <w:pStyle w:val="StileEsempio"/>
+        <w:ind w:left="1788"/>
+      </w:pPr>
+    </w:p>
+    <w:p>
+      <w:pPr>
+        <w:pStyle w:val="StileEsempio"/>
         <w:numPr>
           <w:ilvl w:val="0"/>
           <w:numId w:val="18"/>
         </w:numPr>
       </w:pPr>
       <w:r>
-        <w:t>I requisi</w:t>
-      </w:r>
-      <w:r>
-        <w:t>ti ambientali e contestuali</w:t>
-      </w:r>
+        <w:lastRenderedPageBreak/>
+        <w:t xml:space="preserve">L’interazione con il sistema può avvenire </w:t>
+      </w:r>
+      <w:r>
+        <w:t>sia all’aperto,</w:t>
+      </w:r>
+      <w:r>
+        <w:t xml:space="preserve"> in </w:t>
+      </w:r>
+      <w:r>
+        <w:t>diverse aree cittadine in cui sono presenti dei totem touchscreen</w:t>
+      </w:r>
+      <w:r>
+        <w:t>, sia al chiuso</w:t>
+      </w:r>
+      <w:r>
+        <w:t xml:space="preserve"> su tablet touchscreen.</w:t>
+      </w:r>
+    </w:p>
+    <w:p>
+      <w:pPr>
+        <w:pStyle w:val="StileEsempio"/>
+        <w:ind w:left="720"/>
+      </w:pPr>
     </w:p>
     <w:p>
       <w:pPr>
@@ -1619,7 +1720,6 @@
         </w:numPr>
       </w:pPr>
       <w:r>
-        <w:lastRenderedPageBreak/>
         <w:t xml:space="preserve">Il sistema deve essere in grado di gestire ed elaborare dati provenienti da fonti esterne. </w:t>
       </w:r>
       <w:proofErr w:type="gramStart"/>
@@ -1678,18 +1778,16 @@
         <w:t xml:space="preserve">Il sistema </w:t>
       </w:r>
       <w:r>
-        <w:t xml:space="preserve">è rivolto sia a semplici cittadini che potranno visualizzare e comprendere con facilità la qualità della vita nei distretti cittadini, che </w:t>
-      </w:r>
-      <w:proofErr w:type="gramStart"/>
-      <w:r>
-        <w:t>a</w:t>
-      </w:r>
-      <w:proofErr w:type="gramEnd"/>
+        <w:t>è rivolto sia a semplici cittadini che potranno visualizzare e comprendere con facilità la qualità della vita nei distretti cittadini, che a</w:t>
+      </w:r>
+      <w:r>
+        <w:t>d</w:t>
+      </w:r>
       <w:r>
         <w:t xml:space="preserve"> amministratori della città che potranno prendere delle decisioni per migliorare la</w:t>
       </w:r>
       <w:r>
-        <w:t xml:space="preserve"> qualità della vista nei distretti cittadini</w:t>
+        <w:t xml:space="preserve"> qualità della vita nei distretti cittadini</w:t>
       </w:r>
     </w:p>
     <w:p>
@@ -1746,396 +1844,399 @@
           <w:numId w:val="11"/>
         </w:numPr>
       </w:pPr>
-      <w:bookmarkStart w:id="3" w:name="_Toc105803021"/>
+      <w:bookmarkStart w:id="3" w:name="_Toc105962084"/>
+      <w:r>
+        <w:t>Scelte progettuali</w:t>
+      </w:r>
+      <w:bookmarkEnd w:id="3"/>
+    </w:p>
+    <w:p>
+      <w:pPr>
+        <w:pStyle w:val="Titolo3"/>
+      </w:pPr>
+    </w:p>
+    <w:p>
+      <w:pPr>
+        <w:pStyle w:val="Titolo3"/>
+      </w:pPr>
+      <w:bookmarkStart w:id="4" w:name="_Toc105962085"/>
+      <w:r>
+        <w:t>3.3.</w:t>
+      </w:r>
+      <w:r>
+        <w:t>1 Tecnologie</w:t>
+      </w:r>
+      <w:bookmarkEnd w:id="4"/>
+    </w:p>
+    <w:p/>
+    <w:p>
+      <w:pPr>
+        <w:pStyle w:val="StileEsempio"/>
+      </w:pPr>
+      <w:r>
+        <w:t xml:space="preserve">Per sviluppare il sistema si è scelto di usare </w:t>
+      </w:r>
+      <w:r>
+        <w:t>tecnologie innovative</w:t>
+      </w:r>
+      <w:r>
+        <w:t xml:space="preserve">, </w:t>
+      </w:r>
+      <w:r>
+        <w:t>performanti</w:t>
+      </w:r>
+      <w:r>
+        <w:t xml:space="preserve"> e multipiattaforma.</w:t>
+      </w:r>
+    </w:p>
+    <w:p>
+      <w:pPr>
+        <w:pStyle w:val="StileEsempio"/>
+      </w:pPr>
+      <w:proofErr w:type="spellStart"/>
+      <w:r>
+        <w:t>Angular</w:t>
+      </w:r>
+      <w:proofErr w:type="spellEnd"/>
+    </w:p>
+    <w:p>
+      <w:pPr>
+        <w:pStyle w:val="StileEsempio"/>
+      </w:pPr>
+      <w:r>
+        <w:t xml:space="preserve">Il framework </w:t>
+      </w:r>
+      <w:r>
+        <w:t xml:space="preserve">utilizzato è </w:t>
+      </w:r>
+      <w:proofErr w:type="spellStart"/>
+      <w:r>
+        <w:t>Angular</w:t>
+      </w:r>
+      <w:proofErr w:type="spellEnd"/>
+      <w:r>
+        <w:t>,</w:t>
+      </w:r>
+      <w:r>
+        <w:t xml:space="preserve"> un framework open source per lo svilu</w:t>
+      </w:r>
+      <w:r>
+        <w:t xml:space="preserve">ppo di applicazioni web </w:t>
+      </w:r>
+      <w:r>
+        <w:t>ed è stato progettato per fornire uno strumento facile e veloce per sviluppare applicazioni che girano su qualunque piattaforma.</w:t>
+      </w:r>
+      <w:r>
+        <w:t xml:space="preserve"> (citazione </w:t>
+      </w:r>
+      <w:proofErr w:type="spellStart"/>
+      <w:r>
+        <w:t>wikipedia</w:t>
+      </w:r>
+      <w:proofErr w:type="spellEnd"/>
+      <w:r>
+        <w:t>)</w:t>
+      </w:r>
+    </w:p>
+    <w:p>
+      <w:pPr>
+        <w:pStyle w:val="StileEsempio"/>
+      </w:pPr>
+      <w:proofErr w:type="gramStart"/>
+      <w:r>
+        <w:t>E’</w:t>
+      </w:r>
+      <w:proofErr w:type="gramEnd"/>
+      <w:r>
+        <w:t xml:space="preserve"> un framework basato su componenti per la creazione di applicazioni web scalabili</w:t>
+      </w:r>
+      <w:r>
+        <w:t xml:space="preserve"> ed ha un una raccolta di librerie integrate che coprono un’ampia varietà di funzionalità tra cui </w:t>
+      </w:r>
+      <w:proofErr w:type="spellStart"/>
+      <w:r>
+        <w:t>routing</w:t>
+      </w:r>
+      <w:proofErr w:type="spellEnd"/>
+      <w:r>
+        <w:t>, gestione d</w:t>
+      </w:r>
+      <w:r>
+        <w:t xml:space="preserve">ei </w:t>
+      </w:r>
+      <w:proofErr w:type="spellStart"/>
+      <w:r>
+        <w:t>forms</w:t>
+      </w:r>
+      <w:proofErr w:type="spellEnd"/>
+      <w:r>
+        <w:t xml:space="preserve"> e comunicazione </w:t>
+      </w:r>
+      <w:proofErr w:type="spellStart"/>
+      <w:r>
+        <w:t>client-server</w:t>
+      </w:r>
+      <w:proofErr w:type="spellEnd"/>
+      <w:r>
+        <w:t>.</w:t>
+      </w:r>
+    </w:p>
+    <w:p>
+      <w:pPr>
+        <w:pStyle w:val="StileEsempio"/>
+      </w:pPr>
+      <w:r>
+        <w:t xml:space="preserve">(citazioni </w:t>
+      </w:r>
+      <w:proofErr w:type="spellStart"/>
+      <w:r>
+        <w:t>angular.io</w:t>
+      </w:r>
+      <w:proofErr w:type="spellEnd"/>
+      <w:r>
+        <w:t>)</w:t>
+      </w:r>
+    </w:p>
+    <w:p>
+      <w:pPr>
+        <w:pStyle w:val="StileEsempio"/>
+      </w:pPr>
+    </w:p>
+    <w:p>
+      <w:pPr>
+        <w:pStyle w:val="StileEsempio"/>
+      </w:pPr>
+    </w:p>
+    <w:p>
+      <w:pPr>
+        <w:pStyle w:val="StileEsempio"/>
+      </w:pPr>
+    </w:p>
+    <w:p>
+      <w:pPr>
+        <w:pStyle w:val="StileEsempio"/>
+      </w:pPr>
+    </w:p>
+    <w:p>
+      <w:pPr>
+        <w:pStyle w:val="StileEsempio"/>
+      </w:pPr>
+    </w:p>
+    <w:p>
+      <w:pPr>
+        <w:pStyle w:val="StileEsempio"/>
+      </w:pPr>
+      <w:proofErr w:type="spellStart"/>
+      <w:r>
+        <w:t>Node</w:t>
+      </w:r>
+      <w:proofErr w:type="spellEnd"/>
+      <w:r>
+        <w:t xml:space="preserve"> Package Manager </w:t>
+      </w:r>
+    </w:p>
+    <w:p>
+      <w:pPr>
+        <w:pStyle w:val="StileEsempio"/>
+      </w:pPr>
+      <w:proofErr w:type="spellStart"/>
+      <w:r>
+        <w:t>Npm</w:t>
+      </w:r>
+      <w:proofErr w:type="spellEnd"/>
+      <w:r>
+        <w:t xml:space="preserve">, abbreviazione di </w:t>
+      </w:r>
+      <w:proofErr w:type="spellStart"/>
+      <w:r>
+        <w:t>Node</w:t>
+      </w:r>
+      <w:proofErr w:type="spellEnd"/>
+      <w:r>
+        <w:t xml:space="preserve"> P</w:t>
+      </w:r>
+      <w:r>
+        <w:t xml:space="preserve">ackage </w:t>
+      </w:r>
+      <w:proofErr w:type="gramStart"/>
+      <w:r>
+        <w:t xml:space="preserve">Manager, </w:t>
+      </w:r>
+      <w:r>
+        <w:t xml:space="preserve"> è</w:t>
+      </w:r>
+      <w:proofErr w:type="gramEnd"/>
+      <w:r>
+        <w:t xml:space="preserve"> un gestore di pacchetti per</w:t>
+      </w:r>
+      <w:r>
+        <w:t xml:space="preserve"> il linguaggio di programmazione</w:t>
+      </w:r>
+      <w:r>
+        <w:t xml:space="preserve"> </w:t>
+      </w:r>
+      <w:proofErr w:type="spellStart"/>
+      <w:r>
+        <w:t>J</w:t>
+      </w:r>
+      <w:r>
+        <w:t>avascript</w:t>
+      </w:r>
+      <w:proofErr w:type="spellEnd"/>
+      <w:r>
+        <w:t xml:space="preserve"> che permette di organizzare, installare, riutilizzare e condividere del codice.</w:t>
+      </w:r>
+      <w:r>
+        <w:t xml:space="preserve"> Consiste in un client da linea di comando, chiamato </w:t>
+      </w:r>
+      <w:proofErr w:type="spellStart"/>
+      <w:r>
+        <w:t>npm</w:t>
+      </w:r>
+      <w:proofErr w:type="spellEnd"/>
+      <w:r>
+        <w:t xml:space="preserve">, e un database online di pacchetti pubblici e privati, chiamato </w:t>
+      </w:r>
+      <w:proofErr w:type="spellStart"/>
+      <w:r>
+        <w:t>npm</w:t>
+      </w:r>
+      <w:proofErr w:type="spellEnd"/>
+      <w:r>
+        <w:t xml:space="preserve"> </w:t>
+      </w:r>
+      <w:proofErr w:type="spellStart"/>
+      <w:r>
+        <w:t>registry</w:t>
+      </w:r>
+      <w:proofErr w:type="spellEnd"/>
+      <w:r>
+        <w:t xml:space="preserve">. Il </w:t>
+      </w:r>
+      <w:proofErr w:type="spellStart"/>
+      <w:r>
+        <w:t>registry</w:t>
+      </w:r>
+      <w:proofErr w:type="spellEnd"/>
+      <w:r>
+        <w:t xml:space="preserve"> è accessibile via client e i pacchetti disponibili sono consultabili sul sito web di </w:t>
+      </w:r>
+      <w:proofErr w:type="spellStart"/>
+      <w:r>
+        <w:t>npm</w:t>
+      </w:r>
+      <w:proofErr w:type="spellEnd"/>
+      <w:r>
+        <w:t xml:space="preserve">. Il gestore di pacchetti e il </w:t>
+      </w:r>
+      <w:proofErr w:type="spellStart"/>
+      <w:r>
+        <w:t>registry</w:t>
+      </w:r>
+      <w:proofErr w:type="spellEnd"/>
+      <w:r>
+        <w:t xml:space="preserve"> sono gestiti da </w:t>
+      </w:r>
+      <w:proofErr w:type="spellStart"/>
+      <w:r>
+        <w:t>npm</w:t>
+      </w:r>
+      <w:proofErr w:type="spellEnd"/>
+      <w:r>
+        <w:t xml:space="preserve">, Inc. (citazione </w:t>
+      </w:r>
+      <w:proofErr w:type="spellStart"/>
+      <w:r>
+        <w:t>wikipedia</w:t>
+      </w:r>
+      <w:proofErr w:type="spellEnd"/>
+      <w:r>
+        <w:t>)</w:t>
+      </w:r>
+    </w:p>
+    <w:p>
+      <w:pPr>
+        <w:pStyle w:val="StileEsempio"/>
+      </w:pPr>
+      <w:r>
+        <w:t xml:space="preserve">Attraverso l’uso del comando </w:t>
+      </w:r>
+      <w:proofErr w:type="spellStart"/>
+      <w:r>
+        <w:t>npm</w:t>
+      </w:r>
+      <w:proofErr w:type="spellEnd"/>
+      <w:r>
+        <w:t xml:space="preserve"> potremo cercare</w:t>
+      </w:r>
+      <w:r>
+        <w:t xml:space="preserve">, </w:t>
+      </w:r>
+      <w:r>
+        <w:t xml:space="preserve">utilizzare o pubblicare pacchetti che sono mantenuti all’interno del </w:t>
+      </w:r>
+      <w:proofErr w:type="spellStart"/>
+      <w:r>
+        <w:t>registry</w:t>
+      </w:r>
+      <w:proofErr w:type="spellEnd"/>
+      <w:r>
+        <w:t>.</w:t>
+      </w:r>
+    </w:p>
+    <w:p>
+      <w:pPr>
+        <w:pStyle w:val="StileEsempio"/>
+      </w:pPr>
+    </w:p>
+    <w:p>
+      <w:pPr>
+        <w:pStyle w:val="StileEsempio"/>
+      </w:pPr>
+    </w:p>
+    <w:p>
+      <w:pPr>
+        <w:pStyle w:val="StileEsempio"/>
+      </w:pPr>
+    </w:p>
+    <w:p>
+      <w:pPr>
+        <w:pStyle w:val="StileEsempio"/>
+      </w:pPr>
+    </w:p>
+    <w:p>
+      <w:pPr>
+        <w:pStyle w:val="StileEsempio"/>
+      </w:pPr>
+    </w:p>
+    <w:p>
+      <w:pPr>
+        <w:pStyle w:val="StileEsempio"/>
+      </w:pPr>
+      <w:proofErr w:type="spellStart"/>
       <w:r>
         <w:lastRenderedPageBreak/>
-        <w:t>Scelte progettuali</w:t>
-      </w:r>
-      <w:bookmarkEnd w:id="3"/>
-    </w:p>
-    <w:p>
-      <w:pPr>
-        <w:pStyle w:val="Titolo3"/>
-      </w:pPr>
-    </w:p>
-    <w:p>
-      <w:pPr>
-        <w:pStyle w:val="Titolo3"/>
-      </w:pPr>
-      <w:bookmarkStart w:id="4" w:name="_Toc105803022"/>
-      <w:r>
-        <w:t>3.3.</w:t>
-      </w:r>
-      <w:r>
-        <w:t>1 Tecnologie</w:t>
-      </w:r>
-      <w:bookmarkEnd w:id="4"/>
-    </w:p>
-    <w:p/>
-    <w:p>
-      <w:pPr>
-        <w:pStyle w:val="StileEsempio"/>
-      </w:pPr>
-      <w:r>
-        <w:t xml:space="preserve">Per sviluppare il sistema si è scelto di usare </w:t>
-      </w:r>
-      <w:r>
-        <w:t>tecnologie innovative</w:t>
-      </w:r>
-      <w:r>
-        <w:t xml:space="preserve">, </w:t>
-      </w:r>
-      <w:r>
-        <w:t>performanti</w:t>
-      </w:r>
-      <w:r>
-        <w:t xml:space="preserve"> e multipiattaforma.</w:t>
-      </w:r>
-    </w:p>
-    <w:p>
-      <w:pPr>
-        <w:pStyle w:val="StileEsempio"/>
-      </w:pPr>
-      <w:proofErr w:type="spellStart"/>
-      <w:r>
         <w:t>Angular</w:t>
       </w:r>
       <w:proofErr w:type="spellEnd"/>
-    </w:p>
-    <w:p>
-      <w:pPr>
-        <w:pStyle w:val="StileEsempio"/>
-      </w:pPr>
-      <w:r>
-        <w:t xml:space="preserve">Il framework </w:t>
-      </w:r>
-      <w:r>
-        <w:t xml:space="preserve">utilizzato è </w:t>
-      </w:r>
+      <w:r>
+        <w:t xml:space="preserve"> – cli</w:t>
+      </w:r>
+    </w:p>
+    <w:p>
+      <w:pPr>
+        <w:pStyle w:val="StileEsempio"/>
+      </w:pPr>
       <w:proofErr w:type="spellStart"/>
       <w:r>
         <w:t>Angular</w:t>
       </w:r>
       <w:proofErr w:type="spellEnd"/>
       <w:r>
-        <w:t>,</w:t>
-      </w:r>
-      <w:r>
-        <w:t xml:space="preserve"> un framework open source per lo svilu</w:t>
-      </w:r>
-      <w:r>
-        <w:t xml:space="preserve">ppo di applicazioni web </w:t>
-      </w:r>
-      <w:r>
-        <w:t>ed è stato progettato per fornire uno strumento facile e veloce per sviluppare applicazioni che girano su qualunque piattaforma.</w:t>
+        <w:t xml:space="preserve"> mette a disposizione</w:t>
       </w:r>
       <w:r>
         <w:t xml:space="preserve"> </w:t>
-      </w:r>
-      <w:r>
-        <w:t xml:space="preserve">(citazione </w:t>
-      </w:r>
-      <w:proofErr w:type="spellStart"/>
-      <w:r>
-        <w:t>wikipedia</w:t>
-      </w:r>
-      <w:proofErr w:type="spellEnd"/>
-      <w:r>
-        <w:t>)</w:t>
-      </w:r>
-    </w:p>
-    <w:p>
-      <w:pPr>
-        <w:pStyle w:val="StileEsempio"/>
-      </w:pPr>
-      <w:proofErr w:type="gramStart"/>
-      <w:r>
-        <w:t>E’</w:t>
-      </w:r>
-      <w:proofErr w:type="gramEnd"/>
-      <w:r>
-        <w:t xml:space="preserve"> un framework basato su componenti per la creazione di applicazioni web scalabili</w:t>
-      </w:r>
-      <w:r>
-        <w:t xml:space="preserve"> ed ha un una raccolta di librerie integrate che coprono un’ampia varietà di funzionalità tra cui </w:t>
-      </w:r>
-      <w:proofErr w:type="spellStart"/>
-      <w:r>
-        <w:t>routing</w:t>
-      </w:r>
-      <w:proofErr w:type="spellEnd"/>
-      <w:r>
-        <w:t>, gestione d</w:t>
-      </w:r>
-      <w:r>
-        <w:t xml:space="preserve">ei </w:t>
-      </w:r>
-      <w:proofErr w:type="spellStart"/>
-      <w:r>
-        <w:t>forms</w:t>
-      </w:r>
-      <w:proofErr w:type="spellEnd"/>
-      <w:r>
-        <w:t xml:space="preserve"> e comunicazione </w:t>
-      </w:r>
-      <w:proofErr w:type="spellStart"/>
-      <w:r>
-        <w:t>client-server</w:t>
-      </w:r>
-      <w:proofErr w:type="spellEnd"/>
-      <w:r>
-        <w:t>.</w:t>
-      </w:r>
-    </w:p>
-    <w:p>
-      <w:pPr>
-        <w:pStyle w:val="StileEsempio"/>
-      </w:pPr>
-      <w:r>
-        <w:t xml:space="preserve">(citazioni </w:t>
-      </w:r>
-      <w:proofErr w:type="spellStart"/>
-      <w:r>
-        <w:t>angular.io</w:t>
-      </w:r>
-      <w:proofErr w:type="spellEnd"/>
-      <w:r>
-        <w:t>)</w:t>
-      </w:r>
-    </w:p>
-    <w:p>
-      <w:pPr>
-        <w:pStyle w:val="StileEsempio"/>
-      </w:pPr>
-    </w:p>
-    <w:p>
-      <w:pPr>
-        <w:pStyle w:val="StileEsempio"/>
-      </w:pPr>
-    </w:p>
-    <w:p>
-      <w:pPr>
-        <w:pStyle w:val="StileEsempio"/>
-      </w:pPr>
-    </w:p>
-    <w:p>
-      <w:pPr>
-        <w:pStyle w:val="StileEsempio"/>
-      </w:pPr>
-    </w:p>
-    <w:p>
-      <w:pPr>
-        <w:pStyle w:val="StileEsempio"/>
-      </w:pPr>
-    </w:p>
-    <w:p>
-      <w:pPr>
-        <w:pStyle w:val="StileEsempio"/>
-        <w:rPr>
-          <w:lang w:val="en-US"/>
-        </w:rPr>
-      </w:pPr>
-      <w:r>
-        <w:rPr>
-          <w:lang w:val="en-US"/>
-        </w:rPr>
-        <w:lastRenderedPageBreak/>
-        <w:t>Node Package Manager</w:t>
-      </w:r>
-      <w:r>
-        <w:rPr>
-          <w:lang w:val="en-US"/>
-        </w:rPr>
-        <w:t xml:space="preserve"> (NPM)</w:t>
-      </w:r>
-    </w:p>
-    <w:p>
-      <w:pPr>
-        <w:pStyle w:val="StileEsempio"/>
-      </w:pPr>
-      <w:proofErr w:type="spellStart"/>
-      <w:r>
-        <w:t>Npm</w:t>
-      </w:r>
-      <w:proofErr w:type="spellEnd"/>
-      <w:r>
-        <w:t xml:space="preserve">, abbreviazione di </w:t>
-      </w:r>
-      <w:proofErr w:type="spellStart"/>
-      <w:r>
-        <w:t>Node</w:t>
-      </w:r>
-      <w:proofErr w:type="spellEnd"/>
-      <w:r>
-        <w:t xml:space="preserve"> P</w:t>
-      </w:r>
-      <w:r>
-        <w:t xml:space="preserve">ackage </w:t>
-      </w:r>
-      <w:proofErr w:type="gramStart"/>
-      <w:r>
-        <w:t xml:space="preserve">Manager, </w:t>
-      </w:r>
-      <w:r>
-        <w:t xml:space="preserve"> è</w:t>
-      </w:r>
-      <w:proofErr w:type="gramEnd"/>
-      <w:r>
-        <w:t xml:space="preserve"> un gestore di pacchetti per</w:t>
-      </w:r>
-      <w:r>
-        <w:t xml:space="preserve"> il linguaggio di programmazione</w:t>
-      </w:r>
-      <w:r>
-        <w:t xml:space="preserve"> </w:t>
-      </w:r>
-      <w:proofErr w:type="spellStart"/>
-      <w:r>
-        <w:t>J</w:t>
-      </w:r>
-      <w:r>
-        <w:t>avascript</w:t>
-      </w:r>
-      <w:proofErr w:type="spellEnd"/>
-      <w:r>
-        <w:t xml:space="preserve"> che permette di organizzare, installare, riutilizzare e condividere del codice.</w:t>
-      </w:r>
-      <w:r>
-        <w:t xml:space="preserve"> Consiste in un client da linea di comando, chiamato </w:t>
-      </w:r>
-      <w:proofErr w:type="spellStart"/>
-      <w:r>
-        <w:t>npm</w:t>
-      </w:r>
-      <w:proofErr w:type="spellEnd"/>
-      <w:r>
-        <w:t xml:space="preserve">, e un database online di pacchetti pubblici e privati, chiamato </w:t>
-      </w:r>
-      <w:proofErr w:type="spellStart"/>
-      <w:r>
-        <w:t>npm</w:t>
-      </w:r>
-      <w:proofErr w:type="spellEnd"/>
-      <w:r>
-        <w:t xml:space="preserve"> </w:t>
-      </w:r>
-      <w:proofErr w:type="spellStart"/>
-      <w:r>
-        <w:t>registry</w:t>
-      </w:r>
-      <w:proofErr w:type="spellEnd"/>
-      <w:r>
-        <w:t xml:space="preserve">. Il </w:t>
-      </w:r>
-      <w:proofErr w:type="spellStart"/>
-      <w:r>
-        <w:t>registry</w:t>
-      </w:r>
-      <w:proofErr w:type="spellEnd"/>
-      <w:r>
-        <w:t xml:space="preserve"> è accessibile via client e i pacchetti disponibili sono consultabili sul sito web di </w:t>
-      </w:r>
-      <w:proofErr w:type="spellStart"/>
-      <w:r>
-        <w:t>npm</w:t>
-      </w:r>
-      <w:proofErr w:type="spellEnd"/>
-      <w:r>
-        <w:t xml:space="preserve">. Il gestore di pacchetti e il </w:t>
-      </w:r>
-      <w:proofErr w:type="spellStart"/>
-      <w:r>
-        <w:t>registry</w:t>
-      </w:r>
-      <w:proofErr w:type="spellEnd"/>
-      <w:r>
-        <w:t xml:space="preserve"> sono gestiti da </w:t>
-      </w:r>
-      <w:proofErr w:type="spellStart"/>
-      <w:r>
-        <w:t>npm</w:t>
-      </w:r>
-      <w:proofErr w:type="spellEnd"/>
-      <w:r>
-        <w:t xml:space="preserve">, Inc. (citazione </w:t>
-      </w:r>
-      <w:proofErr w:type="spellStart"/>
-      <w:r>
-        <w:t>wikipedia</w:t>
-      </w:r>
-      <w:proofErr w:type="spellEnd"/>
-      <w:r>
-        <w:t>)</w:t>
-      </w:r>
-    </w:p>
-    <w:p>
-      <w:pPr>
-        <w:pStyle w:val="StileEsempio"/>
-      </w:pPr>
-      <w:r>
-        <w:t xml:space="preserve">Attraverso l’uso del comando </w:t>
-      </w:r>
-      <w:proofErr w:type="spellStart"/>
-      <w:r>
-        <w:t>npm</w:t>
-      </w:r>
-      <w:proofErr w:type="spellEnd"/>
-      <w:r>
-        <w:t xml:space="preserve"> potremo cercare</w:t>
-      </w:r>
-      <w:r>
-        <w:t xml:space="preserve">, </w:t>
-      </w:r>
-      <w:r>
-        <w:t xml:space="preserve">utilizzare o pubblicare pacchetti che sono mantenuti all’interno del </w:t>
-      </w:r>
-      <w:proofErr w:type="spellStart"/>
-      <w:r>
-        <w:t>registry</w:t>
-      </w:r>
-      <w:proofErr w:type="spellEnd"/>
-      <w:r>
-        <w:t>.</w:t>
-      </w:r>
-    </w:p>
-    <w:p>
-      <w:pPr>
-        <w:pStyle w:val="StileEsempio"/>
-      </w:pPr>
-    </w:p>
-    <w:p>
-      <w:pPr>
-        <w:pStyle w:val="StileEsempio"/>
-      </w:pPr>
-    </w:p>
-    <w:p>
-      <w:pPr>
-        <w:pStyle w:val="StileEsempio"/>
-        <w:rPr>
-          <w:lang w:val="en-US"/>
-        </w:rPr>
-      </w:pPr>
-      <w:r>
-        <w:rPr>
-          <w:lang w:val="en-US"/>
-        </w:rPr>
-        <w:t>Angular – cli</w:t>
-      </w:r>
-    </w:p>
-    <w:p>
-      <w:pPr>
-        <w:pStyle w:val="StileEsempio"/>
-      </w:pPr>
-      <w:proofErr w:type="spellStart"/>
-      <w:r>
-        <w:t>Angular</w:t>
-      </w:r>
-      <w:proofErr w:type="spellEnd"/>
-      <w:r>
-        <w:t xml:space="preserve"> mette a disposizione</w:t>
-      </w:r>
-      <w:r>
-        <w:t xml:space="preserve">, </w:t>
       </w:r>
       <w:proofErr w:type="spellStart"/>
       <w:r>
@@ -2189,7 +2290,6 @@
         </w:tabs>
       </w:pPr>
       <w:r>
-        <w:lastRenderedPageBreak/>
         <w:t>Type</w:t>
       </w:r>
       <w:r>
@@ -2270,8 +2370,25 @@
     <w:p>
       <w:pPr>
         <w:pStyle w:val="StileEsempio"/>
-      </w:pPr>
-      <w:r>
+        <w:tabs>
+          <w:tab w:val="left" w:pos="1836"/>
+        </w:tabs>
+      </w:pPr>
+    </w:p>
+    <w:p>
+      <w:pPr>
+        <w:pStyle w:val="StileEsempio"/>
+        <w:tabs>
+          <w:tab w:val="left" w:pos="1836"/>
+        </w:tabs>
+      </w:pPr>
+    </w:p>
+    <w:p>
+      <w:pPr>
+        <w:pStyle w:val="StileEsempio"/>
+      </w:pPr>
+      <w:r>
+        <w:lastRenderedPageBreak/>
         <w:t>Bootstrap</w:t>
       </w:r>
     </w:p>
@@ -2326,6 +2443,11 @@
       <w:pPr>
         <w:pStyle w:val="StileEsempio"/>
       </w:pPr>
+    </w:p>
+    <w:p>
+      <w:pPr>
+        <w:pStyle w:val="StileEsempio"/>
+      </w:pPr>
       <w:proofErr w:type="spellStart"/>
       <w:r>
         <w:t>Firebase</w:t>
@@ -2358,168 +2480,321 @@
       </w:r>
       <w:proofErr w:type="spellEnd"/>
       <w:r>
-        <w:t xml:space="preserve"> sfrutta l’infrastruttura di Google e il suo cloud per </w:t>
-      </w:r>
+        <w:t xml:space="preserve"> sfrutta l’infrastruttura di Google e il suo cloud per fornire una suite di strumenti, per scrivere, analizzare e mantenere applicazioni cross-</w:t>
+      </w:r>
+      <w:proofErr w:type="spellStart"/>
+      <w:r>
+        <w:t>platform</w:t>
+      </w:r>
+      <w:proofErr w:type="spellEnd"/>
+      <w:r>
+        <w:t xml:space="preserve">. </w:t>
+      </w:r>
+      <w:proofErr w:type="spellStart"/>
+      <w:proofErr w:type="gramStart"/>
+      <w:r>
+        <w:t>Firebase</w:t>
+      </w:r>
+      <w:proofErr w:type="spellEnd"/>
+      <w:r>
+        <w:t xml:space="preserve"> infatti</w:t>
+      </w:r>
+      <w:proofErr w:type="gramEnd"/>
+      <w:r>
+        <w:t xml:space="preserve"> offre funzionalità come analisi, database (usando strutture </w:t>
+      </w:r>
+      <w:proofErr w:type="spellStart"/>
+      <w:r>
+        <w:t>noSQL</w:t>
+      </w:r>
+      <w:proofErr w:type="spellEnd"/>
+      <w:r>
+        <w:t>), messaggistica e segnalazioni di arresti anomali per la gestione di applicazioni web, IOS, e Android</w:t>
+      </w:r>
+      <w:r>
+        <w:t xml:space="preserve"> </w:t>
+      </w:r>
+    </w:p>
+    <w:p>
+      <w:pPr>
+        <w:pStyle w:val="StileEsempio"/>
+      </w:pPr>
+      <w:r>
+        <w:t xml:space="preserve">(citazione </w:t>
+      </w:r>
+      <w:hyperlink r:id="rId8" w:history="1">
+        <w:r>
+          <w:rPr>
+            <w:rStyle w:val="Collegamentoipertestuale"/>
+          </w:rPr>
+          <w:t>https://www.geekandjob.com/wiki/firebase</w:t>
+        </w:r>
+      </w:hyperlink>
+      <w:r>
+        <w:t>)</w:t>
+      </w:r>
+    </w:p>
+    <w:p>
+      <w:pPr>
+        <w:pStyle w:val="StileEsempio"/>
+      </w:pPr>
+    </w:p>
+    <w:p>
+      <w:pPr>
+        <w:pStyle w:val="StileEsempio"/>
+      </w:pPr>
+    </w:p>
+    <w:p>
+      <w:pPr>
+        <w:pStyle w:val="StileEsempio"/>
+      </w:pPr>
+    </w:p>
+    <w:p>
+      <w:pPr>
+        <w:pStyle w:val="StileEsempio"/>
+      </w:pPr>
+      <w:proofErr w:type="spellStart"/>
       <w:r>
         <w:lastRenderedPageBreak/>
-        <w:t>fornire una suite di strumenti, per scrivere, analizzare e mantenere applicazioni cross-</w:t>
-      </w:r>
-      <w:proofErr w:type="spellStart"/>
-      <w:r>
-        <w:t>platform</w:t>
-      </w:r>
-      <w:proofErr w:type="spellEnd"/>
-      <w:r>
-        <w:t xml:space="preserve">. </w:t>
-      </w:r>
-      <w:proofErr w:type="spellStart"/>
+        <w:t>Open</w:t>
+      </w:r>
+      <w:r>
+        <w:t>L</w:t>
+      </w:r>
+      <w:r>
+        <w:t>ayers</w:t>
+      </w:r>
+      <w:proofErr w:type="spellEnd"/>
+    </w:p>
+    <w:p>
+      <w:pPr>
+        <w:pStyle w:val="StileEsempio"/>
+      </w:pPr>
+      <w:proofErr w:type="spellStart"/>
+      <w:r>
+        <w:t>OpenLayers</w:t>
+      </w:r>
+      <w:proofErr w:type="spellEnd"/>
+      <w:r>
+        <w:t xml:space="preserve"> è una libreria Java</w:t>
+      </w:r>
+      <w:r>
+        <w:t>Script open source per visualizzare mappa interattive nel browser web.</w:t>
+      </w:r>
+    </w:p>
+    <w:p>
+      <w:pPr>
+        <w:pStyle w:val="StileEsempio"/>
+      </w:pPr>
+      <w:r>
+        <w:t xml:space="preserve">(citazione </w:t>
+      </w:r>
+      <w:proofErr w:type="spellStart"/>
+      <w:r>
+        <w:t>wikipedia</w:t>
+      </w:r>
+      <w:proofErr w:type="spellEnd"/>
+      <w:r>
+        <w:t>)</w:t>
+      </w:r>
+    </w:p>
+    <w:p>
+      <w:pPr>
+        <w:pStyle w:val="StileEsempio"/>
+      </w:pPr>
+    </w:p>
+    <w:p>
+      <w:pPr>
+        <w:pStyle w:val="StileEsempio"/>
+      </w:pPr>
+    </w:p>
+    <w:p>
+      <w:pPr>
+        <w:pStyle w:val="StileEsempio"/>
+      </w:pPr>
+    </w:p>
+    <w:p>
+      <w:pPr>
+        <w:pStyle w:val="StileEsempio"/>
+      </w:pPr>
+    </w:p>
+    <w:p>
+      <w:pPr>
+        <w:pStyle w:val="StileEsempio"/>
+      </w:pPr>
+    </w:p>
+    <w:p>
+      <w:pPr>
+        <w:pStyle w:val="StileEsempio"/>
+      </w:pPr>
+    </w:p>
+    <w:p>
+      <w:pPr>
+        <w:pStyle w:val="StileEsempio"/>
+      </w:pPr>
+    </w:p>
+    <w:p>
+      <w:pPr>
+        <w:pStyle w:val="StileEsempio"/>
+      </w:pPr>
+    </w:p>
+    <w:p>
+      <w:pPr>
+        <w:pStyle w:val="StileEsempio"/>
+      </w:pPr>
+    </w:p>
+    <w:p>
+      <w:pPr>
+        <w:pStyle w:val="StileEsempio"/>
+      </w:pPr>
+    </w:p>
+    <w:p>
+      <w:pPr>
+        <w:pStyle w:val="StileEsempio"/>
+      </w:pPr>
+    </w:p>
+    <w:p>
+      <w:pPr>
+        <w:pStyle w:val="StileEsempio"/>
+      </w:pPr>
+    </w:p>
+    <w:p>
+      <w:pPr>
+        <w:pStyle w:val="Titolo3"/>
+      </w:pPr>
+      <w:bookmarkStart w:id="5" w:name="_Toc105962086"/>
+      <w:r>
+        <w:lastRenderedPageBreak/>
+        <w:t xml:space="preserve">3.3.2 </w:t>
+      </w:r>
+      <w:r>
+        <w:t>Motivazioni</w:t>
+      </w:r>
+      <w:bookmarkEnd w:id="5"/>
+    </w:p>
+    <w:p>
+      <w:pPr>
+        <w:pStyle w:val="StileEsempio"/>
+      </w:pPr>
+      <w:r>
+        <w:t xml:space="preserve">Le conoscenze di programmazione acquisite durante il corso di studi </w:t>
+      </w:r>
+      <w:r>
+        <w:t xml:space="preserve">sarebbero state sufficienti per sviluppare la web-app. </w:t>
+      </w:r>
       <w:proofErr w:type="gramStart"/>
       <w:r>
-        <w:t>Firebase</w:t>
-      </w:r>
-      <w:proofErr w:type="spellEnd"/>
-      <w:r>
-        <w:t xml:space="preserve"> infatti</w:t>
+        <w:t>Tuttavia</w:t>
       </w:r>
       <w:proofErr w:type="gramEnd"/>
       <w:r>
-        <w:t xml:space="preserve"> offre funzionalità come analisi, database (usando strutture </w:t>
-      </w:r>
-      <w:proofErr w:type="spellStart"/>
-      <w:r>
-        <w:t>noSQL</w:t>
-      </w:r>
-      <w:proofErr w:type="spellEnd"/>
-      <w:r>
-        <w:t>), messaggistica e segnalazioni di arresti anomali per la gestione di applicazioni web, IOS, e Android</w:t>
-      </w:r>
-      <w:r>
-        <w:t xml:space="preserve"> </w:t>
-      </w:r>
-    </w:p>
-    <w:p>
-      <w:pPr>
-        <w:pStyle w:val="StileEsempio"/>
-      </w:pPr>
-      <w:r>
-        <w:t xml:space="preserve">(citazione </w:t>
-      </w:r>
-      <w:r>
-        <w:t>https://www.geekandjob.com/wiki/firebase</w:t>
-      </w:r>
-      <w:r>
-        <w:t>)</w:t>
-      </w:r>
-    </w:p>
-    <w:p>
-      <w:pPr>
-        <w:pStyle w:val="StileEsempio"/>
-        <w:rPr>
-          <w:lang w:val="en-US"/>
-        </w:rPr>
-      </w:pPr>
-      <w:proofErr w:type="spellStart"/>
-      <w:r>
-        <w:rPr>
-          <w:lang w:val="en-US"/>
-        </w:rPr>
-        <w:t>Open</w:t>
-      </w:r>
-      <w:r>
-        <w:rPr>
-          <w:lang w:val="en-US"/>
-        </w:rPr>
-        <w:t>L</w:t>
-      </w:r>
-      <w:r>
-        <w:rPr>
-          <w:lang w:val="en-US"/>
-        </w:rPr>
-        <w:t>ayers</w:t>
-      </w:r>
-      <w:proofErr w:type="spellEnd"/>
-    </w:p>
-    <w:p>
-      <w:pPr>
-        <w:pStyle w:val="StileEsempio"/>
-      </w:pPr>
-      <w:proofErr w:type="spellStart"/>
-      <w:r>
-        <w:t>OpenLayers</w:t>
-      </w:r>
-      <w:proofErr w:type="spellEnd"/>
-      <w:r>
-        <w:t xml:space="preserve"> è una libreria Java</w:t>
-      </w:r>
-      <w:r>
-        <w:t>Script open source per visualizzare mappa interattive nel browser web.</w:t>
-      </w:r>
-    </w:p>
-    <w:p>
-      <w:pPr>
-        <w:pStyle w:val="StileEsempio"/>
-      </w:pPr>
-      <w:r>
-        <w:t xml:space="preserve">(citazione </w:t>
-      </w:r>
-      <w:proofErr w:type="spellStart"/>
-      <w:r>
-        <w:t>wikipedia</w:t>
-      </w:r>
-      <w:proofErr w:type="spellEnd"/>
-      <w:r>
-        <w:t>)</w:t>
-      </w:r>
-    </w:p>
-    <w:p>
-      <w:pPr>
-        <w:pStyle w:val="StileEsempio"/>
-      </w:pPr>
-    </w:p>
-    <w:p>
-      <w:pPr>
-        <w:pStyle w:val="Titolo3"/>
-      </w:pPr>
-      <w:bookmarkStart w:id="5" w:name="_Toc105803023"/>
-      <w:r>
-        <w:t xml:space="preserve">3.3.2 </w:t>
-      </w:r>
-      <w:r>
-        <w:t>Motivazioni</w:t>
-      </w:r>
-      <w:bookmarkEnd w:id="5"/>
-    </w:p>
-    <w:p>
-      <w:pPr>
-        <w:pStyle w:val="StileEsempio"/>
-      </w:pPr>
-      <w:r>
-        <w:t xml:space="preserve">Le conoscenze di programmazione acquisite durante il corso di studi </w:t>
-      </w:r>
-      <w:r>
-        <w:t xml:space="preserve">sarebbero state sufficienti per sviluppare la web-app. </w:t>
+        <w:t xml:space="preserve"> uno dei motivi per cui si è scelto di utilizzare le tecnologie sopra elencate è </w:t>
+      </w:r>
+      <w:r>
+        <w:t>non solo perché sono più recenti, versatili e performanti, ma anche perché sono più</w:t>
+      </w:r>
+      <w:r>
+        <w:t xml:space="preserve"> utilizzate in ambito lavorativo.</w:t>
+      </w:r>
+    </w:p>
+    <w:p>
+      <w:pPr>
+        <w:pStyle w:val="StileEsempio"/>
+      </w:pPr>
+      <w:r>
+        <w:t xml:space="preserve">Basti pensare che la prima versione di </w:t>
+      </w:r>
+      <w:proofErr w:type="spellStart"/>
+      <w:r>
+        <w:t>Angular</w:t>
+      </w:r>
+      <w:proofErr w:type="spellEnd"/>
+      <w:r>
+        <w:t xml:space="preserve"> 2+ sia stata rilasciata nel</w:t>
+      </w:r>
+      <w:r>
+        <w:t xml:space="preserve">l’anno </w:t>
+      </w:r>
+      <w:r>
+        <w:t>2016 e la versione utilizzat</w:t>
+      </w:r>
+      <w:r>
+        <w:t>a</w:t>
+      </w:r>
+      <w:r>
+        <w:t xml:space="preserve"> per lo sviluppo del sistema è </w:t>
+      </w:r>
+      <w:proofErr w:type="spellStart"/>
+      <w:r>
+        <w:t>Angular</w:t>
+      </w:r>
+      <w:proofErr w:type="spellEnd"/>
+      <w:r>
+        <w:t xml:space="preserve"> 13.3.0</w:t>
+      </w:r>
+      <w:r>
+        <w:t>, rilasciata nell’anno 2021.</w:t>
+      </w:r>
+      <w:r>
+        <w:t xml:space="preserve"> Uno dei vantaggi dell’utilizzo di </w:t>
+      </w:r>
+      <w:proofErr w:type="spellStart"/>
+      <w:r>
+        <w:t>Angular</w:t>
+      </w:r>
+      <w:proofErr w:type="spellEnd"/>
+      <w:r>
+        <w:t xml:space="preserve"> è la sua struttura a componenti che consente di suddividere l’applicazione in </w:t>
+      </w:r>
+      <w:r>
+        <w:t>più</w:t>
+      </w:r>
+      <w:r>
+        <w:t xml:space="preserve"> componenti, solitamente uno per ogni funzionalità, permettendo il riutilizzo degli stessi </w:t>
+      </w:r>
+      <w:r>
+        <w:t xml:space="preserve">contenendo </w:t>
       </w:r>
       <w:proofErr w:type="gramStart"/>
       <w:r>
-        <w:t>Tuttavia</w:t>
+        <w:t>cosi</w:t>
       </w:r>
       <w:proofErr w:type="gramEnd"/>
       <w:r>
-        <w:t xml:space="preserve"> uno dei motivi per cui si è scelto di utilizzare le tecnologie sopra elencate è </w:t>
-      </w:r>
-      <w:r>
-        <w:t>non solo perché sono più recenti, versatili e performanti, ma anche perché sono più</w:t>
-      </w:r>
-      <w:r>
-        <w:t xml:space="preserve"> utilizzate in ambito lavorativo.</w:t>
-      </w:r>
-    </w:p>
-    <w:p>
-      <w:pPr>
-        <w:pStyle w:val="StileEsempio"/>
-      </w:pPr>
-      <w:r>
-        <w:t xml:space="preserve">Basti pensare che la prima versione di </w:t>
+        <w:t xml:space="preserve"> la mole di codice da scrivere</w:t>
+      </w:r>
+      <w:r>
+        <w:t>.</w:t>
+      </w:r>
+    </w:p>
+    <w:p>
+      <w:pPr>
+        <w:pStyle w:val="StileEsempio"/>
+      </w:pPr>
+      <w:r>
+        <w:t>La versione di Bootstrap utilizzata è la 5.1.3</w:t>
+      </w:r>
+      <w:r>
+        <w:t xml:space="preserve"> e la sua peculiarità è di creare un design responsive e accattivante, attraverso l’utilizzo di classi CSS proprie, in modo molto semplice</w:t>
+      </w:r>
+      <w:r>
+        <w:t xml:space="preserve"> e intuitivo</w:t>
+      </w:r>
+      <w:r>
+        <w:t>.</w:t>
+      </w:r>
+    </w:p>
+    <w:p>
+      <w:pPr>
+        <w:pStyle w:val="StileEsempio"/>
+      </w:pPr>
+      <w:proofErr w:type="spellStart"/>
+      <w:r>
+        <w:t>Typescript</w:t>
+      </w:r>
+      <w:proofErr w:type="spellEnd"/>
+      <w:r>
+        <w:t xml:space="preserve"> è il linguaggio di programmazione usato per sviluppare applicazioni in </w:t>
       </w:r>
       <w:proofErr w:type="spellStart"/>
       <w:r>
@@ -2527,103 +2802,20 @@
       </w:r>
       <w:proofErr w:type="spellEnd"/>
       <w:r>
-        <w:t xml:space="preserve"> 2+ sia stata rilasciata nel</w:t>
-      </w:r>
-      <w:r>
-        <w:t xml:space="preserve">l’anno </w:t>
-      </w:r>
-      <w:r>
-        <w:t>2016 e la versione utilizzat</w:t>
-      </w:r>
-      <w:r>
-        <w:t>a</w:t>
-      </w:r>
-      <w:r>
-        <w:t xml:space="preserve"> per lo sviluppo del sistema è </w:t>
-      </w:r>
-      <w:proofErr w:type="spellStart"/>
-      <w:r>
-        <w:t>Angular</w:t>
-      </w:r>
-      <w:proofErr w:type="spellEnd"/>
-      <w:r>
-        <w:t xml:space="preserve"> 13.3.0</w:t>
-      </w:r>
-      <w:r>
-        <w:t>, rilasciata nell’anno 2021.</w:t>
-      </w:r>
-      <w:r>
-        <w:t xml:space="preserve"> Uno dei </w:t>
-      </w:r>
+        <w:t xml:space="preserve"> e la versione utilizzata è la 4.6.2. A differenza di JavaScript</w:t>
+      </w:r>
+      <w:r>
+        <w:t>,</w:t>
+      </w:r>
+      <w:r>
+        <w:t xml:space="preserve"> il cui codice viene eseguito direttamente nel browser, è un linguaggio compilato.</w:t>
+      </w:r>
+      <w:r>
+        <w:t xml:space="preserve"> Il codice </w:t>
+      </w:r>
+      <w:proofErr w:type="spellStart"/>
       <w:r>
         <w:lastRenderedPageBreak/>
-        <w:t xml:space="preserve">vantaggi dell’utilizzo di </w:t>
-      </w:r>
-      <w:proofErr w:type="spellStart"/>
-      <w:r>
-        <w:t>Angular</w:t>
-      </w:r>
-      <w:proofErr w:type="spellEnd"/>
-      <w:r>
-        <w:t xml:space="preserve"> è la sua struttura a componenti che consente di suddividere l’applicazione in </w:t>
-      </w:r>
-      <w:r>
-        <w:t>più</w:t>
-      </w:r>
-      <w:r>
-        <w:t xml:space="preserve"> componenti, solitamente uno per ogni funzionalità, permettendo il riutilizzo degli stessi </w:t>
-      </w:r>
-      <w:r>
-        <w:t xml:space="preserve">contenendo </w:t>
-      </w:r>
-      <w:proofErr w:type="gramStart"/>
-      <w:r>
-        <w:t>cosi</w:t>
-      </w:r>
-      <w:proofErr w:type="gramEnd"/>
-      <w:r>
-        <w:t xml:space="preserve"> la mole di codice da scrivere</w:t>
-      </w:r>
-      <w:r>
-        <w:t>.</w:t>
-      </w:r>
-    </w:p>
-    <w:p>
-      <w:pPr>
-        <w:pStyle w:val="StileEsempio"/>
-      </w:pPr>
-      <w:r>
-        <w:t>La versione di Bootstrap utilizzata è la 5.1.3</w:t>
-      </w:r>
-      <w:r>
-        <w:t xml:space="preserve"> e la sua peculiarità è di creare un design responsive e accattivante, attraverso l’utilizzo di classi CSS proprie, in modo molto semplice.</w:t>
-      </w:r>
-    </w:p>
-    <w:p>
-      <w:pPr>
-        <w:pStyle w:val="StileEsempio"/>
-      </w:pPr>
-      <w:proofErr w:type="spellStart"/>
-      <w:r>
-        <w:t>Typescript</w:t>
-      </w:r>
-      <w:proofErr w:type="spellEnd"/>
-      <w:r>
-        <w:t xml:space="preserve"> è il linguaggio di programmazione usato per sviluppare applicazioni in </w:t>
-      </w:r>
-      <w:proofErr w:type="spellStart"/>
-      <w:r>
-        <w:t>Angular</w:t>
-      </w:r>
-      <w:proofErr w:type="spellEnd"/>
-      <w:r>
-        <w:t xml:space="preserve"> e la versione utilizzata è la 4.6.2. A differenza di JavaScript il cui codice viene eseguito direttamente nel browser, è un linguaggio compilato.</w:t>
-      </w:r>
-      <w:r>
-        <w:t xml:space="preserve"> Il codice </w:t>
-      </w:r>
-      <w:proofErr w:type="spellStart"/>
-      <w:r>
         <w:t>typescript</w:t>
       </w:r>
       <w:proofErr w:type="spellEnd"/>
@@ -2697,15 +2889,7 @@
       </w:r>
       <w:proofErr w:type="spellEnd"/>
       <w:r>
-        <w:t xml:space="preserve"> consente di inserire all’interno della </w:t>
-      </w:r>
-      <w:proofErr w:type="spellStart"/>
-      <w:r>
-        <w:t>web-app</w:t>
-      </w:r>
-      <w:proofErr w:type="spellEnd"/>
-      <w:r>
-        <w:t xml:space="preserve"> mappe opensource. La versione utilizzata è la 5.3.0.</w:t>
+        <w:t xml:space="preserve"> consente di inserire all’interno della web-app mappe opensource. La versione utilizzata è la 5.3.0.</w:t>
       </w:r>
       <w:r>
         <w:t xml:space="preserve"> </w:t>
@@ -2716,71 +2900,1412 @@
       </w:r>
       <w:proofErr w:type="gramEnd"/>
       <w:r>
-        <w:t xml:space="preserve"> una </w:t>
-      </w:r>
+        <w:t xml:space="preserve"> una libreria JavaScript che è stata scelta rispetto a un’altra libreria, </w:t>
+      </w:r>
+      <w:proofErr w:type="spellStart"/>
+      <w:r>
+        <w:t>Leaflet</w:t>
+      </w:r>
+      <w:proofErr w:type="spellEnd"/>
+      <w:r>
+        <w:t>, per una documentazione più completa e per avere già tutte le funzionalità incluse senza bisogno di integrare plugin esterni.</w:t>
+      </w:r>
+    </w:p>
+    <w:p>
+      <w:pPr>
+        <w:pStyle w:val="StileEsempio"/>
+      </w:pPr>
+    </w:p>
+    <w:p>
+      <w:pPr>
+        <w:pStyle w:val="StileEsempio"/>
+      </w:pPr>
+    </w:p>
+    <w:p>
+      <w:pPr>
+        <w:pStyle w:val="StileEsempio"/>
+      </w:pPr>
+    </w:p>
+    <w:p>
+      <w:pPr>
+        <w:pStyle w:val="StileEsempio"/>
+      </w:pPr>
+    </w:p>
+    <w:p>
+      <w:pPr>
+        <w:pStyle w:val="Titolo3"/>
+      </w:pPr>
+    </w:p>
+    <w:p>
+      <w:pPr>
+        <w:pStyle w:val="Titolo3"/>
+      </w:pPr>
+      <w:bookmarkStart w:id="6" w:name="_Toc105962087"/>
+      <w:r>
+        <w:t>3.3.3</w:t>
+      </w:r>
+      <w:r>
+        <w:t xml:space="preserve"> </w:t>
+      </w:r>
+      <w:r>
+        <w:t>Architettura e sviluppo</w:t>
+      </w:r>
+      <w:bookmarkEnd w:id="6"/>
+      <w:r>
+        <w:t xml:space="preserve"> </w:t>
+      </w:r>
+    </w:p>
+    <w:p>
+      <w:pPr>
+        <w:pStyle w:val="StileEsempio"/>
+      </w:pPr>
+      <w:r>
+        <w:t>Diagramma delle classi</w:t>
+      </w:r>
+    </w:p>
+    <w:p>
+      <w:pPr>
+        <w:pStyle w:val="StileEsempio"/>
+      </w:pPr>
+      <w:r>
+        <w:rPr>
+          <w:noProof/>
+          <w:sz w:val="40"/>
+          <w:szCs w:val="40"/>
+        </w:rPr>
+        <w:drawing>
+          <wp:inline distT="0" distB="0" distL="0" distR="0" wp14:anchorId="2304EEE7" wp14:editId="42897764">
+            <wp:extent cx="5035550" cy="3759410"/>
+            <wp:effectExtent l="0" t="0" r="0" b="0"/>
+            <wp:docPr id="3" name="Immagine 3"/>
+            <wp:cNvGraphicFramePr>
+              <a:graphicFrameLocks xmlns:a="http://schemas.openxmlformats.org/drawingml/2006/main" noChangeAspect="1"/>
+            </wp:cNvGraphicFramePr>
+            <a:graphic xmlns:a="http://schemas.openxmlformats.org/drawingml/2006/main">
+              <a:graphicData uri="http://schemas.openxmlformats.org/drawingml/2006/picture">
+                <pic:pic xmlns:pic="http://schemas.openxmlformats.org/drawingml/2006/picture">
+                  <pic:nvPicPr>
+                    <pic:cNvPr id="3" name="Immagine 3"/>
+                    <pic:cNvPicPr/>
+                  </pic:nvPicPr>
+                  <pic:blipFill>
+                    <a:blip r:embed="rId9">
+                      <a:extLst>
+                        <a:ext uri="{28A0092B-C50C-407E-A947-70E740481C1C}">
+                          <a14:useLocalDpi xmlns:a14="http://schemas.microsoft.com/office/drawing/2010/main" val="0"/>
+                        </a:ext>
+                      </a:extLst>
+                    </a:blip>
+                    <a:stretch>
+                      <a:fillRect/>
+                    </a:stretch>
+                  </pic:blipFill>
+                  <pic:spPr>
+                    <a:xfrm>
+                      <a:off x="0" y="0"/>
+                      <a:ext cx="5035550" cy="3759410"/>
+                    </a:xfrm>
+                    <a:prstGeom prst="rect">
+                      <a:avLst/>
+                    </a:prstGeom>
+                  </pic:spPr>
+                </pic:pic>
+              </a:graphicData>
+            </a:graphic>
+          </wp:inline>
+        </w:drawing>
+      </w:r>
+    </w:p>
+    <w:p>
+      <w:pPr>
+        <w:pStyle w:val="StileEsempio"/>
+      </w:pPr>
+    </w:p>
+    <w:p>
+      <w:pPr>
+        <w:pStyle w:val="StileEsempio"/>
+      </w:pPr>
+      <w:r>
+        <w:t>Diagramma architettura web-app</w:t>
+      </w:r>
+    </w:p>
+    <w:p>
+      <w:pPr>
+        <w:pStyle w:val="StileEsempio"/>
+      </w:pPr>
+      <w:r>
+        <w:t>L</w:t>
+      </w:r>
+      <w:r>
+        <w:t xml:space="preserve">’architettura della web-app, grazie ad </w:t>
+      </w:r>
+      <w:proofErr w:type="spellStart"/>
+      <w:r>
+        <w:t>Angular</w:t>
+      </w:r>
+      <w:proofErr w:type="spellEnd"/>
+      <w:r>
+        <w:t xml:space="preserve">, è suddivisa in componenti. </w:t>
+      </w:r>
+      <w:r>
+        <w:t>Un componente è composto da:</w:t>
+      </w:r>
+    </w:p>
+    <w:p>
+      <w:pPr>
+        <w:pStyle w:val="StileEsempio"/>
+        <w:numPr>
+          <w:ilvl w:val="0"/>
+          <w:numId w:val="26"/>
+        </w:numPr>
+      </w:pPr>
+      <w:r>
+        <w:t xml:space="preserve">Template HTML: definisce la </w:t>
+      </w:r>
+      <w:proofErr w:type="spellStart"/>
+      <w:r>
+        <w:t>view</w:t>
+      </w:r>
+      <w:proofErr w:type="spellEnd"/>
+      <w:r>
+        <w:t xml:space="preserve"> </w:t>
+      </w:r>
+      <w:r>
+        <w:t>per l’app e può essere visto come l’UI dell’app</w:t>
+      </w:r>
+    </w:p>
+    <w:p>
+      <w:pPr>
+        <w:pStyle w:val="StileEsempio"/>
+        <w:numPr>
+          <w:ilvl w:val="0"/>
+          <w:numId w:val="26"/>
+        </w:numPr>
+      </w:pPr>
       <w:r>
         <w:lastRenderedPageBreak/>
-        <w:t xml:space="preserve">libreria JavaScript che è stata scelta rispetto a un’altra libreria, </w:t>
-      </w:r>
-      <w:proofErr w:type="spellStart"/>
-      <w:r>
-        <w:t>Leaflet</w:t>
-      </w:r>
-      <w:proofErr w:type="spellEnd"/>
-      <w:r>
-        <w:t>, per una documentazione più completa e per avere già tutte le funzionalità incluse all’interno senza bisogno di integrare plugin esterni.</w:t>
-      </w:r>
-    </w:p>
-    <w:p>
-      <w:pPr>
-        <w:pStyle w:val="Titolo3"/>
-      </w:pPr>
-    </w:p>
-    <w:p>
-      <w:pPr>
-        <w:pStyle w:val="Titolo3"/>
-      </w:pPr>
-      <w:bookmarkStart w:id="6" w:name="_Toc105803024"/>
-      <w:r>
-        <w:t>3.3.3</w:t>
+        <w:t>Classe: è associat</w:t>
+      </w:r>
+      <w:r>
+        <w:t>a</w:t>
+      </w:r>
+      <w:r>
+        <w:t xml:space="preserve"> al template HTML, può essere vist</w:t>
+      </w:r>
+      <w:r>
+        <w:t>a come</w:t>
+      </w:r>
+      <w:r>
+        <w:t xml:space="preserve"> la logica </w:t>
+      </w:r>
+      <w:r>
+        <w:t xml:space="preserve">dietro l’UI </w:t>
+      </w:r>
+      <w:r>
+        <w:t>e contiene</w:t>
+      </w:r>
+      <w:r>
+        <w:t>:</w:t>
+      </w:r>
+    </w:p>
+    <w:p>
+      <w:pPr>
+        <w:pStyle w:val="StileEsempio"/>
+        <w:numPr>
+          <w:ilvl w:val="1"/>
+          <w:numId w:val="26"/>
+        </w:numPr>
+      </w:pPr>
+      <w:r>
+        <w:t>Proprietà e dati da passare al template per essere visualizzate dall’UI</w:t>
+      </w:r>
+    </w:p>
+    <w:p>
+      <w:pPr>
+        <w:pStyle w:val="StileEsempio"/>
+        <w:numPr>
+          <w:ilvl w:val="1"/>
+          <w:numId w:val="26"/>
+        </w:numPr>
+      </w:pPr>
+      <w:r>
+        <w:t>Metodi che eseguono azioni per il template e definiscono la logica e le operazioni</w:t>
+      </w:r>
+    </w:p>
+    <w:p>
+      <w:pPr>
+        <w:pStyle w:val="StileEsempio"/>
+        <w:numPr>
+          <w:ilvl w:val="0"/>
+          <w:numId w:val="26"/>
+        </w:numPr>
+      </w:pPr>
+      <w:r>
+        <w:t xml:space="preserve">Metadati: forniscono ad </w:t>
+      </w:r>
+      <w:proofErr w:type="spellStart"/>
+      <w:r>
+        <w:t>Angular</w:t>
+      </w:r>
+      <w:proofErr w:type="spellEnd"/>
+      <w:r>
+        <w:t xml:space="preserve"> informazioni aggiuntive sul componente</w:t>
+      </w:r>
+    </w:p>
+    <w:p>
+      <w:pPr>
+        <w:pStyle w:val="StileEsempio"/>
+      </w:pPr>
+      <w:r>
+        <w:t>La struttura della web-app è descritta dalla seguente figura:</w:t>
+      </w:r>
+    </w:p>
+    <w:p>
+      <w:pPr>
+        <w:pStyle w:val="StileEsempio"/>
+      </w:pPr>
+    </w:p>
+    <w:p>
+      <w:pPr>
+        <w:pStyle w:val="StileEsempio"/>
+        <w:ind w:left="720"/>
+      </w:pPr>
+      <w:r>
+        <w:rPr>
+          <w:noProof/>
+        </w:rPr>
+        <w:drawing>
+          <wp:inline distT="0" distB="0" distL="0" distR="0" wp14:anchorId="12D95187" wp14:editId="3BC3EAC9">
+            <wp:extent cx="5035550" cy="3079750"/>
+            <wp:effectExtent l="0" t="0" r="6350" b="6350"/>
+            <wp:docPr id="2" name="Immagine 2"/>
+            <wp:cNvGraphicFramePr>
+              <a:graphicFrameLocks xmlns:a="http://schemas.openxmlformats.org/drawingml/2006/main" noChangeAspect="1"/>
+            </wp:cNvGraphicFramePr>
+            <a:graphic xmlns:a="http://schemas.openxmlformats.org/drawingml/2006/main">
+              <a:graphicData uri="http://schemas.openxmlformats.org/drawingml/2006/picture">
+                <pic:pic xmlns:pic="http://schemas.openxmlformats.org/drawingml/2006/picture">
+                  <pic:nvPicPr>
+                    <pic:cNvPr id="2" name="Immagine 2"/>
+                    <pic:cNvPicPr/>
+                  </pic:nvPicPr>
+                  <pic:blipFill>
+                    <a:blip r:embed="rId10">
+                      <a:extLst>
+                        <a:ext uri="{28A0092B-C50C-407E-A947-70E740481C1C}">
+                          <a14:useLocalDpi xmlns:a14="http://schemas.microsoft.com/office/drawing/2010/main" val="0"/>
+                        </a:ext>
+                      </a:extLst>
+                    </a:blip>
+                    <a:stretch>
+                      <a:fillRect/>
+                    </a:stretch>
+                  </pic:blipFill>
+                  <pic:spPr>
+                    <a:xfrm>
+                      <a:off x="0" y="0"/>
+                      <a:ext cx="5035550" cy="3079750"/>
+                    </a:xfrm>
+                    <a:prstGeom prst="rect">
+                      <a:avLst/>
+                    </a:prstGeom>
+                  </pic:spPr>
+                </pic:pic>
+              </a:graphicData>
+            </a:graphic>
+          </wp:inline>
+        </w:drawing>
+      </w:r>
+    </w:p>
+    <w:p>
+      <w:pPr>
+        <w:pStyle w:val="StileEsempio"/>
+      </w:pPr>
+    </w:p>
+    <w:p>
+      <w:pPr>
+        <w:pStyle w:val="StileEsempio"/>
+      </w:pPr>
+    </w:p>
+    <w:p>
+      <w:pPr>
+        <w:pStyle w:val="StileEsempio"/>
+      </w:pPr>
+      <w:r>
+        <w:lastRenderedPageBreak/>
+        <w:t>Adesso si andrà a descrivere ogni elemento o componente che forma la struttura della web-app</w:t>
+      </w:r>
+    </w:p>
+    <w:p>
+      <w:pPr>
+        <w:pStyle w:val="StileEsempio"/>
+      </w:pPr>
+    </w:p>
+    <w:p>
+      <w:pPr>
+        <w:pStyle w:val="StileEsempio"/>
+      </w:pPr>
+      <w:r>
+        <w:t>Index.html</w:t>
+      </w:r>
+    </w:p>
+    <w:p>
+      <w:pPr>
+        <w:pStyle w:val="StileEsempio"/>
+      </w:pPr>
+      <w:r>
+        <w:t xml:space="preserve">Come da figura, </w:t>
+      </w:r>
+      <w:r>
+        <w:t xml:space="preserve">il file index.html rappresenta la </w:t>
+      </w:r>
+      <w:proofErr w:type="spellStart"/>
+      <w:r>
+        <w:t>view</w:t>
+      </w:r>
+      <w:proofErr w:type="spellEnd"/>
+      <w:r>
+        <w:t xml:space="preserve"> che sarà mostrata a display al caricamento dell’app. </w:t>
+      </w:r>
+    </w:p>
+    <w:p>
+      <w:pPr>
+        <w:pStyle w:val="StileEsempio"/>
+      </w:pPr>
+      <w:r>
+        <w:t>Il file index.html contiene il componente App Component.</w:t>
+      </w:r>
+    </w:p>
+    <w:p>
+      <w:pPr>
+        <w:pStyle w:val="StileEsempio"/>
+      </w:pPr>
+    </w:p>
+    <w:p>
+      <w:pPr>
+        <w:pStyle w:val="StileEsempio"/>
+      </w:pPr>
+      <w:r>
+        <w:t>App Component</w:t>
+      </w:r>
+    </w:p>
+    <w:p>
+      <w:pPr>
+        <w:pStyle w:val="StileEsempio"/>
+      </w:pPr>
+      <w:r>
+        <w:t>L’App Component a sua volta contiene il componente principale, Mappa Component.</w:t>
+      </w:r>
+    </w:p>
+    <w:p>
+      <w:pPr>
+        <w:pStyle w:val="StileEsempio"/>
+      </w:pPr>
+    </w:p>
+    <w:p>
+      <w:pPr>
+        <w:pStyle w:val="StileEsempio"/>
+      </w:pPr>
+      <w:r>
+        <w:t>Map</w:t>
+      </w:r>
+      <w:r>
+        <w:t>pa</w:t>
+      </w:r>
+      <w:r>
+        <w:t xml:space="preserve"> Component</w:t>
+      </w:r>
+    </w:p>
+    <w:p>
+      <w:pPr>
+        <w:pStyle w:val="StileEsempio"/>
+      </w:pPr>
+      <w:r>
+        <w:t xml:space="preserve">Tutto ciò che riguarda la mappa è stato creato grazie alla libreria JavaScript </w:t>
+      </w:r>
+      <w:proofErr w:type="spellStart"/>
+      <w:r>
+        <w:t>OpenLayers</w:t>
+      </w:r>
+      <w:proofErr w:type="spellEnd"/>
+      <w:r>
+        <w:t>.</w:t>
+      </w:r>
+    </w:p>
+    <w:p>
+      <w:pPr>
+        <w:pStyle w:val="StileEsempio"/>
+      </w:pPr>
+      <w:r>
+        <w:t xml:space="preserve">La mappa è il componente principale di </w:t>
+      </w:r>
+      <w:proofErr w:type="spellStart"/>
+      <w:r>
+        <w:t>OpenLayers</w:t>
+      </w:r>
+      <w:proofErr w:type="spellEnd"/>
+      <w:r>
+        <w:t xml:space="preserve"> e per eseguire il rendering della mappa sono necessari:</w:t>
+      </w:r>
+    </w:p>
+    <w:p>
+      <w:pPr>
+        <w:pStyle w:val="StileEsempio"/>
+        <w:numPr>
+          <w:ilvl w:val="0"/>
+          <w:numId w:val="28"/>
+        </w:numPr>
+      </w:pPr>
+      <w:r>
+        <w:t xml:space="preserve">Una </w:t>
+      </w:r>
+      <w:proofErr w:type="spellStart"/>
+      <w:r>
+        <w:t>view</w:t>
+      </w:r>
+      <w:proofErr w:type="spellEnd"/>
+    </w:p>
+    <w:p>
+      <w:pPr>
+        <w:pStyle w:val="StileEsempio"/>
+        <w:numPr>
+          <w:ilvl w:val="0"/>
+          <w:numId w:val="28"/>
+        </w:numPr>
+      </w:pPr>
+      <w:r>
+        <w:t xml:space="preserve">Uno o più </w:t>
+      </w:r>
+      <w:proofErr w:type="spellStart"/>
+      <w:r>
+        <w:t>layer</w:t>
+      </w:r>
+      <w:proofErr w:type="spellEnd"/>
+    </w:p>
+    <w:p>
+      <w:pPr>
+        <w:pStyle w:val="StileEsempio"/>
+        <w:numPr>
+          <w:ilvl w:val="0"/>
+          <w:numId w:val="28"/>
+        </w:numPr>
+      </w:pPr>
+      <w:r>
+        <w:lastRenderedPageBreak/>
+        <w:t>Un target di destinazione</w:t>
+      </w:r>
+    </w:p>
+    <w:p>
+      <w:pPr>
+        <w:pStyle w:val="StileEsempio"/>
+      </w:pPr>
+      <w:r>
+        <w:t xml:space="preserve">La mappa utilizzata è </w:t>
+      </w:r>
+      <w:proofErr w:type="spellStart"/>
+      <w:r>
+        <w:t>OpenStreetMap</w:t>
+      </w:r>
+      <w:proofErr w:type="spellEnd"/>
+      <w:r>
+        <w:t xml:space="preserve">, </w:t>
+      </w:r>
+      <w:proofErr w:type="spellStart"/>
+      <w:r>
+        <w:t>un’insieme</w:t>
+      </w:r>
+      <w:proofErr w:type="spellEnd"/>
+      <w:r>
+        <w:t xml:space="preserve"> di mappe open source gratuite</w:t>
+      </w:r>
+      <w:r>
+        <w:t>,</w:t>
+      </w:r>
+      <w:r>
+        <w:t xml:space="preserve"> mentre la proiezione utilizzata per creare la mappa è EPSG:4326.</w:t>
+      </w:r>
+    </w:p>
+    <w:p>
+      <w:pPr>
+        <w:pStyle w:val="StileEsempio"/>
+      </w:pPr>
+      <w:r>
+        <w:t>La proiezione è un passaggio necessario nella creazione di una mappa bidimensionale ed è uno degli elementi essenziali della cartografia</w:t>
+      </w:r>
+    </w:p>
+    <w:p>
+      <w:pPr>
+        <w:pStyle w:val="StileEsempio"/>
+      </w:pPr>
+      <w:r>
+        <w:t xml:space="preserve">In cartografia </w:t>
+      </w:r>
+      <w:r>
+        <w:t xml:space="preserve">il termine “proiezione di una mappa” è il termine usato per descrivere un ampio insieme di trasformazioni impiegate per rappresentate la superficie curva bidimensionale di un globo su un piano. Nella proiezione di una mappa, le coordinate, spesso espresse come latitudine e longitudine, delle </w:t>
+      </w:r>
+      <w:r>
+        <w:t>posizioni dalla superficie del globo, vengono trasformate in coordinate su un piano</w:t>
+      </w:r>
+      <w:r>
+        <w:t>.</w:t>
+      </w:r>
+    </w:p>
+    <w:p>
+      <w:pPr>
+        <w:pStyle w:val="StileEsempio"/>
+        <w:rPr>
+          <w:lang w:val="en-US"/>
+        </w:rPr>
+      </w:pPr>
+      <w:r>
+        <w:rPr>
+          <w:lang w:val="en-US"/>
+        </w:rPr>
+        <w:t>(</w:t>
+      </w:r>
+      <w:proofErr w:type="spellStart"/>
+      <w:proofErr w:type="gramStart"/>
+      <w:r>
+        <w:rPr>
+          <w:lang w:val="en-US"/>
+        </w:rPr>
+        <w:t>cit</w:t>
+      </w:r>
+      <w:proofErr w:type="spellEnd"/>
+      <w:proofErr w:type="gramEnd"/>
+      <w:r>
+        <w:rPr>
+          <w:lang w:val="en-US"/>
+        </w:rPr>
+        <w:t xml:space="preserve"> wiki </w:t>
+      </w:r>
+      <w:hyperlink r:id="rId11" w:history="1">
+        <w:r>
+          <w:rPr>
+            <w:rStyle w:val="Collegamentoipertestuale"/>
+            <w:lang w:val="en-US"/>
+          </w:rPr>
+          <w:t>https://en.wikipedia.org/wiki/Map_projection</w:t>
+        </w:r>
+      </w:hyperlink>
+      <w:r>
+        <w:rPr>
+          <w:lang w:val="en-US"/>
+        </w:rPr>
+        <w:t>)</w:t>
+      </w:r>
+    </w:p>
+    <w:p>
+      <w:pPr>
+        <w:pStyle w:val="StileEsempio"/>
+      </w:pPr>
+      <w:r>
+        <w:t xml:space="preserve">Invece durante la creazione del </w:t>
+      </w:r>
+      <w:proofErr w:type="spellStart"/>
+      <w:r>
+        <w:t>layer</w:t>
+      </w:r>
+      <w:proofErr w:type="spellEnd"/>
+      <w:r>
+        <w:t xml:space="preserve"> per la mappa, si è specificato la sorgente da cui provengono i dati, un file di tipo </w:t>
+      </w:r>
+      <w:proofErr w:type="spellStart"/>
+      <w:r>
+        <w:t>geojson</w:t>
+      </w:r>
+      <w:proofErr w:type="spellEnd"/>
+      <w:r>
+        <w:t xml:space="preserve">, e il formato dei dati, </w:t>
+      </w:r>
+      <w:proofErr w:type="spellStart"/>
+      <w:r>
+        <w:t>geojson</w:t>
+      </w:r>
+      <w:proofErr w:type="spellEnd"/>
+      <w:r>
+        <w:t>.</w:t>
+      </w:r>
+    </w:p>
+    <w:p>
+      <w:pPr>
+        <w:pStyle w:val="StileEsempio"/>
+      </w:pPr>
+      <w:proofErr w:type="spellStart"/>
+      <w:r>
+        <w:t>Geojson</w:t>
+      </w:r>
+      <w:proofErr w:type="spellEnd"/>
+      <w:r>
+        <w:t xml:space="preserve"> è un formato aperto, utilizzato per archiviare una collezione di geometrie spaziali i cui attributi sono descritti attraverso il formato JSON. Le geometrie possibili sono punti, linee spezzate, poligoni e collezioni multiple di queste tipologie.</w:t>
+      </w:r>
+    </w:p>
+    <w:p>
+      <w:pPr>
+        <w:pStyle w:val="StileEsempio"/>
+      </w:pPr>
+      <w:r>
+        <w:lastRenderedPageBreak/>
+        <w:t xml:space="preserve">(citazione wiki </w:t>
+      </w:r>
+      <w:hyperlink r:id="rId12" w:history="1">
+        <w:r>
+          <w:rPr>
+            <w:rStyle w:val="Collegamentoipertestuale"/>
+          </w:rPr>
+          <w:t>https://it.wikipedia.org/wiki/GeoJSON</w:t>
+        </w:r>
+      </w:hyperlink>
+      <w:r>
+        <w:t>)</w:t>
+      </w:r>
+    </w:p>
+    <w:p>
+      <w:pPr>
+        <w:pStyle w:val="StileEsempio"/>
+      </w:pPr>
+      <w:r>
+        <w:t xml:space="preserve">Il componente Mappa </w:t>
+      </w:r>
+      <w:r>
+        <w:t xml:space="preserve">viene eseguito al caricamento della web app e </w:t>
+      </w:r>
+      <w:r>
+        <w:t xml:space="preserve">fa essenzialmente </w:t>
+      </w:r>
+      <w:proofErr w:type="gramStart"/>
+      <w:r>
+        <w:t>2</w:t>
+      </w:r>
+      <w:proofErr w:type="gramEnd"/>
+      <w:r>
+        <w:t xml:space="preserve"> cose:</w:t>
+      </w:r>
+    </w:p>
+    <w:p>
+      <w:pPr>
+        <w:pStyle w:val="StileEsempio"/>
+        <w:numPr>
+          <w:ilvl w:val="0"/>
+          <w:numId w:val="27"/>
+        </w:numPr>
+      </w:pPr>
+      <w:r>
+        <w:t>Crea la mappa</w:t>
+      </w:r>
+    </w:p>
+    <w:p>
+      <w:pPr>
+        <w:pStyle w:val="StileEsempio"/>
+        <w:numPr>
+          <w:ilvl w:val="0"/>
+          <w:numId w:val="27"/>
+        </w:numPr>
+      </w:pPr>
+      <w:r>
+        <w:t xml:space="preserve">Crea un </w:t>
+      </w:r>
+      <w:proofErr w:type="spellStart"/>
+      <w:r>
+        <w:t>layer</w:t>
+      </w:r>
+      <w:proofErr w:type="spellEnd"/>
+      <w:r>
+        <w:t xml:space="preserve"> che sarà aggiunto sulla mappa</w:t>
+      </w:r>
+    </w:p>
+    <w:p>
+      <w:pPr>
+        <w:pStyle w:val="StileEsempio"/>
+      </w:pPr>
+      <w:r>
+        <w:t xml:space="preserve">Nella creazione della mappa viene usato un </w:t>
+      </w:r>
+      <w:proofErr w:type="spellStart"/>
+      <w:r>
+        <w:t>layer</w:t>
+      </w:r>
+      <w:proofErr w:type="spellEnd"/>
+      <w:r>
+        <w:t xml:space="preserve"> di base per caricare le mappe con la sorgente che fa riferimento, come detto in precedenza, a </w:t>
+      </w:r>
+      <w:proofErr w:type="spellStart"/>
+      <w:r>
+        <w:t>OpenStreetMap</w:t>
+      </w:r>
+      <w:proofErr w:type="spellEnd"/>
+      <w:r>
+        <w:t>.</w:t>
+      </w:r>
+    </w:p>
+    <w:p>
+      <w:pPr>
+        <w:pStyle w:val="StileEsempio"/>
+      </w:pPr>
+      <w:r>
+        <w:t xml:space="preserve">Successivamente viene aggiunto un </w:t>
+      </w:r>
+      <w:proofErr w:type="spellStart"/>
+      <w:r>
+        <w:t>layer</w:t>
+      </w:r>
+      <w:proofErr w:type="spellEnd"/>
+      <w:r>
+        <w:t xml:space="preserve"> che ha come sorgente di dati un file </w:t>
+      </w:r>
+      <w:proofErr w:type="spellStart"/>
+      <w:r>
+        <w:t>geojson</w:t>
+      </w:r>
+      <w:proofErr w:type="spellEnd"/>
+      <w:r>
+        <w:t xml:space="preserve"> locale che </w:t>
+      </w:r>
+      <w:r>
+        <w:t>ha tutte le informazioni necessarie per disegnare i distretti</w:t>
+      </w:r>
+      <w:r>
+        <w:t xml:space="preserve"> come punti sulla mappa in base a latitudine e longitudine</w:t>
+      </w:r>
+      <w:r>
+        <w:t xml:space="preserve">. Durante la lettura del file </w:t>
+      </w:r>
+      <w:proofErr w:type="spellStart"/>
+      <w:r>
+        <w:t>geojson</w:t>
+      </w:r>
+      <w:proofErr w:type="spellEnd"/>
+      <w:r>
+        <w:t xml:space="preserve">, </w:t>
+      </w:r>
+      <w:r>
+        <w:t>viene costruita un’associazione tra</w:t>
+      </w:r>
+      <w:r>
+        <w:t xml:space="preserve"> distretti, area urbana</w:t>
+      </w:r>
+      <w:r>
+        <w:t xml:space="preserve">, </w:t>
+      </w:r>
+      <w:r>
+        <w:t>fenomeni urbani</w:t>
+      </w:r>
+      <w:r>
+        <w:t xml:space="preserve"> creando gli oggetti d</w:t>
+      </w:r>
+      <w:r>
+        <w:t xml:space="preserve">elle classi corrispondenti e </w:t>
+      </w:r>
+      <w:r>
+        <w:t>vengono elaborat</w:t>
+      </w:r>
+      <w:r>
+        <w:t>i</w:t>
+      </w:r>
+      <w:r>
+        <w:t xml:space="preserve"> i</w:t>
+      </w:r>
+      <w:r>
+        <w:t xml:space="preserve"> valori</w:t>
+      </w:r>
+      <w:r>
+        <w:t xml:space="preserve"> associati a questi elementi</w:t>
+      </w:r>
+      <w:r>
+        <w:t xml:space="preserve"> per calcolare l’indice di felicità</w:t>
+      </w:r>
+      <w:r>
+        <w:t xml:space="preserve">. </w:t>
+      </w:r>
+      <w:r>
+        <w:t>Tutti questi valori vengono salvati, poi, sul database.</w:t>
+      </w:r>
+    </w:p>
+    <w:p>
+      <w:pPr>
+        <w:pStyle w:val="StileEsempio"/>
+      </w:pPr>
+      <w:r>
+        <w:t>A</w:t>
+      </w:r>
+      <w:r>
+        <w:t>l caricamento della web app</w:t>
+      </w:r>
+      <w:r>
+        <w:t>, i</w:t>
+      </w:r>
+      <w:r>
+        <w:t>n base al valore dell’indice di felicità</w:t>
+      </w:r>
+      <w:r>
+        <w:t>,</w:t>
       </w:r>
       <w:r>
         <w:t xml:space="preserve"> </w:t>
       </w:r>
       <w:r>
-        <w:t>Architettura e sviluppo</w:t>
-      </w:r>
-      <w:bookmarkEnd w:id="6"/>
+        <w:t xml:space="preserve">viene </w:t>
+      </w:r>
+      <w:r>
+        <w:t>associato</w:t>
+      </w:r>
+      <w:r>
+        <w:t xml:space="preserve"> il colore corrispondente</w:t>
+      </w:r>
+      <w:r>
+        <w:t xml:space="preserve"> per distretti e fenomeni urbani</w:t>
+      </w:r>
+    </w:p>
+    <w:p>
+      <w:pPr>
+        <w:pStyle w:val="StileEsempio"/>
+      </w:pPr>
+      <w:proofErr w:type="gramStart"/>
+      <w:r>
+        <w:lastRenderedPageBreak/>
+        <w:t>Il componente</w:t>
+      </w:r>
+      <w:r>
+        <w:t xml:space="preserve"> Mappa</w:t>
+      </w:r>
+      <w:r>
+        <w:t xml:space="preserve"> appena descritto,</w:t>
+      </w:r>
+      <w:proofErr w:type="gramEnd"/>
+      <w:r>
+        <w:t xml:space="preserve"> è il padre </w:t>
+      </w:r>
+      <w:r>
+        <w:t xml:space="preserve">di tutti </w:t>
+      </w:r>
+      <w:r>
+        <w:t>gli altri componenti che si andranno a descrivere</w:t>
+      </w:r>
+      <w:r>
+        <w:t>.</w:t>
+      </w:r>
+    </w:p>
+    <w:p>
+      <w:pPr>
+        <w:pStyle w:val="StileEsempio"/>
+      </w:pPr>
+      <w:proofErr w:type="gramStart"/>
+      <w:r>
+        <w:t>Infatti</w:t>
+      </w:r>
+      <w:proofErr w:type="gramEnd"/>
+      <w:r>
+        <w:t xml:space="preserve"> all’interno del componente Mappa ci sono i seguenti componenti:</w:t>
+      </w:r>
+    </w:p>
+    <w:p>
+      <w:pPr>
+        <w:pStyle w:val="StileEsempio"/>
+        <w:numPr>
+          <w:ilvl w:val="0"/>
+          <w:numId w:val="29"/>
+        </w:numPr>
+      </w:pPr>
+      <w:r>
+        <w:t>Marker</w:t>
+      </w:r>
+    </w:p>
+    <w:p>
+      <w:pPr>
+        <w:pStyle w:val="StileEsempio"/>
+        <w:numPr>
+          <w:ilvl w:val="0"/>
+          <w:numId w:val="29"/>
+        </w:numPr>
+      </w:pPr>
+      <w:r>
+        <w:t>Modifica UHI</w:t>
+      </w:r>
+    </w:p>
+    <w:p>
+      <w:pPr>
+        <w:pStyle w:val="StileEsempio"/>
+        <w:numPr>
+          <w:ilvl w:val="0"/>
+          <w:numId w:val="29"/>
+        </w:numPr>
+      </w:pPr>
+      <w:r>
+        <w:t>Filtro</w:t>
+      </w:r>
+    </w:p>
+    <w:p>
+      <w:pPr>
+        <w:pStyle w:val="StileEsempio"/>
+        <w:numPr>
+          <w:ilvl w:val="0"/>
+          <w:numId w:val="29"/>
+        </w:numPr>
+      </w:pPr>
+      <w:r>
+        <w:t>Legenda</w:t>
+      </w:r>
+    </w:p>
+    <w:p>
+      <w:pPr>
+        <w:pStyle w:val="StileEsempio"/>
+      </w:pPr>
+    </w:p>
+    <w:p>
+      <w:pPr>
+        <w:pStyle w:val="StileEsempio"/>
+      </w:pPr>
+      <w:r>
+        <w:t>Marker Component</w:t>
+      </w:r>
+    </w:p>
+    <w:p>
+      <w:pPr>
+        <w:pStyle w:val="StileEsempio"/>
+      </w:pPr>
+      <w:r>
+        <w:t xml:space="preserve">Il componente Marker viene </w:t>
+      </w:r>
+      <w:r>
+        <w:t>caricato</w:t>
+      </w:r>
+      <w:r>
+        <w:t xml:space="preserve"> quando l’utente clicca su un distretto</w:t>
+      </w:r>
+      <w:r>
+        <w:t xml:space="preserve">. Crea, attorno al distretto cliccato, un’area urbana con all’interno i </w:t>
+      </w:r>
+      <w:proofErr w:type="spellStart"/>
+      <w:r>
+        <w:t>coremi</w:t>
+      </w:r>
+      <w:proofErr w:type="spellEnd"/>
+      <w:r>
+        <w:t xml:space="preserve"> dei fenomeni urbani</w:t>
+      </w:r>
+      <w:r>
+        <w:t xml:space="preserve"> con il colore associato in base al valore dell’indice di felicità.</w:t>
+      </w:r>
+    </w:p>
+    <w:p>
+      <w:pPr>
+        <w:pStyle w:val="StileEsempio"/>
+      </w:pPr>
+    </w:p>
+    <w:p>
+      <w:pPr>
+        <w:pStyle w:val="StileEsempio"/>
+      </w:pPr>
+      <w:r>
+        <w:t>Modifica UHI Component</w:t>
+      </w:r>
+    </w:p>
+    <w:p>
+      <w:pPr>
+        <w:pStyle w:val="StileEsempio"/>
+      </w:pPr>
+      <w:r>
+        <w:t xml:space="preserve">Il componente Modifica UHI è associato al pulsante menù. Se è stato cliccato un distretto, </w:t>
+      </w:r>
+      <w:r>
+        <w:t>caricando</w:t>
+      </w:r>
+      <w:r>
+        <w:t xml:space="preserve"> il componente Marker, il click sul tasto menù mostra l’indice di felicità, per ogni fenomeno </w:t>
+      </w:r>
+      <w:r>
+        <w:lastRenderedPageBreak/>
+        <w:t>urbano</w:t>
+      </w:r>
       <w:r>
         <w:t xml:space="preserve"> </w:t>
       </w:r>
-    </w:p>
-    <w:p>
-      <w:pPr>
-        <w:pStyle w:val="StileEsempio"/>
-      </w:pPr>
-    </w:p>
-    <w:p>
-      <w:pPr>
-        <w:pStyle w:val="StileEsempio"/>
-      </w:pPr>
-    </w:p>
-    <w:p>
-      <w:pPr>
-        <w:pStyle w:val="StileEsempio"/>
-      </w:pPr>
-    </w:p>
-    <w:p/>
-    <w:p/>
+      <w:r>
+        <w:t>associato al distretto cliccato</w:t>
+      </w:r>
+      <w:r>
+        <w:t xml:space="preserve"> che può essere modificato tramite uno slider e un pulsante che consente il salvataggio delle modifiche effettuate. Se viene cliccato il pulsante di salvataggio, i valori modificati vengono aggiornati nel database e vengono ricalcolati i colori dei fenomeni urbani e del distretto associato.</w:t>
+      </w:r>
+    </w:p>
+    <w:p>
+      <w:pPr>
+        <w:pStyle w:val="StileEsempio"/>
+      </w:pPr>
+    </w:p>
+    <w:p>
+      <w:pPr>
+        <w:pStyle w:val="StileEsempio"/>
+      </w:pPr>
+      <w:r>
+        <w:t>Filtro component</w:t>
+      </w:r>
+    </w:p>
+    <w:p>
+      <w:pPr>
+        <w:pStyle w:val="StileEsempio"/>
+      </w:pPr>
+      <w:r>
+        <w:t xml:space="preserve">Il componente filtro è associato al pulsante menù. </w:t>
+      </w:r>
+      <w:r>
+        <w:t>Se viene cliccato il tasto menù e</w:t>
+      </w:r>
+      <w:r>
+        <w:t xml:space="preserve"> non è stato cliccato </w:t>
+      </w:r>
+      <w:r>
+        <w:t xml:space="preserve">su nessun </w:t>
+      </w:r>
+      <w:r>
+        <w:t>distretto</w:t>
+      </w:r>
+      <w:r>
+        <w:t xml:space="preserve">, viene </w:t>
+      </w:r>
+      <w:r>
+        <w:t>caricato</w:t>
+      </w:r>
+      <w:r>
+        <w:t xml:space="preserve"> il componente Filtro che mostra uno slider che consente di filtrare i distretti, presenti sulla mappa, in base all’indice di felicità</w:t>
+      </w:r>
+    </w:p>
+    <w:p>
+      <w:pPr>
+        <w:pStyle w:val="StileEsempio"/>
+      </w:pPr>
+    </w:p>
+    <w:p>
+      <w:pPr>
+        <w:pStyle w:val="StileEsempio"/>
+      </w:pPr>
+      <w:r>
+        <w:t>Legenda Component</w:t>
+      </w:r>
+    </w:p>
+    <w:p>
+      <w:pPr>
+        <w:pStyle w:val="StileEsempio"/>
+      </w:pPr>
+      <w:r>
+        <w:t xml:space="preserve">Il componente </w:t>
+      </w:r>
+      <w:r>
+        <w:t>Legenda</w:t>
+      </w:r>
+      <w:r>
+        <w:t xml:space="preserve"> è associato al pulsante </w:t>
+      </w:r>
+      <w:r>
+        <w:t>info</w:t>
+      </w:r>
+      <w:r>
+        <w:t xml:space="preserve"> e viene scatenato quando il pulsante info viene cliccato. Mostra tutte le informazioni utili </w:t>
+      </w:r>
+      <w:proofErr w:type="gramStart"/>
+      <w:r>
+        <w:t>alla comprensioni</w:t>
+      </w:r>
+      <w:proofErr w:type="gramEnd"/>
+      <w:r>
+        <w:t xml:space="preserve"> dei </w:t>
+      </w:r>
+      <w:proofErr w:type="spellStart"/>
+      <w:r>
+        <w:t>coremi</w:t>
+      </w:r>
+      <w:proofErr w:type="spellEnd"/>
+      <w:r>
+        <w:t xml:space="preserve"> recuperando i dati utili nelle classi associate ai </w:t>
+      </w:r>
+      <w:proofErr w:type="spellStart"/>
+      <w:r>
+        <w:t>coremi</w:t>
+      </w:r>
+      <w:proofErr w:type="spellEnd"/>
+      <w:r>
+        <w:t>.</w:t>
+      </w:r>
+    </w:p>
+    <w:p>
+      <w:pPr>
+        <w:pStyle w:val="StileEsempio"/>
+      </w:pPr>
+    </w:p>
+    <w:p>
+      <w:pPr>
+        <w:pStyle w:val="StileEsempio"/>
+      </w:pPr>
+    </w:p>
+    <w:p>
+      <w:pPr>
+        <w:pStyle w:val="StileEsempio"/>
+      </w:pPr>
+    </w:p>
+    <w:p>
+      <w:pPr>
+        <w:pStyle w:val="StileEsempio"/>
+      </w:pPr>
+    </w:p>
+    <w:p>
+      <w:pPr>
+        <w:pStyle w:val="StileEsempio"/>
+      </w:pPr>
+      <w:r>
+        <w:t>Service</w:t>
+      </w:r>
+    </w:p>
+    <w:p>
+      <w:pPr>
+        <w:pStyle w:val="StileEsempio"/>
+      </w:pPr>
+      <w:r>
+        <w:t xml:space="preserve">Oltre ai componenti, </w:t>
+      </w:r>
+      <w:proofErr w:type="spellStart"/>
+      <w:r>
+        <w:t>Angular</w:t>
+      </w:r>
+      <w:proofErr w:type="spellEnd"/>
+      <w:r>
+        <w:t xml:space="preserve"> fornisc</w:t>
+      </w:r>
+      <w:r>
+        <w:t>e</w:t>
+      </w:r>
+      <w:r>
+        <w:t xml:space="preserve"> i servizi. A differenza di</w:t>
+      </w:r>
+      <w:r>
+        <w:t xml:space="preserve"> un</w:t>
+      </w:r>
+      <w:r>
+        <w:t xml:space="preserve"> component</w:t>
+      </w:r>
+      <w:r>
+        <w:t>e</w:t>
+      </w:r>
+      <w:r>
+        <w:t>, un servizio è una classe particolare usat</w:t>
+      </w:r>
+      <w:r>
+        <w:t>o</w:t>
+      </w:r>
+      <w:r>
+        <w:t xml:space="preserve"> per rappresentare dati che non sono associati ad alcuna </w:t>
+      </w:r>
+      <w:proofErr w:type="spellStart"/>
+      <w:r>
+        <w:t>view</w:t>
+      </w:r>
+      <w:proofErr w:type="spellEnd"/>
+      <w:r>
+        <w:t xml:space="preserve"> </w:t>
+      </w:r>
+      <w:r>
+        <w:t>e che deve essere condiviso tra componenti</w:t>
+      </w:r>
+      <w:r>
+        <w:t xml:space="preserve">. Per far si che un servizio sia visto da tutti i componenti deve essere registrato con </w:t>
+      </w:r>
+      <w:proofErr w:type="spellStart"/>
+      <w:r>
+        <w:t>Angular</w:t>
+      </w:r>
+      <w:proofErr w:type="spellEnd"/>
+      <w:r>
+        <w:t xml:space="preserve"> che crea una singola istanza della classe del servizio, detto singleton.</w:t>
+      </w:r>
+      <w:r>
+        <w:t xml:space="preserve"> Tramite il design pattern </w:t>
+      </w:r>
+      <w:proofErr w:type="spellStart"/>
+      <w:r>
+        <w:t>Dependency</w:t>
+      </w:r>
+      <w:proofErr w:type="spellEnd"/>
+      <w:r>
+        <w:t xml:space="preserve"> Injection, l’</w:t>
+      </w:r>
+      <w:proofErr w:type="spellStart"/>
+      <w:r>
+        <w:t>injector</w:t>
+      </w:r>
+      <w:proofErr w:type="spellEnd"/>
+      <w:r>
+        <w:t xml:space="preserve"> crea e gestisce </w:t>
+      </w:r>
+      <w:r>
+        <w:t>il singleton di ogni servizio registrato e se un componente necessita di un servizio, la classe del componente definisce il servizio come una dipendenza, solitamente, all’interno del costruttore del componente; l’</w:t>
+      </w:r>
+      <w:proofErr w:type="spellStart"/>
+      <w:r>
+        <w:t>injector</w:t>
+      </w:r>
+      <w:proofErr w:type="spellEnd"/>
+      <w:r>
+        <w:t xml:space="preserve"> inietta l’istanza della classe del servizio quando viene istanziata la classe del componente.</w:t>
+      </w:r>
+    </w:p>
+    <w:p>
+      <w:pPr>
+        <w:pStyle w:val="StileEsempio"/>
+      </w:pPr>
+    </w:p>
+    <w:p>
+      <w:pPr>
+        <w:pStyle w:val="StileEsempio"/>
+      </w:pPr>
+      <w:proofErr w:type="spellStart"/>
+      <w:r>
+        <w:t>Firebase</w:t>
+      </w:r>
+      <w:proofErr w:type="spellEnd"/>
+      <w:r>
+        <w:t xml:space="preserve"> Service</w:t>
+      </w:r>
+    </w:p>
+    <w:p>
+      <w:pPr>
+        <w:pStyle w:val="StileEsempio"/>
+      </w:pPr>
+      <w:r>
+        <w:t xml:space="preserve">Il servizio </w:t>
+      </w:r>
+      <w:proofErr w:type="spellStart"/>
+      <w:r>
+        <w:t>Firebase</w:t>
+      </w:r>
+      <w:proofErr w:type="spellEnd"/>
+      <w:r>
+        <w:t xml:space="preserve"> è utilizzato dai componenti che si interfacciano con il database. Questo servizio </w:t>
+      </w:r>
+      <w:r>
+        <w:t xml:space="preserve">contiene metodi per </w:t>
+      </w:r>
+      <w:r>
+        <w:t>salva</w:t>
+      </w:r>
+      <w:r>
+        <w:t>re e</w:t>
+      </w:r>
+      <w:r>
+        <w:t xml:space="preserve"> aggiorna</w:t>
+      </w:r>
+      <w:r>
+        <w:t>re</w:t>
+      </w:r>
+      <w:r>
+        <w:t xml:space="preserve"> i dati dei distretti nel database e restitu</w:t>
+      </w:r>
+      <w:r>
+        <w:t>ire</w:t>
+      </w:r>
+      <w:r>
+        <w:t xml:space="preserve"> i dati dei distretti contenuti nel database</w:t>
+      </w:r>
+    </w:p>
+    <w:p>
+      <w:pPr>
+        <w:pStyle w:val="StileEsempio"/>
+      </w:pPr>
+    </w:p>
+    <w:p>
+      <w:pPr>
+        <w:pStyle w:val="StileEsempio"/>
+      </w:pPr>
+    </w:p>
+    <w:p>
+      <w:pPr>
+        <w:pStyle w:val="StileEsempio"/>
+      </w:pPr>
+      <w:r>
+        <w:t xml:space="preserve">Feature </w:t>
+      </w:r>
+      <w:proofErr w:type="spellStart"/>
+      <w:r>
+        <w:t>Handler</w:t>
+      </w:r>
+      <w:proofErr w:type="spellEnd"/>
+      <w:r>
+        <w:t xml:space="preserve"> Service</w:t>
+      </w:r>
+    </w:p>
+    <w:p>
+      <w:pPr>
+        <w:pStyle w:val="StileEsempio"/>
+      </w:pPr>
+      <w:proofErr w:type="gramStart"/>
+      <w:r>
+        <w:t xml:space="preserve">Il servizio Feature </w:t>
+      </w:r>
+      <w:proofErr w:type="spellStart"/>
+      <w:r>
+        <w:t>Handler</w:t>
+      </w:r>
+      <w:proofErr w:type="spellEnd"/>
+      <w:r>
+        <w:t>,</w:t>
+      </w:r>
+      <w:proofErr w:type="gramEnd"/>
+      <w:r>
+        <w:t xml:space="preserve"> contiene metodi </w:t>
+      </w:r>
+      <w:r>
+        <w:t xml:space="preserve">che elaborano </w:t>
+      </w:r>
+      <w:r>
+        <w:t xml:space="preserve">il file </w:t>
+      </w:r>
+      <w:proofErr w:type="spellStart"/>
+      <w:r>
+        <w:t>geojson</w:t>
+      </w:r>
+      <w:proofErr w:type="spellEnd"/>
+      <w:r>
+        <w:t xml:space="preserve">, creando </w:t>
+      </w:r>
+      <w:r>
+        <w:t xml:space="preserve">gli oggetti relativi ai valori contenuti nel file </w:t>
+      </w:r>
+      <w:proofErr w:type="spellStart"/>
+      <w:r>
+        <w:t>geojson</w:t>
+      </w:r>
+      <w:proofErr w:type="spellEnd"/>
+      <w:r>
+        <w:t xml:space="preserve"> e richiamando i metodi del servizio </w:t>
+      </w:r>
+      <w:proofErr w:type="spellStart"/>
+      <w:r>
+        <w:t>Firebase</w:t>
+      </w:r>
+      <w:proofErr w:type="spellEnd"/>
+      <w:r>
+        <w:t xml:space="preserve"> per salvare e aggiornare i dati.</w:t>
+      </w:r>
+    </w:p>
     <w:p>
       <w:pPr>
         <w:pStyle w:val="Titolo2"/>
         <w:ind w:left="720"/>
       </w:pPr>
     </w:p>
+    <w:p>
+      <w:pPr>
+        <w:pStyle w:val="StileEsempio"/>
+      </w:pPr>
+      <w:r>
+        <w:t xml:space="preserve">Diagramma di </w:t>
+      </w:r>
+      <w:proofErr w:type="spellStart"/>
+      <w:r>
+        <w:t>Gantt</w:t>
+      </w:r>
+      <w:proofErr w:type="spellEnd"/>
+    </w:p>
     <w:sectPr>
-      <w:footerReference w:type="even" r:id="rId8"/>
-      <w:footerReference w:type="default" r:id="rId9"/>
+      <w:footerReference w:type="even" r:id="rId13"/>
+      <w:footerReference w:type="default" r:id="rId14"/>
       <w:pgSz w:w="11900" w:h="16840"/>
       <w:pgMar w:top="1418" w:right="1985" w:bottom="1418" w:left="1418" w:header="709" w:footer="709" w:gutter="567"/>
       <w:pgNumType w:start="0"/>
@@ -2824,6 +4349,11 @@
         <w:docPartUnique/>
       </w:docPartObj>
     </w:sdtPr>
+    <w:sdtEndPr>
+      <w:rPr>
+        <w:rStyle w:val="Numeropagina"/>
+      </w:rPr>
+    </w:sdtEndPr>
     <w:sdtContent>
       <w:p>
         <w:pPr>
@@ -2875,6 +4405,11 @@
         <w:docPartUnique/>
       </w:docPartObj>
     </w:sdtPr>
+    <w:sdtEndPr>
+      <w:rPr>
+        <w:rStyle w:val="Numeropagina"/>
+      </w:rPr>
+    </w:sdtEndPr>
     <w:sdtContent>
       <w:p>
         <w:pPr>
@@ -3034,6 +4569,232 @@
     </w:lvl>
   </w:abstractNum>
   <w:abstractNum w:abstractNumId="1" w15:restartNumberingAfterBreak="0">
+    <w:nsid w:val="0A5101AD"/>
+    <w:multiLevelType w:val="hybridMultilevel"/>
+    <w:tmpl w:val="091CB35C"/>
+    <w:lvl w:ilvl="0" w:tplc="04100001">
+      <w:start w:val="1"/>
+      <w:numFmt w:val="bullet"/>
+      <w:lvlText w:val=""/>
+      <w:lvlJc w:val="left"/>
+      <w:pPr>
+        <w:ind w:left="720" w:hanging="360"/>
+      </w:pPr>
+      <w:rPr>
+        <w:rFonts w:ascii="Symbol" w:hAnsi="Symbol" w:hint="default"/>
+      </w:rPr>
+    </w:lvl>
+    <w:lvl w:ilvl="1" w:tplc="04100003">
+      <w:start w:val="1"/>
+      <w:numFmt w:val="bullet"/>
+      <w:lvlText w:val="o"/>
+      <w:lvlJc w:val="left"/>
+      <w:pPr>
+        <w:ind w:left="1440" w:hanging="360"/>
+      </w:pPr>
+      <w:rPr>
+        <w:rFonts w:ascii="Courier New" w:hAnsi="Courier New" w:cs="Courier New" w:hint="default"/>
+      </w:rPr>
+    </w:lvl>
+    <w:lvl w:ilvl="2" w:tplc="04100005" w:tentative="1">
+      <w:start w:val="1"/>
+      <w:numFmt w:val="bullet"/>
+      <w:lvlText w:val=""/>
+      <w:lvlJc w:val="left"/>
+      <w:pPr>
+        <w:ind w:left="2160" w:hanging="360"/>
+      </w:pPr>
+      <w:rPr>
+        <w:rFonts w:ascii="Wingdings" w:hAnsi="Wingdings" w:hint="default"/>
+      </w:rPr>
+    </w:lvl>
+    <w:lvl w:ilvl="3" w:tplc="04100001" w:tentative="1">
+      <w:start w:val="1"/>
+      <w:numFmt w:val="bullet"/>
+      <w:lvlText w:val=""/>
+      <w:lvlJc w:val="left"/>
+      <w:pPr>
+        <w:ind w:left="2880" w:hanging="360"/>
+      </w:pPr>
+      <w:rPr>
+        <w:rFonts w:ascii="Symbol" w:hAnsi="Symbol" w:hint="default"/>
+      </w:rPr>
+    </w:lvl>
+    <w:lvl w:ilvl="4" w:tplc="04100003" w:tentative="1">
+      <w:start w:val="1"/>
+      <w:numFmt w:val="bullet"/>
+      <w:lvlText w:val="o"/>
+      <w:lvlJc w:val="left"/>
+      <w:pPr>
+        <w:ind w:left="3600" w:hanging="360"/>
+      </w:pPr>
+      <w:rPr>
+        <w:rFonts w:ascii="Courier New" w:hAnsi="Courier New" w:cs="Courier New" w:hint="default"/>
+      </w:rPr>
+    </w:lvl>
+    <w:lvl w:ilvl="5" w:tplc="04100005" w:tentative="1">
+      <w:start w:val="1"/>
+      <w:numFmt w:val="bullet"/>
+      <w:lvlText w:val=""/>
+      <w:lvlJc w:val="left"/>
+      <w:pPr>
+        <w:ind w:left="4320" w:hanging="360"/>
+      </w:pPr>
+      <w:rPr>
+        <w:rFonts w:ascii="Wingdings" w:hAnsi="Wingdings" w:hint="default"/>
+      </w:rPr>
+    </w:lvl>
+    <w:lvl w:ilvl="6" w:tplc="04100001" w:tentative="1">
+      <w:start w:val="1"/>
+      <w:numFmt w:val="bullet"/>
+      <w:lvlText w:val=""/>
+      <w:lvlJc w:val="left"/>
+      <w:pPr>
+        <w:ind w:left="5040" w:hanging="360"/>
+      </w:pPr>
+      <w:rPr>
+        <w:rFonts w:ascii="Symbol" w:hAnsi="Symbol" w:hint="default"/>
+      </w:rPr>
+    </w:lvl>
+    <w:lvl w:ilvl="7" w:tplc="04100003" w:tentative="1">
+      <w:start w:val="1"/>
+      <w:numFmt w:val="bullet"/>
+      <w:lvlText w:val="o"/>
+      <w:lvlJc w:val="left"/>
+      <w:pPr>
+        <w:ind w:left="5760" w:hanging="360"/>
+      </w:pPr>
+      <w:rPr>
+        <w:rFonts w:ascii="Courier New" w:hAnsi="Courier New" w:cs="Courier New" w:hint="default"/>
+      </w:rPr>
+    </w:lvl>
+    <w:lvl w:ilvl="8" w:tplc="04100005" w:tentative="1">
+      <w:start w:val="1"/>
+      <w:numFmt w:val="bullet"/>
+      <w:lvlText w:val=""/>
+      <w:lvlJc w:val="left"/>
+      <w:pPr>
+        <w:ind w:left="6480" w:hanging="360"/>
+      </w:pPr>
+      <w:rPr>
+        <w:rFonts w:ascii="Wingdings" w:hAnsi="Wingdings" w:hint="default"/>
+      </w:rPr>
+    </w:lvl>
+  </w:abstractNum>
+  <w:abstractNum w:abstractNumId="2" w15:restartNumberingAfterBreak="0">
+    <w:nsid w:val="0BA6102A"/>
+    <w:multiLevelType w:val="hybridMultilevel"/>
+    <w:tmpl w:val="98F68F3C"/>
+    <w:lvl w:ilvl="0" w:tplc="04100001">
+      <w:start w:val="1"/>
+      <w:numFmt w:val="bullet"/>
+      <w:lvlText w:val=""/>
+      <w:lvlJc w:val="left"/>
+      <w:pPr>
+        <w:ind w:left="720" w:hanging="360"/>
+      </w:pPr>
+      <w:rPr>
+        <w:rFonts w:ascii="Symbol" w:hAnsi="Symbol" w:hint="default"/>
+      </w:rPr>
+    </w:lvl>
+    <w:lvl w:ilvl="1" w:tplc="04100003" w:tentative="1">
+      <w:start w:val="1"/>
+      <w:numFmt w:val="bullet"/>
+      <w:lvlText w:val="o"/>
+      <w:lvlJc w:val="left"/>
+      <w:pPr>
+        <w:ind w:left="1440" w:hanging="360"/>
+      </w:pPr>
+      <w:rPr>
+        <w:rFonts w:ascii="Courier New" w:hAnsi="Courier New" w:cs="Courier New" w:hint="default"/>
+      </w:rPr>
+    </w:lvl>
+    <w:lvl w:ilvl="2" w:tplc="04100005" w:tentative="1">
+      <w:start w:val="1"/>
+      <w:numFmt w:val="bullet"/>
+      <w:lvlText w:val=""/>
+      <w:lvlJc w:val="left"/>
+      <w:pPr>
+        <w:ind w:left="2160" w:hanging="360"/>
+      </w:pPr>
+      <w:rPr>
+        <w:rFonts w:ascii="Wingdings" w:hAnsi="Wingdings" w:hint="default"/>
+      </w:rPr>
+    </w:lvl>
+    <w:lvl w:ilvl="3" w:tplc="04100001" w:tentative="1">
+      <w:start w:val="1"/>
+      <w:numFmt w:val="bullet"/>
+      <w:lvlText w:val=""/>
+      <w:lvlJc w:val="left"/>
+      <w:pPr>
+        <w:ind w:left="2880" w:hanging="360"/>
+      </w:pPr>
+      <w:rPr>
+        <w:rFonts w:ascii="Symbol" w:hAnsi="Symbol" w:hint="default"/>
+      </w:rPr>
+    </w:lvl>
+    <w:lvl w:ilvl="4" w:tplc="04100003" w:tentative="1">
+      <w:start w:val="1"/>
+      <w:numFmt w:val="bullet"/>
+      <w:lvlText w:val="o"/>
+      <w:lvlJc w:val="left"/>
+      <w:pPr>
+        <w:ind w:left="3600" w:hanging="360"/>
+      </w:pPr>
+      <w:rPr>
+        <w:rFonts w:ascii="Courier New" w:hAnsi="Courier New" w:cs="Courier New" w:hint="default"/>
+      </w:rPr>
+    </w:lvl>
+    <w:lvl w:ilvl="5" w:tplc="04100005" w:tentative="1">
+      <w:start w:val="1"/>
+      <w:numFmt w:val="bullet"/>
+      <w:lvlText w:val=""/>
+      <w:lvlJc w:val="left"/>
+      <w:pPr>
+        <w:ind w:left="4320" w:hanging="360"/>
+      </w:pPr>
+      <w:rPr>
+        <w:rFonts w:ascii="Wingdings" w:hAnsi="Wingdings" w:hint="default"/>
+      </w:rPr>
+    </w:lvl>
+    <w:lvl w:ilvl="6" w:tplc="04100001" w:tentative="1">
+      <w:start w:val="1"/>
+      <w:numFmt w:val="bullet"/>
+      <w:lvlText w:val=""/>
+      <w:lvlJc w:val="left"/>
+      <w:pPr>
+        <w:ind w:left="5040" w:hanging="360"/>
+      </w:pPr>
+      <w:rPr>
+        <w:rFonts w:ascii="Symbol" w:hAnsi="Symbol" w:hint="default"/>
+      </w:rPr>
+    </w:lvl>
+    <w:lvl w:ilvl="7" w:tplc="04100003" w:tentative="1">
+      <w:start w:val="1"/>
+      <w:numFmt w:val="bullet"/>
+      <w:lvlText w:val="o"/>
+      <w:lvlJc w:val="left"/>
+      <w:pPr>
+        <w:ind w:left="5760" w:hanging="360"/>
+      </w:pPr>
+      <w:rPr>
+        <w:rFonts w:ascii="Courier New" w:hAnsi="Courier New" w:cs="Courier New" w:hint="default"/>
+      </w:rPr>
+    </w:lvl>
+    <w:lvl w:ilvl="8" w:tplc="04100005" w:tentative="1">
+      <w:start w:val="1"/>
+      <w:numFmt w:val="bullet"/>
+      <w:lvlText w:val=""/>
+      <w:lvlJc w:val="left"/>
+      <w:pPr>
+        <w:ind w:left="6480" w:hanging="360"/>
+      </w:pPr>
+      <w:rPr>
+        <w:rFonts w:ascii="Wingdings" w:hAnsi="Wingdings" w:hint="default"/>
+      </w:rPr>
+    </w:lvl>
+  </w:abstractNum>
+  <w:abstractNum w:abstractNumId="3" w15:restartNumberingAfterBreak="0">
     <w:nsid w:val="0CA413B7"/>
     <w:multiLevelType w:val="hybridMultilevel"/>
     <w:tmpl w:val="F0CC61FA"/>
@@ -3145,7 +4906,7 @@
       </w:rPr>
     </w:lvl>
   </w:abstractNum>
-  <w:abstractNum w:abstractNumId="2" w15:restartNumberingAfterBreak="0">
+  <w:abstractNum w:abstractNumId="4" w15:restartNumberingAfterBreak="0">
     <w:nsid w:val="0E586559"/>
     <w:multiLevelType w:val="multilevel"/>
     <w:tmpl w:val="02CC8900"/>
@@ -3258,7 +5019,7 @@
       </w:rPr>
     </w:lvl>
   </w:abstractNum>
-  <w:abstractNum w:abstractNumId="3" w15:restartNumberingAfterBreak="0">
+  <w:abstractNum w:abstractNumId="5" w15:restartNumberingAfterBreak="0">
     <w:nsid w:val="0E6D2412"/>
     <w:multiLevelType w:val="hybridMultilevel"/>
     <w:tmpl w:val="FC0C0C08"/>
@@ -3344,7 +5105,7 @@
       </w:pPr>
     </w:lvl>
   </w:abstractNum>
-  <w:abstractNum w:abstractNumId="4" w15:restartNumberingAfterBreak="0">
+  <w:abstractNum w:abstractNumId="6" w15:restartNumberingAfterBreak="0">
     <w:nsid w:val="127D02A9"/>
     <w:multiLevelType w:val="hybridMultilevel"/>
     <w:tmpl w:val="6B4E092E"/>
@@ -3433,7 +5194,7 @@
       </w:pPr>
     </w:lvl>
   </w:abstractNum>
-  <w:abstractNum w:abstractNumId="5" w15:restartNumberingAfterBreak="0">
+  <w:abstractNum w:abstractNumId="7" w15:restartNumberingAfterBreak="0">
     <w:nsid w:val="133336A8"/>
     <w:multiLevelType w:val="multilevel"/>
     <w:tmpl w:val="183C21F8"/>
@@ -3546,7 +5307,7 @@
       </w:rPr>
     </w:lvl>
   </w:abstractNum>
-  <w:abstractNum w:abstractNumId="6" w15:restartNumberingAfterBreak="0">
+  <w:abstractNum w:abstractNumId="8" w15:restartNumberingAfterBreak="0">
     <w:nsid w:val="1432730B"/>
     <w:multiLevelType w:val="hybridMultilevel"/>
     <w:tmpl w:val="7FF6A858"/>
@@ -3632,7 +5393,7 @@
       </w:pPr>
     </w:lvl>
   </w:abstractNum>
-  <w:abstractNum w:abstractNumId="7" w15:restartNumberingAfterBreak="0">
+  <w:abstractNum w:abstractNumId="9" w15:restartNumberingAfterBreak="0">
     <w:nsid w:val="17E84FB5"/>
     <w:multiLevelType w:val="hybridMultilevel"/>
     <w:tmpl w:val="D3D06A8E"/>
@@ -3721,7 +5482,7 @@
       </w:pPr>
     </w:lvl>
   </w:abstractNum>
-  <w:abstractNum w:abstractNumId="8" w15:restartNumberingAfterBreak="0">
+  <w:abstractNum w:abstractNumId="10" w15:restartNumberingAfterBreak="0">
     <w:nsid w:val="192F5A37"/>
     <w:multiLevelType w:val="multilevel"/>
     <w:tmpl w:val="02CC8900"/>
@@ -3834,7 +5595,7 @@
       </w:rPr>
     </w:lvl>
   </w:abstractNum>
-  <w:abstractNum w:abstractNumId="9" w15:restartNumberingAfterBreak="0">
+  <w:abstractNum w:abstractNumId="11" w15:restartNumberingAfterBreak="0">
     <w:nsid w:val="1C6D2610"/>
     <w:multiLevelType w:val="hybridMultilevel"/>
     <w:tmpl w:val="EF02ACF2"/>
@@ -3920,7 +5681,120 @@
       </w:pPr>
     </w:lvl>
   </w:abstractNum>
-  <w:abstractNum w:abstractNumId="10" w15:restartNumberingAfterBreak="0">
+  <w:abstractNum w:abstractNumId="12" w15:restartNumberingAfterBreak="0">
+    <w:nsid w:val="1E111BAA"/>
+    <w:multiLevelType w:val="hybridMultilevel"/>
+    <w:tmpl w:val="080AB1AC"/>
+    <w:lvl w:ilvl="0" w:tplc="04100001">
+      <w:start w:val="1"/>
+      <w:numFmt w:val="bullet"/>
+      <w:lvlText w:val=""/>
+      <w:lvlJc w:val="left"/>
+      <w:pPr>
+        <w:ind w:left="799" w:hanging="360"/>
+      </w:pPr>
+      <w:rPr>
+        <w:rFonts w:ascii="Symbol" w:hAnsi="Symbol" w:hint="default"/>
+      </w:rPr>
+    </w:lvl>
+    <w:lvl w:ilvl="1" w:tplc="04100003" w:tentative="1">
+      <w:start w:val="1"/>
+      <w:numFmt w:val="bullet"/>
+      <w:lvlText w:val="o"/>
+      <w:lvlJc w:val="left"/>
+      <w:pPr>
+        <w:ind w:left="1519" w:hanging="360"/>
+      </w:pPr>
+      <w:rPr>
+        <w:rFonts w:ascii="Courier New" w:hAnsi="Courier New" w:cs="Courier New" w:hint="default"/>
+      </w:rPr>
+    </w:lvl>
+    <w:lvl w:ilvl="2" w:tplc="04100005" w:tentative="1">
+      <w:start w:val="1"/>
+      <w:numFmt w:val="bullet"/>
+      <w:lvlText w:val=""/>
+      <w:lvlJc w:val="left"/>
+      <w:pPr>
+        <w:ind w:left="2239" w:hanging="360"/>
+      </w:pPr>
+      <w:rPr>
+        <w:rFonts w:ascii="Wingdings" w:hAnsi="Wingdings" w:hint="default"/>
+      </w:rPr>
+    </w:lvl>
+    <w:lvl w:ilvl="3" w:tplc="04100001" w:tentative="1">
+      <w:start w:val="1"/>
+      <w:numFmt w:val="bullet"/>
+      <w:lvlText w:val=""/>
+      <w:lvlJc w:val="left"/>
+      <w:pPr>
+        <w:ind w:left="2959" w:hanging="360"/>
+      </w:pPr>
+      <w:rPr>
+        <w:rFonts w:ascii="Symbol" w:hAnsi="Symbol" w:hint="default"/>
+      </w:rPr>
+    </w:lvl>
+    <w:lvl w:ilvl="4" w:tplc="04100003" w:tentative="1">
+      <w:start w:val="1"/>
+      <w:numFmt w:val="bullet"/>
+      <w:lvlText w:val="o"/>
+      <w:lvlJc w:val="left"/>
+      <w:pPr>
+        <w:ind w:left="3679" w:hanging="360"/>
+      </w:pPr>
+      <w:rPr>
+        <w:rFonts w:ascii="Courier New" w:hAnsi="Courier New" w:cs="Courier New" w:hint="default"/>
+      </w:rPr>
+    </w:lvl>
+    <w:lvl w:ilvl="5" w:tplc="04100005" w:tentative="1">
+      <w:start w:val="1"/>
+      <w:numFmt w:val="bullet"/>
+      <w:lvlText w:val=""/>
+      <w:lvlJc w:val="left"/>
+      <w:pPr>
+        <w:ind w:left="4399" w:hanging="360"/>
+      </w:pPr>
+      <w:rPr>
+        <w:rFonts w:ascii="Wingdings" w:hAnsi="Wingdings" w:hint="default"/>
+      </w:rPr>
+    </w:lvl>
+    <w:lvl w:ilvl="6" w:tplc="04100001" w:tentative="1">
+      <w:start w:val="1"/>
+      <w:numFmt w:val="bullet"/>
+      <w:lvlText w:val=""/>
+      <w:lvlJc w:val="left"/>
+      <w:pPr>
+        <w:ind w:left="5119" w:hanging="360"/>
+      </w:pPr>
+      <w:rPr>
+        <w:rFonts w:ascii="Symbol" w:hAnsi="Symbol" w:hint="default"/>
+      </w:rPr>
+    </w:lvl>
+    <w:lvl w:ilvl="7" w:tplc="04100003" w:tentative="1">
+      <w:start w:val="1"/>
+      <w:numFmt w:val="bullet"/>
+      <w:lvlText w:val="o"/>
+      <w:lvlJc w:val="left"/>
+      <w:pPr>
+        <w:ind w:left="5839" w:hanging="360"/>
+      </w:pPr>
+      <w:rPr>
+        <w:rFonts w:ascii="Courier New" w:hAnsi="Courier New" w:cs="Courier New" w:hint="default"/>
+      </w:rPr>
+    </w:lvl>
+    <w:lvl w:ilvl="8" w:tplc="04100005" w:tentative="1">
+      <w:start w:val="1"/>
+      <w:numFmt w:val="bullet"/>
+      <w:lvlText w:val=""/>
+      <w:lvlJc w:val="left"/>
+      <w:pPr>
+        <w:ind w:left="6559" w:hanging="360"/>
+      </w:pPr>
+      <w:rPr>
+        <w:rFonts w:ascii="Wingdings" w:hAnsi="Wingdings" w:hint="default"/>
+      </w:rPr>
+    </w:lvl>
+  </w:abstractNum>
+  <w:abstractNum w:abstractNumId="13" w15:restartNumberingAfterBreak="0">
     <w:nsid w:val="1F830D15"/>
     <w:multiLevelType w:val="hybridMultilevel"/>
     <w:tmpl w:val="C3FC4EF6"/>
@@ -4032,7 +5906,7 @@
       </w:rPr>
     </w:lvl>
   </w:abstractNum>
-  <w:abstractNum w:abstractNumId="11" w15:restartNumberingAfterBreak="0">
+  <w:abstractNum w:abstractNumId="14" w15:restartNumberingAfterBreak="0">
     <w:nsid w:val="26D32AB0"/>
     <w:multiLevelType w:val="hybridMultilevel"/>
     <w:tmpl w:val="41085802"/>
@@ -4144,7 +6018,7 @@
       </w:rPr>
     </w:lvl>
   </w:abstractNum>
-  <w:abstractNum w:abstractNumId="12" w15:restartNumberingAfterBreak="0">
+  <w:abstractNum w:abstractNumId="15" w15:restartNumberingAfterBreak="0">
     <w:nsid w:val="2E400287"/>
     <w:multiLevelType w:val="hybridMultilevel"/>
     <w:tmpl w:val="4BA8E800"/>
@@ -4233,7 +6107,7 @@
       </w:pPr>
     </w:lvl>
   </w:abstractNum>
-  <w:abstractNum w:abstractNumId="13" w15:restartNumberingAfterBreak="0">
+  <w:abstractNum w:abstractNumId="16" w15:restartNumberingAfterBreak="0">
     <w:nsid w:val="2F0D3E86"/>
     <w:multiLevelType w:val="hybridMultilevel"/>
     <w:tmpl w:val="BAE45468"/>
@@ -4346,7 +6220,7 @@
       </w:rPr>
     </w:lvl>
   </w:abstractNum>
-  <w:abstractNum w:abstractNumId="14" w15:restartNumberingAfterBreak="0">
+  <w:abstractNum w:abstractNumId="17" w15:restartNumberingAfterBreak="0">
     <w:nsid w:val="3C2524B8"/>
     <w:multiLevelType w:val="multilevel"/>
     <w:tmpl w:val="E8803F00"/>
@@ -4459,7 +6333,7 @@
       </w:rPr>
     </w:lvl>
   </w:abstractNum>
-  <w:abstractNum w:abstractNumId="15" w15:restartNumberingAfterBreak="0">
+  <w:abstractNum w:abstractNumId="18" w15:restartNumberingAfterBreak="0">
     <w:nsid w:val="405B2231"/>
     <w:multiLevelType w:val="hybridMultilevel"/>
     <w:tmpl w:val="EE503474"/>
@@ -4545,7 +6419,7 @@
       </w:pPr>
     </w:lvl>
   </w:abstractNum>
-  <w:abstractNum w:abstractNumId="16" w15:restartNumberingAfterBreak="0">
+  <w:abstractNum w:abstractNumId="19" w15:restartNumberingAfterBreak="0">
     <w:nsid w:val="425205F0"/>
     <w:multiLevelType w:val="hybridMultilevel"/>
     <w:tmpl w:val="D8C460DE"/>
@@ -4658,7 +6532,7 @@
       </w:rPr>
     </w:lvl>
   </w:abstractNum>
-  <w:abstractNum w:abstractNumId="17" w15:restartNumberingAfterBreak="0">
+  <w:abstractNum w:abstractNumId="20" w15:restartNumberingAfterBreak="0">
     <w:nsid w:val="43F26955"/>
     <w:multiLevelType w:val="hybridMultilevel"/>
     <w:tmpl w:val="83BE79BA"/>
@@ -4771,7 +6645,7 @@
       </w:rPr>
     </w:lvl>
   </w:abstractNum>
-  <w:abstractNum w:abstractNumId="18" w15:restartNumberingAfterBreak="0">
+  <w:abstractNum w:abstractNumId="21" w15:restartNumberingAfterBreak="0">
     <w:nsid w:val="48930329"/>
     <w:multiLevelType w:val="hybridMultilevel"/>
     <w:tmpl w:val="CC902C84"/>
@@ -4860,7 +6734,7 @@
       </w:pPr>
     </w:lvl>
   </w:abstractNum>
-  <w:abstractNum w:abstractNumId="19" w15:restartNumberingAfterBreak="0">
+  <w:abstractNum w:abstractNumId="22" w15:restartNumberingAfterBreak="0">
     <w:nsid w:val="53D31967"/>
     <w:multiLevelType w:val="hybridMultilevel"/>
     <w:tmpl w:val="CDAE2538"/>
@@ -4946,7 +6820,7 @@
       </w:pPr>
     </w:lvl>
   </w:abstractNum>
-  <w:abstractNum w:abstractNumId="20" w15:restartNumberingAfterBreak="0">
+  <w:abstractNum w:abstractNumId="23" w15:restartNumberingAfterBreak="0">
     <w:nsid w:val="5BD847DB"/>
     <w:multiLevelType w:val="hybridMultilevel"/>
     <w:tmpl w:val="B2ACF9C2"/>
@@ -5035,7 +6909,7 @@
       </w:pPr>
     </w:lvl>
   </w:abstractNum>
-  <w:abstractNum w:abstractNumId="21" w15:restartNumberingAfterBreak="0">
+  <w:abstractNum w:abstractNumId="24" w15:restartNumberingAfterBreak="0">
     <w:nsid w:val="5C7843B3"/>
     <w:multiLevelType w:val="hybridMultilevel"/>
     <w:tmpl w:val="CAFA86DA"/>
@@ -5124,7 +6998,120 @@
       </w:pPr>
     </w:lvl>
   </w:abstractNum>
-  <w:abstractNum w:abstractNumId="22" w15:restartNumberingAfterBreak="0">
+  <w:abstractNum w:abstractNumId="25" w15:restartNumberingAfterBreak="0">
+    <w:nsid w:val="602F3D50"/>
+    <w:multiLevelType w:val="hybridMultilevel"/>
+    <w:tmpl w:val="E4485DFA"/>
+    <w:lvl w:ilvl="0" w:tplc="04100001">
+      <w:start w:val="1"/>
+      <w:numFmt w:val="bullet"/>
+      <w:lvlText w:val=""/>
+      <w:lvlJc w:val="left"/>
+      <w:pPr>
+        <w:ind w:left="720" w:hanging="360"/>
+      </w:pPr>
+      <w:rPr>
+        <w:rFonts w:ascii="Symbol" w:hAnsi="Symbol" w:hint="default"/>
+      </w:rPr>
+    </w:lvl>
+    <w:lvl w:ilvl="1" w:tplc="04100003" w:tentative="1">
+      <w:start w:val="1"/>
+      <w:numFmt w:val="bullet"/>
+      <w:lvlText w:val="o"/>
+      <w:lvlJc w:val="left"/>
+      <w:pPr>
+        <w:ind w:left="1440" w:hanging="360"/>
+      </w:pPr>
+      <w:rPr>
+        <w:rFonts w:ascii="Courier New" w:hAnsi="Courier New" w:cs="Courier New" w:hint="default"/>
+      </w:rPr>
+    </w:lvl>
+    <w:lvl w:ilvl="2" w:tplc="04100005" w:tentative="1">
+      <w:start w:val="1"/>
+      <w:numFmt w:val="bullet"/>
+      <w:lvlText w:val=""/>
+      <w:lvlJc w:val="left"/>
+      <w:pPr>
+        <w:ind w:left="2160" w:hanging="360"/>
+      </w:pPr>
+      <w:rPr>
+        <w:rFonts w:ascii="Wingdings" w:hAnsi="Wingdings" w:hint="default"/>
+      </w:rPr>
+    </w:lvl>
+    <w:lvl w:ilvl="3" w:tplc="04100001" w:tentative="1">
+      <w:start w:val="1"/>
+      <w:numFmt w:val="bullet"/>
+      <w:lvlText w:val=""/>
+      <w:lvlJc w:val="left"/>
+      <w:pPr>
+        <w:ind w:left="2880" w:hanging="360"/>
+      </w:pPr>
+      <w:rPr>
+        <w:rFonts w:ascii="Symbol" w:hAnsi="Symbol" w:hint="default"/>
+      </w:rPr>
+    </w:lvl>
+    <w:lvl w:ilvl="4" w:tplc="04100003" w:tentative="1">
+      <w:start w:val="1"/>
+      <w:numFmt w:val="bullet"/>
+      <w:lvlText w:val="o"/>
+      <w:lvlJc w:val="left"/>
+      <w:pPr>
+        <w:ind w:left="3600" w:hanging="360"/>
+      </w:pPr>
+      <w:rPr>
+        <w:rFonts w:ascii="Courier New" w:hAnsi="Courier New" w:cs="Courier New" w:hint="default"/>
+      </w:rPr>
+    </w:lvl>
+    <w:lvl w:ilvl="5" w:tplc="04100005" w:tentative="1">
+      <w:start w:val="1"/>
+      <w:numFmt w:val="bullet"/>
+      <w:lvlText w:val=""/>
+      <w:lvlJc w:val="left"/>
+      <w:pPr>
+        <w:ind w:left="4320" w:hanging="360"/>
+      </w:pPr>
+      <w:rPr>
+        <w:rFonts w:ascii="Wingdings" w:hAnsi="Wingdings" w:hint="default"/>
+      </w:rPr>
+    </w:lvl>
+    <w:lvl w:ilvl="6" w:tplc="04100001" w:tentative="1">
+      <w:start w:val="1"/>
+      <w:numFmt w:val="bullet"/>
+      <w:lvlText w:val=""/>
+      <w:lvlJc w:val="left"/>
+      <w:pPr>
+        <w:ind w:left="5040" w:hanging="360"/>
+      </w:pPr>
+      <w:rPr>
+        <w:rFonts w:ascii="Symbol" w:hAnsi="Symbol" w:hint="default"/>
+      </w:rPr>
+    </w:lvl>
+    <w:lvl w:ilvl="7" w:tplc="04100003" w:tentative="1">
+      <w:start w:val="1"/>
+      <w:numFmt w:val="bullet"/>
+      <w:lvlText w:val="o"/>
+      <w:lvlJc w:val="left"/>
+      <w:pPr>
+        <w:ind w:left="5760" w:hanging="360"/>
+      </w:pPr>
+      <w:rPr>
+        <w:rFonts w:ascii="Courier New" w:hAnsi="Courier New" w:cs="Courier New" w:hint="default"/>
+      </w:rPr>
+    </w:lvl>
+    <w:lvl w:ilvl="8" w:tplc="04100005" w:tentative="1">
+      <w:start w:val="1"/>
+      <w:numFmt w:val="bullet"/>
+      <w:lvlText w:val=""/>
+      <w:lvlJc w:val="left"/>
+      <w:pPr>
+        <w:ind w:left="6480" w:hanging="360"/>
+      </w:pPr>
+      <w:rPr>
+        <w:rFonts w:ascii="Wingdings" w:hAnsi="Wingdings" w:hint="default"/>
+      </w:rPr>
+    </w:lvl>
+  </w:abstractNum>
+  <w:abstractNum w:abstractNumId="26" w15:restartNumberingAfterBreak="0">
     <w:nsid w:val="742A4519"/>
     <w:multiLevelType w:val="hybridMultilevel"/>
     <w:tmpl w:val="E2F0B3FA"/>
@@ -5213,7 +7200,7 @@
       </w:pPr>
     </w:lvl>
   </w:abstractNum>
-  <w:abstractNum w:abstractNumId="23" w15:restartNumberingAfterBreak="0">
+  <w:abstractNum w:abstractNumId="27" w15:restartNumberingAfterBreak="0">
     <w:nsid w:val="76ED2FF5"/>
     <w:multiLevelType w:val="multilevel"/>
     <w:tmpl w:val="E8803F00"/>
@@ -5326,7 +7313,7 @@
       </w:rPr>
     </w:lvl>
   </w:abstractNum>
-  <w:abstractNum w:abstractNumId="24" w15:restartNumberingAfterBreak="0">
+  <w:abstractNum w:abstractNumId="28" w15:restartNumberingAfterBreak="0">
     <w:nsid w:val="77EF629B"/>
     <w:multiLevelType w:val="hybridMultilevel"/>
     <w:tmpl w:val="F1C0FD78"/>
@@ -5440,79 +7427,91 @@
     </w:lvl>
   </w:abstractNum>
   <w:num w:numId="1" w16cid:durableId="131944951">
+    <w:abstractNumId w:val="13"/>
+  </w:num>
+  <w:num w:numId="2" w16cid:durableId="2142647407">
+    <w:abstractNumId w:val="14"/>
+  </w:num>
+  <w:num w:numId="3" w16cid:durableId="2047756821">
+    <w:abstractNumId w:val="18"/>
+  </w:num>
+  <w:num w:numId="4" w16cid:durableId="122043005">
+    <w:abstractNumId w:val="21"/>
+  </w:num>
+  <w:num w:numId="5" w16cid:durableId="599989710">
+    <w:abstractNumId w:val="6"/>
+  </w:num>
+  <w:num w:numId="6" w16cid:durableId="609043509">
+    <w:abstractNumId w:val="24"/>
+  </w:num>
+  <w:num w:numId="7" w16cid:durableId="1998343822">
+    <w:abstractNumId w:val="9"/>
+  </w:num>
+  <w:num w:numId="8" w16cid:durableId="421533606">
+    <w:abstractNumId w:val="23"/>
+  </w:num>
+  <w:num w:numId="9" w16cid:durableId="1428575431">
+    <w:abstractNumId w:val="7"/>
+  </w:num>
+  <w:num w:numId="10" w16cid:durableId="659582366">
+    <w:abstractNumId w:val="27"/>
+  </w:num>
+  <w:num w:numId="11" w16cid:durableId="880097343">
     <w:abstractNumId w:val="10"/>
   </w:num>
-  <w:num w:numId="2" w16cid:durableId="2142647407">
+  <w:num w:numId="12" w16cid:durableId="2109346724">
+    <w:abstractNumId w:val="17"/>
+  </w:num>
+  <w:num w:numId="13" w16cid:durableId="475148728">
+    <w:abstractNumId w:val="3"/>
+  </w:num>
+  <w:num w:numId="14" w16cid:durableId="2129279075">
+    <w:abstractNumId w:val="28"/>
+  </w:num>
+  <w:num w:numId="15" w16cid:durableId="576205825">
+    <w:abstractNumId w:val="19"/>
+  </w:num>
+  <w:num w:numId="16" w16cid:durableId="1431122418">
+    <w:abstractNumId w:val="22"/>
+  </w:num>
+  <w:num w:numId="17" w16cid:durableId="878397078">
+    <w:abstractNumId w:val="15"/>
+  </w:num>
+  <w:num w:numId="18" w16cid:durableId="1904756383">
+    <w:abstractNumId w:val="26"/>
+  </w:num>
+  <w:num w:numId="19" w16cid:durableId="1775203128">
+    <w:abstractNumId w:val="4"/>
+  </w:num>
+  <w:num w:numId="20" w16cid:durableId="632255262">
     <w:abstractNumId w:val="11"/>
   </w:num>
-  <w:num w:numId="3" w16cid:durableId="2047756821">
-    <w:abstractNumId w:val="15"/>
-  </w:num>
-  <w:num w:numId="4" w16cid:durableId="122043005">
-    <w:abstractNumId w:val="18"/>
-  </w:num>
-  <w:num w:numId="5" w16cid:durableId="599989710">
-    <w:abstractNumId w:val="4"/>
-  </w:num>
-  <w:num w:numId="6" w16cid:durableId="609043509">
-    <w:abstractNumId w:val="21"/>
-  </w:num>
-  <w:num w:numId="7" w16cid:durableId="1998343822">
-    <w:abstractNumId w:val="7"/>
-  </w:num>
-  <w:num w:numId="8" w16cid:durableId="421533606">
-    <w:abstractNumId w:val="20"/>
-  </w:num>
-  <w:num w:numId="9" w16cid:durableId="1428575431">
+  <w:num w:numId="21" w16cid:durableId="1305769494">
     <w:abstractNumId w:val="5"/>
   </w:num>
-  <w:num w:numId="10" w16cid:durableId="659582366">
-    <w:abstractNumId w:val="23"/>
-  </w:num>
-  <w:num w:numId="11" w16cid:durableId="880097343">
-    <w:abstractNumId w:val="8"/>
-  </w:num>
-  <w:num w:numId="12" w16cid:durableId="2109346724">
-    <w:abstractNumId w:val="14"/>
-  </w:num>
-  <w:num w:numId="13" w16cid:durableId="475148728">
-    <w:abstractNumId w:val="1"/>
-  </w:num>
-  <w:num w:numId="14" w16cid:durableId="2129279075">
-    <w:abstractNumId w:val="24"/>
-  </w:num>
-  <w:num w:numId="15" w16cid:durableId="576205825">
+  <w:num w:numId="22" w16cid:durableId="1875386113">
     <w:abstractNumId w:val="16"/>
-  </w:num>
-  <w:num w:numId="16" w16cid:durableId="1431122418">
-    <w:abstractNumId w:val="19"/>
-  </w:num>
-  <w:num w:numId="17" w16cid:durableId="878397078">
-    <w:abstractNumId w:val="12"/>
-  </w:num>
-  <w:num w:numId="18" w16cid:durableId="1904756383">
-    <w:abstractNumId w:val="22"/>
-  </w:num>
-  <w:num w:numId="19" w16cid:durableId="1775203128">
-    <w:abstractNumId w:val="2"/>
-  </w:num>
-  <w:num w:numId="20" w16cid:durableId="632255262">
-    <w:abstractNumId w:val="9"/>
-  </w:num>
-  <w:num w:numId="21" w16cid:durableId="1305769494">
-    <w:abstractNumId w:val="3"/>
-  </w:num>
-  <w:num w:numId="22" w16cid:durableId="1875386113">
-    <w:abstractNumId w:val="13"/>
   </w:num>
   <w:num w:numId="23" w16cid:durableId="442311128">
     <w:abstractNumId w:val="0"/>
   </w:num>
   <w:num w:numId="24" w16cid:durableId="1273703423">
-    <w:abstractNumId w:val="6"/>
+    <w:abstractNumId w:val="8"/>
   </w:num>
   <w:num w:numId="25" w16cid:durableId="179123201">
-    <w:abstractNumId w:val="17"/>
+    <w:abstractNumId w:val="20"/>
+  </w:num>
+  <w:num w:numId="26" w16cid:durableId="1435979047">
+    <w:abstractNumId w:val="1"/>
+  </w:num>
+  <w:num w:numId="27" w16cid:durableId="238294759">
+    <w:abstractNumId w:val="25"/>
+  </w:num>
+  <w:num w:numId="28" w16cid:durableId="1156844598">
+    <w:abstractNumId w:val="12"/>
+  </w:num>
+  <w:num w:numId="29" w16cid:durableId="1026758814">
+    <w:abstractNumId w:val="2"/>
   </w:num>
 </w:numbering>
 </file>
@@ -6338,6 +8337,18 @@
       <w:contextualSpacing/>
     </w:pPr>
   </w:style>
+  <w:style w:type="character" w:styleId="Menzionenonrisolta">
+    <w:name w:val="Unresolved Mention"/>
+    <w:basedOn w:val="Carpredefinitoparagrafo"/>
+    <w:uiPriority w:val="99"/>
+    <w:semiHidden/>
+    <w:unhideWhenUsed/>
+    <w:rsid w:val="00E175A5"/>
+    <w:rPr>
+      <w:color w:val="605E5C"/>
+      <w:shd w:val="clear" w:color="auto" w:fill="E1DFDD"/>
+    </w:rPr>
+  </w:style>
 </w:styles>
 </file>
 

</xml_diff>

<commit_message>
update tesi - intro
</commit_message>
<xml_diff>
--- a/Tesi/Tesi -  Design - Capitolo 3.docx
+++ b/Tesi/Tesi -  Design - Capitolo 3.docx
@@ -67,13 +67,13 @@
             </w:rPr>
             <w:fldChar w:fldCharType="separate"/>
           </w:r>
-          <w:hyperlink w:anchor="_Toc105962081" w:history="1">
+          <w:hyperlink w:anchor="_Toc106210439" w:history="1">
             <w:r>
               <w:rPr>
                 <w:rStyle w:val="Collegamentoipertestuale"/>
                 <w:noProof/>
               </w:rPr>
-              <w:t>3</w:t>
+              <w:t>1</w:t>
             </w:r>
             <w:r>
               <w:rPr>
@@ -92,7 +92,7 @@
                 <w:rStyle w:val="Collegamentoipertestuale"/>
                 <w:noProof/>
               </w:rPr>
-              <w:t>Design</w:t>
+              <w:t>Introduzione</w:t>
             </w:r>
             <w:r>
               <w:rPr>
@@ -113,7 +113,7 @@
                 <w:noProof/>
                 <w:webHidden/>
               </w:rPr>
-              <w:instrText xml:space="preserve"> PAGEREF _Toc105962081 \h </w:instrText>
+              <w:instrText xml:space="preserve"> PAGEREF _Toc106210439 \h </w:instrText>
             </w:r>
             <w:r>
               <w:rPr>
@@ -161,13 +161,13 @@
               <w:lang w:eastAsia="it-IT"/>
             </w:rPr>
           </w:pPr>
-          <w:hyperlink w:anchor="_Toc105962082" w:history="1">
+          <w:hyperlink w:anchor="_Toc106210440" w:history="1">
             <w:r>
               <w:rPr>
                 <w:rStyle w:val="Collegamentoipertestuale"/>
                 <w:noProof/>
               </w:rPr>
-              <w:t>3.1</w:t>
+              <w:t>1.1</w:t>
             </w:r>
             <w:r>
               <w:rPr>
@@ -186,7 +186,7 @@
                 <w:rStyle w:val="Collegamentoipertestuale"/>
                 <w:noProof/>
               </w:rPr>
-              <w:t>Scenari d’uso</w:t>
+              <w:t>Contesto e definizione del problema</w:t>
             </w:r>
             <w:r>
               <w:rPr>
@@ -207,7 +207,7 @@
                 <w:noProof/>
                 <w:webHidden/>
               </w:rPr>
-              <w:instrText xml:space="preserve"> PAGEREF _Toc105962082 \h </w:instrText>
+              <w:instrText xml:space="preserve"> PAGEREF _Toc106210440 \h </w:instrText>
             </w:r>
             <w:r>
               <w:rPr>
@@ -255,13 +255,13 @@
               <w:lang w:eastAsia="it-IT"/>
             </w:rPr>
           </w:pPr>
-          <w:hyperlink w:anchor="_Toc105962083" w:history="1">
+          <w:hyperlink w:anchor="_Toc106210441" w:history="1">
             <w:r>
               <w:rPr>
                 <w:rStyle w:val="Collegamentoipertestuale"/>
                 <w:noProof/>
               </w:rPr>
-              <w:t>3.2</w:t>
+              <w:t>1.2</w:t>
             </w:r>
             <w:r>
               <w:rPr>
@@ -280,7 +280,7 @@
                 <w:rStyle w:val="Collegamentoipertestuale"/>
                 <w:noProof/>
               </w:rPr>
-              <w:t>Requisiti</w:t>
+              <w:t>Obiettivo</w:t>
             </w:r>
             <w:r>
               <w:rPr>
@@ -301,7 +301,101 @@
                 <w:noProof/>
                 <w:webHidden/>
               </w:rPr>
-              <w:instrText xml:space="preserve"> PAGEREF _Toc105962083 \h </w:instrText>
+              <w:instrText xml:space="preserve"> PAGEREF _Toc106210441 \h </w:instrText>
+            </w:r>
+            <w:r>
+              <w:rPr>
+                <w:noProof/>
+                <w:webHidden/>
+              </w:rPr>
+            </w:r>
+            <w:r>
+              <w:rPr>
+                <w:noProof/>
+                <w:webHidden/>
+              </w:rPr>
+              <w:fldChar w:fldCharType="separate"/>
+            </w:r>
+            <w:r>
+              <w:rPr>
+                <w:noProof/>
+                <w:webHidden/>
+              </w:rPr>
+              <w:t>3</w:t>
+            </w:r>
+            <w:r>
+              <w:rPr>
+                <w:noProof/>
+                <w:webHidden/>
+              </w:rPr>
+              <w:fldChar w:fldCharType="end"/>
+            </w:r>
+          </w:hyperlink>
+        </w:p>
+        <w:p>
+          <w:pPr>
+            <w:pStyle w:val="Sommario1"/>
+            <w:tabs>
+              <w:tab w:val="left" w:pos="480"/>
+              <w:tab w:val="right" w:leader="dot" w:pos="7920"/>
+            </w:tabs>
+            <w:rPr>
+              <w:rFonts w:eastAsiaTheme="minorEastAsia" w:cstheme="minorBidi"/>
+              <w:b w:val="0"/>
+              <w:bCs w:val="0"/>
+              <w:i w:val="0"/>
+              <w:iCs w:val="0"/>
+              <w:noProof/>
+              <w:lang w:eastAsia="it-IT"/>
+            </w:rPr>
+          </w:pPr>
+          <w:hyperlink w:anchor="_Toc106210442" w:history="1">
+            <w:r>
+              <w:rPr>
+                <w:rStyle w:val="Collegamentoipertestuale"/>
+                <w:noProof/>
+              </w:rPr>
+              <w:t>3</w:t>
+            </w:r>
+            <w:r>
+              <w:rPr>
+                <w:rFonts w:eastAsiaTheme="minorEastAsia" w:cstheme="minorBidi"/>
+                <w:b w:val="0"/>
+                <w:bCs w:val="0"/>
+                <w:i w:val="0"/>
+                <w:iCs w:val="0"/>
+                <w:noProof/>
+                <w:lang w:eastAsia="it-IT"/>
+              </w:rPr>
+              <w:tab/>
+            </w:r>
+            <w:r>
+              <w:rPr>
+                <w:rStyle w:val="Collegamentoipertestuale"/>
+                <w:noProof/>
+              </w:rPr>
+              <w:t>Design</w:t>
+            </w:r>
+            <w:r>
+              <w:rPr>
+                <w:noProof/>
+                <w:webHidden/>
+              </w:rPr>
+              <w:tab/>
+            </w:r>
+            <w:r>
+              <w:rPr>
+                <w:noProof/>
+                <w:webHidden/>
+              </w:rPr>
+              <w:fldChar w:fldCharType="begin"/>
+            </w:r>
+            <w:r>
+              <w:rPr>
+                <w:noProof/>
+                <w:webHidden/>
+              </w:rPr>
+              <w:instrText xml:space="preserve"> PAGEREF _Toc106210442 \h </w:instrText>
             </w:r>
             <w:r>
               <w:rPr>
@@ -349,7 +443,195 @@
               <w:lang w:eastAsia="it-IT"/>
             </w:rPr>
           </w:pPr>
-          <w:hyperlink w:anchor="_Toc105962084" w:history="1">
+          <w:hyperlink w:anchor="_Toc106210443" w:history="1">
+            <w:r>
+              <w:rPr>
+                <w:rStyle w:val="Collegamentoipertestuale"/>
+                <w:noProof/>
+              </w:rPr>
+              <w:t>3.1</w:t>
+            </w:r>
+            <w:r>
+              <w:rPr>
+                <w:rFonts w:eastAsiaTheme="minorEastAsia" w:cstheme="minorBidi"/>
+                <w:b w:val="0"/>
+                <w:bCs w:val="0"/>
+                <w:noProof/>
+                <w:sz w:val="24"/>
+                <w:szCs w:val="24"/>
+                <w:lang w:eastAsia="it-IT"/>
+              </w:rPr>
+              <w:tab/>
+            </w:r>
+            <w:r>
+              <w:rPr>
+                <w:rStyle w:val="Collegamentoipertestuale"/>
+                <w:noProof/>
+              </w:rPr>
+              <w:t>Scenari d’uso</w:t>
+            </w:r>
+            <w:r>
+              <w:rPr>
+                <w:noProof/>
+                <w:webHidden/>
+              </w:rPr>
+              <w:tab/>
+            </w:r>
+            <w:r>
+              <w:rPr>
+                <w:noProof/>
+                <w:webHidden/>
+              </w:rPr>
+              <w:fldChar w:fldCharType="begin"/>
+            </w:r>
+            <w:r>
+              <w:rPr>
+                <w:noProof/>
+                <w:webHidden/>
+              </w:rPr>
+              <w:instrText xml:space="preserve"> PAGEREF _Toc106210443 \h </w:instrText>
+            </w:r>
+            <w:r>
+              <w:rPr>
+                <w:noProof/>
+                <w:webHidden/>
+              </w:rPr>
+            </w:r>
+            <w:r>
+              <w:rPr>
+                <w:noProof/>
+                <w:webHidden/>
+              </w:rPr>
+              <w:fldChar w:fldCharType="separate"/>
+            </w:r>
+            <w:r>
+              <w:rPr>
+                <w:noProof/>
+                <w:webHidden/>
+              </w:rPr>
+              <w:t>4</w:t>
+            </w:r>
+            <w:r>
+              <w:rPr>
+                <w:noProof/>
+                <w:webHidden/>
+              </w:rPr>
+              <w:fldChar w:fldCharType="end"/>
+            </w:r>
+          </w:hyperlink>
+        </w:p>
+        <w:p>
+          <w:pPr>
+            <w:pStyle w:val="Sommario2"/>
+            <w:tabs>
+              <w:tab w:val="left" w:pos="960"/>
+              <w:tab w:val="right" w:leader="dot" w:pos="7920"/>
+            </w:tabs>
+            <w:rPr>
+              <w:rFonts w:eastAsiaTheme="minorEastAsia" w:cstheme="minorBidi"/>
+              <w:b w:val="0"/>
+              <w:bCs w:val="0"/>
+              <w:noProof/>
+              <w:sz w:val="24"/>
+              <w:szCs w:val="24"/>
+              <w:lang w:eastAsia="it-IT"/>
+            </w:rPr>
+          </w:pPr>
+          <w:hyperlink w:anchor="_Toc106210444" w:history="1">
+            <w:r>
+              <w:rPr>
+                <w:rStyle w:val="Collegamentoipertestuale"/>
+                <w:noProof/>
+              </w:rPr>
+              <w:t>3.2</w:t>
+            </w:r>
+            <w:r>
+              <w:rPr>
+                <w:rFonts w:eastAsiaTheme="minorEastAsia" w:cstheme="minorBidi"/>
+                <w:b w:val="0"/>
+                <w:bCs w:val="0"/>
+                <w:noProof/>
+                <w:sz w:val="24"/>
+                <w:szCs w:val="24"/>
+                <w:lang w:eastAsia="it-IT"/>
+              </w:rPr>
+              <w:tab/>
+            </w:r>
+            <w:r>
+              <w:rPr>
+                <w:rStyle w:val="Collegamentoipertestuale"/>
+                <w:noProof/>
+              </w:rPr>
+              <w:t>Requisiti</w:t>
+            </w:r>
+            <w:r>
+              <w:rPr>
+                <w:noProof/>
+                <w:webHidden/>
+              </w:rPr>
+              <w:tab/>
+            </w:r>
+            <w:r>
+              <w:rPr>
+                <w:noProof/>
+                <w:webHidden/>
+              </w:rPr>
+              <w:fldChar w:fldCharType="begin"/>
+            </w:r>
+            <w:r>
+              <w:rPr>
+                <w:noProof/>
+                <w:webHidden/>
+              </w:rPr>
+              <w:instrText xml:space="preserve"> PAGEREF _Toc106210444 \h </w:instrText>
+            </w:r>
+            <w:r>
+              <w:rPr>
+                <w:noProof/>
+                <w:webHidden/>
+              </w:rPr>
+            </w:r>
+            <w:r>
+              <w:rPr>
+                <w:noProof/>
+                <w:webHidden/>
+              </w:rPr>
+              <w:fldChar w:fldCharType="separate"/>
+            </w:r>
+            <w:r>
+              <w:rPr>
+                <w:noProof/>
+                <w:webHidden/>
+              </w:rPr>
+              <w:t>7</w:t>
+            </w:r>
+            <w:r>
+              <w:rPr>
+                <w:noProof/>
+                <w:webHidden/>
+              </w:rPr>
+              <w:fldChar w:fldCharType="end"/>
+            </w:r>
+          </w:hyperlink>
+        </w:p>
+        <w:p>
+          <w:pPr>
+            <w:pStyle w:val="Sommario2"/>
+            <w:tabs>
+              <w:tab w:val="left" w:pos="960"/>
+              <w:tab w:val="right" w:leader="dot" w:pos="7920"/>
+            </w:tabs>
+            <w:rPr>
+              <w:rFonts w:eastAsiaTheme="minorEastAsia" w:cstheme="minorBidi"/>
+              <w:b w:val="0"/>
+              <w:bCs w:val="0"/>
+              <w:noProof/>
+              <w:sz w:val="24"/>
+              <w:szCs w:val="24"/>
+              <w:lang w:eastAsia="it-IT"/>
+            </w:rPr>
+          </w:pPr>
+          <w:hyperlink w:anchor="_Toc106210445" w:history="1">
             <w:r>
               <w:rPr>
                 <w:rStyle w:val="Collegamentoipertestuale"/>
@@ -395,151 +677,7 @@
                 <w:noProof/>
                 <w:webHidden/>
               </w:rPr>
-              <w:instrText xml:space="preserve"> PAGEREF _Toc105962084 \h </w:instrText>
-            </w:r>
-            <w:r>
-              <w:rPr>
-                <w:noProof/>
-                <w:webHidden/>
-              </w:rPr>
-            </w:r>
-            <w:r>
-              <w:rPr>
-                <w:noProof/>
-                <w:webHidden/>
-              </w:rPr>
-              <w:fldChar w:fldCharType="separate"/>
-            </w:r>
-            <w:r>
-              <w:rPr>
-                <w:noProof/>
-                <w:webHidden/>
-              </w:rPr>
-              <w:t>7</w:t>
-            </w:r>
-            <w:r>
-              <w:rPr>
-                <w:noProof/>
-                <w:webHidden/>
-              </w:rPr>
-              <w:fldChar w:fldCharType="end"/>
-            </w:r>
-          </w:hyperlink>
-        </w:p>
-        <w:p>
-          <w:pPr>
-            <w:pStyle w:val="Sommario3"/>
-            <w:tabs>
-              <w:tab w:val="right" w:leader="dot" w:pos="7920"/>
-            </w:tabs>
-            <w:rPr>
-              <w:rFonts w:eastAsiaTheme="minorEastAsia" w:cstheme="minorBidi"/>
-              <w:noProof/>
-              <w:sz w:val="24"/>
-              <w:szCs w:val="24"/>
-              <w:lang w:eastAsia="it-IT"/>
-            </w:rPr>
-          </w:pPr>
-          <w:hyperlink w:anchor="_Toc105962085" w:history="1">
-            <w:r>
-              <w:rPr>
-                <w:rStyle w:val="Collegamentoipertestuale"/>
-                <w:noProof/>
-              </w:rPr>
-              <w:t>3.3.1 Tecnologie</w:t>
-            </w:r>
-            <w:r>
-              <w:rPr>
-                <w:noProof/>
-                <w:webHidden/>
-              </w:rPr>
-              <w:tab/>
-            </w:r>
-            <w:r>
-              <w:rPr>
-                <w:noProof/>
-                <w:webHidden/>
-              </w:rPr>
-              <w:fldChar w:fldCharType="begin"/>
-            </w:r>
-            <w:r>
-              <w:rPr>
-                <w:noProof/>
-                <w:webHidden/>
-              </w:rPr>
-              <w:instrText xml:space="preserve"> PAGEREF _Toc105962085 \h </w:instrText>
-            </w:r>
-            <w:r>
-              <w:rPr>
-                <w:noProof/>
-                <w:webHidden/>
-              </w:rPr>
-            </w:r>
-            <w:r>
-              <w:rPr>
-                <w:noProof/>
-                <w:webHidden/>
-              </w:rPr>
-              <w:fldChar w:fldCharType="separate"/>
-            </w:r>
-            <w:r>
-              <w:rPr>
-                <w:noProof/>
-                <w:webHidden/>
-              </w:rPr>
-              <w:t>7</w:t>
-            </w:r>
-            <w:r>
-              <w:rPr>
-                <w:noProof/>
-                <w:webHidden/>
-              </w:rPr>
-              <w:fldChar w:fldCharType="end"/>
-            </w:r>
-          </w:hyperlink>
-        </w:p>
-        <w:p>
-          <w:pPr>
-            <w:pStyle w:val="Sommario3"/>
-            <w:tabs>
-              <w:tab w:val="right" w:leader="dot" w:pos="7920"/>
-            </w:tabs>
-            <w:rPr>
-              <w:rFonts w:eastAsiaTheme="minorEastAsia" w:cstheme="minorBidi"/>
-              <w:noProof/>
-              <w:sz w:val="24"/>
-              <w:szCs w:val="24"/>
-              <w:lang w:eastAsia="it-IT"/>
-            </w:rPr>
-          </w:pPr>
-          <w:hyperlink w:anchor="_Toc105962086" w:history="1">
-            <w:r>
-              <w:rPr>
-                <w:rStyle w:val="Collegamentoipertestuale"/>
-                <w:noProof/>
-              </w:rPr>
-              <w:t>3.3.2 Motivazioni</w:t>
-            </w:r>
-            <w:r>
-              <w:rPr>
-                <w:noProof/>
-                <w:webHidden/>
-              </w:rPr>
-              <w:tab/>
-            </w:r>
-            <w:r>
-              <w:rPr>
-                <w:noProof/>
-                <w:webHidden/>
-              </w:rPr>
-              <w:fldChar w:fldCharType="begin"/>
-            </w:r>
-            <w:r>
-              <w:rPr>
-                <w:noProof/>
-                <w:webHidden/>
-              </w:rPr>
-              <w:instrText xml:space="preserve"> PAGEREF _Toc105962086 \h </w:instrText>
+              <w:instrText xml:space="preserve"> PAGEREF _Toc106210445 \h </w:instrText>
             </w:r>
             <w:r>
               <w:rPr>
@@ -584,7 +722,151 @@
               <w:lang w:eastAsia="it-IT"/>
             </w:rPr>
           </w:pPr>
-          <w:hyperlink w:anchor="_Toc105962087" w:history="1">
+          <w:hyperlink w:anchor="_Toc106210446" w:history="1">
+            <w:r>
+              <w:rPr>
+                <w:rStyle w:val="Collegamentoipertestuale"/>
+                <w:noProof/>
+              </w:rPr>
+              <w:t>3.3.1 Tecnologie</w:t>
+            </w:r>
+            <w:r>
+              <w:rPr>
+                <w:noProof/>
+                <w:webHidden/>
+              </w:rPr>
+              <w:tab/>
+            </w:r>
+            <w:r>
+              <w:rPr>
+                <w:noProof/>
+                <w:webHidden/>
+              </w:rPr>
+              <w:fldChar w:fldCharType="begin"/>
+            </w:r>
+            <w:r>
+              <w:rPr>
+                <w:noProof/>
+                <w:webHidden/>
+              </w:rPr>
+              <w:instrText xml:space="preserve"> PAGEREF _Toc106210446 \h </w:instrText>
+            </w:r>
+            <w:r>
+              <w:rPr>
+                <w:noProof/>
+                <w:webHidden/>
+              </w:rPr>
+            </w:r>
+            <w:r>
+              <w:rPr>
+                <w:noProof/>
+                <w:webHidden/>
+              </w:rPr>
+              <w:fldChar w:fldCharType="separate"/>
+            </w:r>
+            <w:r>
+              <w:rPr>
+                <w:noProof/>
+                <w:webHidden/>
+              </w:rPr>
+              <w:t>10</w:t>
+            </w:r>
+            <w:r>
+              <w:rPr>
+                <w:noProof/>
+                <w:webHidden/>
+              </w:rPr>
+              <w:fldChar w:fldCharType="end"/>
+            </w:r>
+          </w:hyperlink>
+        </w:p>
+        <w:p>
+          <w:pPr>
+            <w:pStyle w:val="Sommario3"/>
+            <w:tabs>
+              <w:tab w:val="right" w:leader="dot" w:pos="7920"/>
+            </w:tabs>
+            <w:rPr>
+              <w:rFonts w:eastAsiaTheme="minorEastAsia" w:cstheme="minorBidi"/>
+              <w:noProof/>
+              <w:sz w:val="24"/>
+              <w:szCs w:val="24"/>
+              <w:lang w:eastAsia="it-IT"/>
+            </w:rPr>
+          </w:pPr>
+          <w:hyperlink w:anchor="_Toc106210447" w:history="1">
+            <w:r>
+              <w:rPr>
+                <w:rStyle w:val="Collegamentoipertestuale"/>
+                <w:noProof/>
+              </w:rPr>
+              <w:t>3.3.2 Motivazioni</w:t>
+            </w:r>
+            <w:r>
+              <w:rPr>
+                <w:noProof/>
+                <w:webHidden/>
+              </w:rPr>
+              <w:tab/>
+            </w:r>
+            <w:r>
+              <w:rPr>
+                <w:noProof/>
+                <w:webHidden/>
+              </w:rPr>
+              <w:fldChar w:fldCharType="begin"/>
+            </w:r>
+            <w:r>
+              <w:rPr>
+                <w:noProof/>
+                <w:webHidden/>
+              </w:rPr>
+              <w:instrText xml:space="preserve"> PAGEREF _Toc106210447 \h </w:instrText>
+            </w:r>
+            <w:r>
+              <w:rPr>
+                <w:noProof/>
+                <w:webHidden/>
+              </w:rPr>
+            </w:r>
+            <w:r>
+              <w:rPr>
+                <w:noProof/>
+                <w:webHidden/>
+              </w:rPr>
+              <w:fldChar w:fldCharType="separate"/>
+            </w:r>
+            <w:r>
+              <w:rPr>
+                <w:noProof/>
+                <w:webHidden/>
+              </w:rPr>
+              <w:t>15</w:t>
+            </w:r>
+            <w:r>
+              <w:rPr>
+                <w:noProof/>
+                <w:webHidden/>
+              </w:rPr>
+              <w:fldChar w:fldCharType="end"/>
+            </w:r>
+          </w:hyperlink>
+        </w:p>
+        <w:p>
+          <w:pPr>
+            <w:pStyle w:val="Sommario3"/>
+            <w:tabs>
+              <w:tab w:val="right" w:leader="dot" w:pos="7920"/>
+            </w:tabs>
+            <w:rPr>
+              <w:rFonts w:eastAsiaTheme="minorEastAsia" w:cstheme="minorBidi"/>
+              <w:noProof/>
+              <w:sz w:val="24"/>
+              <w:szCs w:val="24"/>
+              <w:lang w:eastAsia="it-IT"/>
+            </w:rPr>
+          </w:pPr>
+          <w:hyperlink w:anchor="_Toc106210448" w:history="1">
             <w:r>
               <w:rPr>
                 <w:rStyle w:val="Collegamentoipertestuale"/>
@@ -611,7 +893,7 @@
                 <w:noProof/>
                 <w:webHidden/>
               </w:rPr>
-              <w:instrText xml:space="preserve"> PAGEREF _Toc105962087 \h </w:instrText>
+              <w:instrText xml:space="preserve"> PAGEREF _Toc106210448 \h </w:instrText>
             </w:r>
             <w:r>
               <w:rPr>
@@ -631,7 +913,7 @@
                 <w:noProof/>
                 <w:webHidden/>
               </w:rPr>
-              <w:t>12</w:t>
+              <w:t>17</w:t>
             </w:r>
             <w:r>
               <w:rPr>
@@ -667,15 +949,403 @@
         <w:pStyle w:val="Titolo1"/>
         <w:numPr>
           <w:ilvl w:val="0"/>
+          <w:numId w:val="37"/>
+        </w:numPr>
+      </w:pPr>
+      <w:bookmarkStart w:id="0" w:name="_Toc106210439"/>
+      <w:r>
+        <w:lastRenderedPageBreak/>
+        <w:t>Introduzione</w:t>
+      </w:r>
+      <w:bookmarkEnd w:id="0"/>
+    </w:p>
+    <w:p/>
+    <w:p>
+      <w:pPr>
+        <w:pStyle w:val="Titolo2"/>
+        <w:numPr>
+          <w:ilvl w:val="1"/>
+          <w:numId w:val="36"/>
+        </w:numPr>
+      </w:pPr>
+      <w:bookmarkStart w:id="1" w:name="_Toc106210440"/>
+      <w:r>
+        <w:t>Contesto e definizione del problema</w:t>
+      </w:r>
+      <w:bookmarkEnd w:id="1"/>
+    </w:p>
+    <w:p>
+      <w:pPr>
+        <w:pStyle w:val="StileEsempio"/>
+      </w:pPr>
+      <w:r>
+        <w:t xml:space="preserve">Al giorno d’oggi </w:t>
+      </w:r>
+      <w:r>
+        <w:t>uno degli obiettivi dell’Agenda 2030 per lo sviluppo sostenibile, in particolare l’obiettivo 11, è di “rendere le città e gli insediamenti umani inclusivi, sicuri e duraturi nel tempo”.</w:t>
+      </w:r>
+      <w:r>
+        <w:t xml:space="preserve"> </w:t>
+      </w:r>
+      <w:r>
+        <w:t>Aziende</w:t>
+      </w:r>
+      <w:r>
+        <w:t>, ricercatori e amministratori comunali, lavorano insieme</w:t>
+      </w:r>
+      <w:r>
+        <w:t xml:space="preserve"> utilizzando la pianificazione urbana come mezzo sia per migliorare la vita dei cittadini che per</w:t>
+      </w:r>
+      <w:r>
+        <w:t xml:space="preserve"> raggiungere l’obiettivo prefissato dell’Agenda 2030. </w:t>
+      </w:r>
+      <w:r>
+        <w:t>La pianificazione urbana attuale può essere migliorata a</w:t>
+      </w:r>
+      <w:r>
+        <w:t>ttraverso</w:t>
+      </w:r>
+      <w:r>
+        <w:t xml:space="preserve"> la</w:t>
+      </w:r>
+      <w:r>
+        <w:t xml:space="preserve"> smart city, un insieme di strategie di pianificazione urbana, </w:t>
+      </w:r>
+      <w:r>
+        <w:t>che p</w:t>
+      </w:r>
+      <w:r>
+        <w:t>u</w:t>
+      </w:r>
+      <w:r>
+        <w:t xml:space="preserve">ò essere </w:t>
+      </w:r>
+      <w:r>
+        <w:t>descritta</w:t>
+      </w:r>
+      <w:r>
+        <w:t xml:space="preserve"> come una c</w:t>
+      </w:r>
+      <w:r>
+        <w:t xml:space="preserve">ittà che sfrutta i servizi IT (Information </w:t>
+      </w:r>
+      <w:proofErr w:type="spellStart"/>
+      <w:r>
+        <w:t>Tecnology</w:t>
+      </w:r>
+      <w:proofErr w:type="spellEnd"/>
+      <w:r>
+        <w:t>) per connettere le persone tra loro</w:t>
+      </w:r>
+      <w:r>
+        <w:t xml:space="preserve">, ai servizi cittadini, alle infrastrutture e alle </w:t>
+      </w:r>
+      <w:r>
+        <w:t>imprese</w:t>
+      </w:r>
+      <w:r>
+        <w:t xml:space="preserve">. L’obiettivo di una smart city è quello </w:t>
+      </w:r>
+      <w:r>
+        <w:t xml:space="preserve">di </w:t>
+      </w:r>
+      <w:r>
+        <w:t>valorizzare il capitale umano, intellettuale e sociale dei cittadini</w:t>
+      </w:r>
+      <w:r>
+        <w:t xml:space="preserve"> grazie all’impiego delle nuove tecnologie della comunicazione, dell’ambiente e dell’efficienza energetica, al fine di migliorare la qualità della vita e soddisfare le esigenze di cittadini, imprese e istituzioni</w:t>
+      </w:r>
+      <w:r>
+        <w:t xml:space="preserve">. </w:t>
+      </w:r>
+      <w:r>
+        <w:t xml:space="preserve">(citazione wikipedia </w:t>
+      </w:r>
+      <w:proofErr w:type="spellStart"/>
+      <w:r>
+        <w:t>smartcity</w:t>
+      </w:r>
+      <w:proofErr w:type="spellEnd"/>
+      <w:r>
+        <w:t>)</w:t>
+      </w:r>
+    </w:p>
+    <w:p>
+      <w:pPr>
+        <w:pStyle w:val="StileEsempio"/>
+      </w:pPr>
+      <w:r>
+        <w:t>Fortemente legata alla smart city è il concetto di smart community.</w:t>
+      </w:r>
+      <w:r>
+        <w:t xml:space="preserve"> La smart community è definita come una comunità in cui governo</w:t>
+      </w:r>
+      <w:r>
+        <w:t>,</w:t>
+      </w:r>
+      <w:r>
+        <w:t xml:space="preserve"> imprese e cittadini comprendono il potenziale </w:t>
+      </w:r>
+      <w:r>
+        <w:lastRenderedPageBreak/>
+        <w:t>della tecnologia e dell’informazione</w:t>
+      </w:r>
+      <w:r>
+        <w:t>,</w:t>
+      </w:r>
+      <w:r>
+        <w:t xml:space="preserve"> e prendono </w:t>
+      </w:r>
+      <w:r>
+        <w:t xml:space="preserve">con consapevolezza, la decisione </w:t>
+      </w:r>
+      <w:r>
+        <w:t>di utilizzare la tecnologia per trasformare la vita e il lavoro nella loro regione in modo significativo e positivo. (citazione file isole di calore)</w:t>
+      </w:r>
+    </w:p>
+    <w:p>
+      <w:pPr>
+        <w:pStyle w:val="StileEsempio"/>
+      </w:pPr>
+      <w:r>
+        <w:t xml:space="preserve">Per </w:t>
+      </w:r>
+      <w:r>
+        <w:t>migliorare la</w:t>
+      </w:r>
+      <w:r>
+        <w:t xml:space="preserve"> pianificazione urbana tenendo conto dei concetti di smart city e smart community, le città moderne catturano i dati provenienti dal tessuto urbano e li </w:t>
+      </w:r>
+      <w:r>
+        <w:t>rendono disponibili</w:t>
+      </w:r>
+      <w:r>
+        <w:t xml:space="preserve"> </w:t>
+      </w:r>
+      <w:r>
+        <w:t xml:space="preserve">ai cittadini per cercare di </w:t>
+      </w:r>
+      <w:r>
+        <w:t>coinvolgerli</w:t>
+      </w:r>
+      <w:r>
+        <w:t xml:space="preserve"> </w:t>
+      </w:r>
+      <w:r>
+        <w:t>e</w:t>
+      </w:r>
+      <w:r>
+        <w:t xml:space="preserve"> di </w:t>
+      </w:r>
+      <w:r>
+        <w:t>sia il loro benessere che la felicità urbana</w:t>
+      </w:r>
+      <w:r>
+        <w:t xml:space="preserve">. I dati resi disponibili, detti anche open data, </w:t>
+      </w:r>
+      <w:r>
+        <w:t xml:space="preserve">consentono agli amministratori cittadini di fornire una maggiore trasparenza riguardo i processi decisionali e incoraggiano i cittadini a sostenere gli obiettivi </w:t>
+      </w:r>
+      <w:r>
+        <w:t>prefissati</w:t>
+      </w:r>
+      <w:r>
+        <w:t xml:space="preserve"> dalla citt</w:t>
+      </w:r>
+      <w:r>
+        <w:t>à</w:t>
+      </w:r>
+      <w:r>
+        <w:t xml:space="preserve"> in modo da migliorare </w:t>
+      </w:r>
+      <w:r>
+        <w:t>la felicità urbana</w:t>
+      </w:r>
+      <w:r>
+        <w:t>.</w:t>
+      </w:r>
+    </w:p>
+    <w:p>
+      <w:pPr>
+        <w:pStyle w:val="StileEsempio"/>
+      </w:pPr>
+      <w:r>
+        <w:t>La felicità urbana è strettamente connessa alla pianificazione urbana</w:t>
+      </w:r>
+      <w:r>
+        <w:t xml:space="preserve"> in quanto la felicità di una persona deriva non solo dalla persona stessa ma anche dagli elementi e dalle caratteristiche dell’ambiente circostante. </w:t>
+      </w:r>
+      <w:proofErr w:type="gramStart"/>
+      <w:r>
+        <w:t>La struttura degli edifici e i servizi offerti dalla città,</w:t>
+      </w:r>
+      <w:proofErr w:type="gramEnd"/>
+      <w:r>
+        <w:t xml:space="preserve"> incidono fortemente sulla salute mentale dei cittadini influenzando il loro livello di felicità</w:t>
+      </w:r>
+      <w:r>
+        <w:t xml:space="preserve"> favorendo un maggior benessere mentale.</w:t>
+      </w:r>
+    </w:p>
+    <w:p>
+      <w:pPr>
+        <w:pStyle w:val="StileEsempio"/>
+      </w:pPr>
+      <w:r>
+        <w:t>Per quanto concerne</w:t>
+      </w:r>
+      <w:r>
+        <w:t xml:space="preserve"> gli open data</w:t>
+      </w:r>
+      <w:r>
+        <w:t xml:space="preserve">, tuttavia, </w:t>
+      </w:r>
+      <w:r>
+        <w:t xml:space="preserve">risultano di difficile comprensione </w:t>
+      </w:r>
+      <w:r>
+        <w:t xml:space="preserve">sia </w:t>
+      </w:r>
+      <w:r>
+        <w:t xml:space="preserve">ai cittadini </w:t>
+      </w:r>
+      <w:r>
+        <w:t xml:space="preserve">che agli amministratori </w:t>
+      </w:r>
+      <w:r>
+        <w:t xml:space="preserve">poiché </w:t>
+      </w:r>
+      <w:r>
+        <w:lastRenderedPageBreak/>
+        <w:t xml:space="preserve">richiedono conoscenze specifiche per essere interpretati </w:t>
+      </w:r>
+      <w:r>
+        <w:t>e presentano una scarsa eterogeneità.</w:t>
+      </w:r>
+    </w:p>
+    <w:p>
+      <w:pPr>
+        <w:pStyle w:val="StileEsempio"/>
+      </w:pPr>
+    </w:p>
+    <w:p>
+      <w:pPr>
+        <w:pStyle w:val="Titolo2"/>
+        <w:numPr>
+          <w:ilvl w:val="1"/>
+          <w:numId w:val="36"/>
+        </w:numPr>
+      </w:pPr>
+      <w:bookmarkStart w:id="2" w:name="_Toc106210441"/>
+      <w:r>
+        <w:t>Obiettivo</w:t>
+      </w:r>
+      <w:bookmarkEnd w:id="2"/>
+    </w:p>
+    <w:p>
+      <w:pPr>
+        <w:pStyle w:val="StileEsempio"/>
+      </w:pPr>
+    </w:p>
+    <w:p>
+      <w:pPr>
+        <w:pStyle w:val="StileEsempio"/>
+      </w:pPr>
+    </w:p>
+    <w:p>
+      <w:pPr>
+        <w:pStyle w:val="StileEsempio"/>
+      </w:pPr>
+    </w:p>
+    <w:p/>
+    <w:p>
+      <w:pPr>
+        <w:pStyle w:val="StileEsempio"/>
+      </w:pPr>
+    </w:p>
+    <w:p>
+      <w:pPr>
+        <w:pStyle w:val="StileEsempio"/>
+      </w:pPr>
+    </w:p>
+    <w:p>
+      <w:pPr>
+        <w:pStyle w:val="StileEsempio"/>
+      </w:pPr>
+    </w:p>
+    <w:p>
+      <w:pPr>
+        <w:pStyle w:val="StileEsempio"/>
+      </w:pPr>
+    </w:p>
+    <w:p>
+      <w:pPr>
+        <w:pStyle w:val="StileEsempio"/>
+      </w:pPr>
+    </w:p>
+    <w:p>
+      <w:pPr>
+        <w:pStyle w:val="StileEsempio"/>
+      </w:pPr>
+    </w:p>
+    <w:p>
+      <w:pPr>
+        <w:pStyle w:val="StileEsempio"/>
+      </w:pPr>
+    </w:p>
+    <w:p>
+      <w:pPr>
+        <w:pStyle w:val="StileEsempio"/>
+      </w:pPr>
+    </w:p>
+    <w:p>
+      <w:pPr>
+        <w:pStyle w:val="StileEsempio"/>
+      </w:pPr>
+    </w:p>
+    <w:p>
+      <w:pPr>
+        <w:pStyle w:val="StileEsempio"/>
+      </w:pPr>
+    </w:p>
+    <w:p>
+      <w:pPr>
+        <w:pStyle w:val="StileEsempio"/>
+      </w:pPr>
+    </w:p>
+    <w:p>
+      <w:pPr>
+        <w:pStyle w:val="StileEsempio"/>
+      </w:pPr>
+    </w:p>
+    <w:p>
+      <w:pPr>
+        <w:pStyle w:val="StileEsempio"/>
+      </w:pPr>
+    </w:p>
+    <w:p>
+      <w:pPr>
+        <w:pStyle w:val="StileEsempio"/>
+      </w:pPr>
+    </w:p>
+    <w:p>
+      <w:pPr>
+        <w:pStyle w:val="StileEsempio"/>
+      </w:pPr>
+    </w:p>
+    <w:p>
+      <w:pPr>
+        <w:pStyle w:val="Titolo1"/>
+        <w:numPr>
+          <w:ilvl w:val="0"/>
           <w:numId w:val="11"/>
         </w:numPr>
       </w:pPr>
-      <w:bookmarkStart w:id="0" w:name="_Toc105962081"/>
-      <w:r>
-        <w:lastRenderedPageBreak/>
+      <w:bookmarkStart w:id="3" w:name="_Toc106210442"/>
+      <w:r>
         <w:t>Design</w:t>
       </w:r>
-      <w:bookmarkEnd w:id="0"/>
+      <w:bookmarkEnd w:id="3"/>
     </w:p>
     <w:p/>
     <w:p>
@@ -686,11 +1356,11 @@
           <w:numId w:val="11"/>
         </w:numPr>
       </w:pPr>
-      <w:bookmarkStart w:id="1" w:name="_Toc105962082"/>
+      <w:bookmarkStart w:id="4" w:name="_Toc106210443"/>
       <w:r>
         <w:t>Scenari d’uso</w:t>
       </w:r>
-      <w:bookmarkEnd w:id="1"/>
+      <w:bookmarkEnd w:id="4"/>
     </w:p>
     <w:p/>
     <w:p>
@@ -820,7 +1490,11 @@
         <w:t xml:space="preserve"> colorata </w:t>
       </w:r>
       <w:r>
-        <w:t>di una casa, e gli vengono mostrati i fenomeni urbani</w:t>
+        <w:t xml:space="preserve">di una </w:t>
+      </w:r>
+      <w:r>
+        <w:lastRenderedPageBreak/>
+        <w:t>casa, e gli vengono mostrati i fenomeni urbani</w:t>
       </w:r>
       <w:r>
         <w:t xml:space="preserve">, </w:t>
@@ -905,67 +1579,292 @@
         <w:pStyle w:val="StileEsempio"/>
       </w:pPr>
       <w:r>
+        <w:t xml:space="preserve">Il cittadino </w:t>
+      </w:r>
+      <w:r>
+        <w:t>clicca</w:t>
+      </w:r>
+      <w:r>
+        <w:t xml:space="preserve"> su</w:t>
+      </w:r>
+      <w:r>
+        <w:t xml:space="preserve"> un </w:t>
+      </w:r>
+      <w:proofErr w:type="spellStart"/>
+      <w:r>
+        <w:t>corema</w:t>
+      </w:r>
+      <w:proofErr w:type="spellEnd"/>
+      <w:r>
+        <w:t xml:space="preserve"> su cui vuole avere più informazioni</w:t>
+      </w:r>
+      <w:r>
+        <w:t xml:space="preserve"> e gli viene mostrato</w:t>
+      </w:r>
+      <w:r>
+        <w:t xml:space="preserve"> </w:t>
+      </w:r>
+      <w:r>
+        <w:t xml:space="preserve">il nome, il significato e </w:t>
+      </w:r>
+      <w:r>
+        <w:t>il</w:t>
+      </w:r>
+      <w:r>
+        <w:t xml:space="preserve"> tipo</w:t>
+      </w:r>
+      <w:r>
+        <w:t xml:space="preserve"> del </w:t>
+      </w:r>
+      <w:proofErr w:type="spellStart"/>
+      <w:r>
+        <w:t>corema</w:t>
+      </w:r>
+      <w:proofErr w:type="spellEnd"/>
+      <w:r>
+        <w:t xml:space="preserve"> cliccato.</w:t>
+      </w:r>
+    </w:p>
+    <w:p>
+      <w:pPr>
+        <w:pStyle w:val="StileEsempio"/>
+      </w:pPr>
+    </w:p>
+    <w:p>
+      <w:pPr>
+        <w:pStyle w:val="StileEsempio"/>
+      </w:pPr>
+      <w:r>
+        <w:t>Scenario 2 –</w:t>
+      </w:r>
+      <w:r>
+        <w:t xml:space="preserve"> Visualizzazione e modifica della mappa </w:t>
+      </w:r>
+      <w:proofErr w:type="spellStart"/>
+      <w:r>
+        <w:t>corematica</w:t>
+      </w:r>
+      <w:proofErr w:type="spellEnd"/>
+      <w:r>
+        <w:t xml:space="preserve"> da parte di un </w:t>
+      </w:r>
+      <w:r>
+        <w:t>amministratore</w:t>
+      </w:r>
+      <w:r>
+        <w:t xml:space="preserve"> cittadino</w:t>
+      </w:r>
+    </w:p>
+    <w:p>
+      <w:pPr>
+        <w:pStyle w:val="StileEsempio"/>
+      </w:pPr>
+      <w:r>
+        <w:t xml:space="preserve">In questo scenario d’uso, l’amministratore cittadino si trova </w:t>
+      </w:r>
+      <w:r>
+        <w:t>in ufficio</w:t>
+      </w:r>
+      <w:r>
+        <w:t>,</w:t>
+      </w:r>
+      <w:r>
+        <w:t xml:space="preserve"> utilizza un tablet touchscreen</w:t>
+      </w:r>
+      <w:r>
+        <w:t xml:space="preserve"> e vuole modificare </w:t>
+      </w:r>
+      <w:r>
+        <w:t xml:space="preserve">l’indice di felicità </w:t>
+      </w:r>
+      <w:r>
+        <w:t>dei fenomeni urbani.</w:t>
+      </w:r>
+    </w:p>
+    <w:p>
+      <w:pPr>
+        <w:pStyle w:val="StileEsempio"/>
+      </w:pPr>
+      <w:r>
+        <w:t>L’amministratore cittadino digita l’indirizzo web della web-app</w:t>
+      </w:r>
+      <w:r>
+        <w:t xml:space="preserve"> e clicca invio. G</w:t>
+      </w:r>
+      <w:r>
+        <w:t xml:space="preserve">li viene mostrata una pagina web con la mappa </w:t>
+      </w:r>
+      <w:proofErr w:type="spellStart"/>
+      <w:r>
+        <w:t>corematica</w:t>
+      </w:r>
+      <w:proofErr w:type="spellEnd"/>
+      <w:r>
+        <w:t xml:space="preserve"> con i distretti cittadini </w:t>
+      </w:r>
+      <w:r>
+        <w:t>rappresentati da</w:t>
+      </w:r>
+      <w:r>
+        <w:t xml:space="preserve"> </w:t>
+      </w:r>
+      <w:proofErr w:type="spellStart"/>
+      <w:r>
+        <w:t>corem</w:t>
+      </w:r>
+      <w:r>
+        <w:t>i</w:t>
+      </w:r>
+      <w:proofErr w:type="spellEnd"/>
+      <w:r>
+        <w:t xml:space="preserve"> con </w:t>
+      </w:r>
+      <w:proofErr w:type="gramStart"/>
+      <w:r>
+        <w:t>un icona</w:t>
+      </w:r>
+      <w:proofErr w:type="gramEnd"/>
+      <w:r>
+        <w:t xml:space="preserve"> colorata di una casa; clicca su un</w:t>
+      </w:r>
+      <w:r>
+        <w:t xml:space="preserve"> distretto </w:t>
+      </w:r>
+      <w:r>
+        <w:t xml:space="preserve">e gli vengono mostrati i fenomeni urbani, </w:t>
+      </w:r>
+      <w:r>
+        <w:t>sotto forma</w:t>
+      </w:r>
+      <w:r>
+        <w:t xml:space="preserve"> di </w:t>
+      </w:r>
+      <w:proofErr w:type="spellStart"/>
+      <w:r>
+        <w:t>coremi</w:t>
+      </w:r>
+      <w:proofErr w:type="spellEnd"/>
+      <w:r>
+        <w:t xml:space="preserve">, che caratterizzano il distretto </w:t>
+      </w:r>
+      <w:r>
+        <w:t>cliccato. Successivamente clicca su</w:t>
+      </w:r>
+      <w:r>
+        <w:t>l</w:t>
+      </w:r>
+      <w:r>
+        <w:t xml:space="preserve"> </w:t>
+      </w:r>
+      <w:r>
+        <w:t>pulsante</w:t>
+      </w:r>
+      <w:r>
+        <w:t xml:space="preserve"> </w:t>
+      </w:r>
+      <w:r>
+        <w:t>menù</w:t>
+      </w:r>
+      <w:r>
+        <w:t xml:space="preserve"> e </w:t>
+      </w:r>
+      <w:r>
+        <w:t xml:space="preserve">gli </w:t>
+      </w:r>
+      <w:r>
+        <w:t>mostrati tutti i fenomeni urbani</w:t>
+      </w:r>
+      <w:r>
+        <w:t xml:space="preserve"> </w:t>
+      </w:r>
+      <w:r>
+        <w:t xml:space="preserve">presenti nel </w:t>
+      </w:r>
+      <w:r>
         <w:lastRenderedPageBreak/>
-        <w:t xml:space="preserve">Il cittadino </w:t>
-      </w:r>
-      <w:r>
-        <w:t>clicca</w:t>
-      </w:r>
-      <w:r>
-        <w:t xml:space="preserve"> su</w:t>
-      </w:r>
-      <w:r>
-        <w:t xml:space="preserve"> un </w:t>
-      </w:r>
-      <w:proofErr w:type="spellStart"/>
-      <w:r>
-        <w:t>corema</w:t>
-      </w:r>
-      <w:proofErr w:type="spellEnd"/>
-      <w:r>
-        <w:t xml:space="preserve"> su cui vuole avere più informazioni</w:t>
-      </w:r>
-      <w:r>
-        <w:t xml:space="preserve"> e gli viene mostrato</w:t>
+        <w:t>distretto cliccato, con i</w:t>
+      </w:r>
+      <w:r>
+        <w:t xml:space="preserve">l relativo indice di felicità, rappresentato </w:t>
+      </w:r>
+      <w:r>
+        <w:t>sotto forma</w:t>
+      </w:r>
+      <w:r>
+        <w:t xml:space="preserve"> di </w:t>
+      </w:r>
+      <w:r>
+        <w:t>valor</w:t>
+      </w:r>
+      <w:r>
+        <w:t>e</w:t>
+      </w:r>
+      <w:r>
+        <w:t xml:space="preserve"> numeric</w:t>
+      </w:r>
+      <w:r>
+        <w:t>o,</w:t>
       </w:r>
       <w:r>
         <w:t xml:space="preserve"> </w:t>
       </w:r>
       <w:r>
-        <w:t xml:space="preserve">il nome, il significato e </w:t>
-      </w:r>
-      <w:r>
-        <w:t>il</w:t>
-      </w:r>
-      <w:r>
-        <w:t xml:space="preserve"> tipo</w:t>
-      </w:r>
-      <w:r>
-        <w:t xml:space="preserve"> del </w:t>
-      </w:r>
-      <w:proofErr w:type="spellStart"/>
-      <w:r>
-        <w:t>corema</w:t>
-      </w:r>
-      <w:proofErr w:type="spellEnd"/>
-      <w:r>
-        <w:t xml:space="preserve"> cliccato.</w:t>
-      </w:r>
-    </w:p>
-    <w:p>
-      <w:pPr>
-        <w:pStyle w:val="StileEsempio"/>
-      </w:pPr>
-    </w:p>
-    <w:p>
-      <w:pPr>
-        <w:pStyle w:val="StileEsempio"/>
-      </w:pPr>
-      <w:r>
-        <w:t>Scenario 2 –</w:t>
-      </w:r>
-      <w:r>
-        <w:t xml:space="preserve"> Visualizzazione e modifica della mappa </w:t>
+        <w:t>modificabil</w:t>
+      </w:r>
+      <w:r>
+        <w:t>e</w:t>
+      </w:r>
+      <w:r>
+        <w:t xml:space="preserve"> tramite uno slider e un pulsante che permette il salvataggio delle modifiche effettuate. L’amministratore modifica </w:t>
+      </w:r>
+      <w:r>
+        <w:t>l’indice di felicità</w:t>
+      </w:r>
+      <w:r>
+        <w:t xml:space="preserve"> di alcuni fenomeni urbani e clicca sul bottone per salvare le modifiche effettuate. Il sistema mostra un messaggio che le modifiche sono state effettuate con successo, </w:t>
+      </w:r>
+      <w:r>
+        <w:t>dopodiché</w:t>
+      </w:r>
+      <w:r>
+        <w:t xml:space="preserve"> </w:t>
+      </w:r>
+      <w:r>
+        <w:t xml:space="preserve">il sistema </w:t>
+      </w:r>
+      <w:r>
+        <w:t xml:space="preserve">elabora i cambiamenti che sono stati effettuati e </w:t>
+      </w:r>
+      <w:r>
+        <w:t>aggiorna l’indice di felicità dei distretti e dei fenomeni urbani coinvolti</w:t>
+      </w:r>
+      <w:r>
+        <w:t>.</w:t>
+      </w:r>
+    </w:p>
+    <w:p>
+      <w:pPr>
+        <w:pStyle w:val="StileEsempio"/>
+      </w:pPr>
+    </w:p>
+    <w:p>
+      <w:pPr>
+        <w:pStyle w:val="StileEsempio"/>
+      </w:pPr>
+      <w:r>
+        <w:t xml:space="preserve">Scenario 3 – </w:t>
+      </w:r>
+      <w:r>
+        <w:t>Filtraggio dei distretti</w:t>
+      </w:r>
+      <w:r>
+        <w:t xml:space="preserve"> </w:t>
+      </w:r>
+      <w:r>
+        <w:t>sulla</w:t>
+      </w:r>
+      <w:r>
+        <w:t xml:space="preserve"> mappa </w:t>
       </w:r>
       <w:proofErr w:type="spellStart"/>
       <w:r>
@@ -973,53 +1872,35 @@
       </w:r>
       <w:proofErr w:type="spellEnd"/>
       <w:r>
-        <w:t xml:space="preserve"> da parte di un </w:t>
-      </w:r>
-      <w:r>
-        <w:t>amministratore</w:t>
-      </w:r>
-      <w:r>
-        <w:t xml:space="preserve"> cittadino</w:t>
-      </w:r>
-    </w:p>
-    <w:p>
-      <w:pPr>
-        <w:pStyle w:val="StileEsempio"/>
-      </w:pPr>
-      <w:r>
-        <w:t xml:space="preserve">In questo scenario d’uso, l’amministratore cittadino si trova </w:t>
-      </w:r>
-      <w:r>
-        <w:t>in ufficio</w:t>
-      </w:r>
-      <w:r>
-        <w:t>,</w:t>
-      </w:r>
-      <w:r>
-        <w:t xml:space="preserve"> utilizza un tablet touchscreen</w:t>
-      </w:r>
-      <w:r>
-        <w:t xml:space="preserve"> e vuole modificare </w:t>
+        <w:t xml:space="preserve"> da parte di un cittadino</w:t>
+      </w:r>
+    </w:p>
+    <w:p>
+      <w:pPr>
+        <w:pStyle w:val="StileEsempio"/>
+      </w:pPr>
+      <w:r>
+        <w:t xml:space="preserve">In questo scenario d’uso, il cittadino si trova a casa, utilizza un tablet touchscreen e vuole </w:t>
+      </w:r>
+      <w:r>
+        <w:t>filtrare i distretti cittadini in base</w:t>
+      </w:r>
+      <w:r>
+        <w:t xml:space="preserve"> </w:t>
+      </w:r>
+      <w:r>
+        <w:t>al valore del</w:t>
       </w:r>
       <w:r>
         <w:t xml:space="preserve">l’indice di felicità </w:t>
       </w:r>
-      <w:r>
-        <w:t>dei fenomeni urbani.</w:t>
-      </w:r>
-    </w:p>
-    <w:p>
-      <w:pPr>
-        <w:pStyle w:val="StileEsempio"/>
-      </w:pPr>
-      <w:r>
-        <w:t>L’amministratore cittadino digita l’indirizzo web della web-app</w:t>
-      </w:r>
-      <w:r>
-        <w:t xml:space="preserve"> e clicca invio. G</w:t>
-      </w:r>
-      <w:r>
-        <w:t xml:space="preserve">li viene mostrata una pagina web con la mappa </w:t>
+    </w:p>
+    <w:p>
+      <w:pPr>
+        <w:pStyle w:val="StileEsempio"/>
+      </w:pPr>
+      <w:r>
+        <w:t xml:space="preserve">Il cittadino digita l’indirizzo web della web-app e clicca invio. Gli viene mostrata una pagina web con la mappa </w:t>
       </w:r>
       <w:proofErr w:type="spellStart"/>
       <w:r>
@@ -1027,44 +1908,7 @@
       </w:r>
       <w:proofErr w:type="spellEnd"/>
       <w:r>
-        <w:t xml:space="preserve"> con i distretti cittadini </w:t>
-      </w:r>
-      <w:r>
-        <w:t>rappresentati da</w:t>
-      </w:r>
-      <w:r>
-        <w:t xml:space="preserve"> </w:t>
-      </w:r>
-      <w:proofErr w:type="spellStart"/>
-      <w:r>
-        <w:t>corem</w:t>
-      </w:r>
-      <w:r>
-        <w:t>i</w:t>
-      </w:r>
-      <w:proofErr w:type="spellEnd"/>
-      <w:r>
-        <w:t xml:space="preserve"> con </w:t>
-      </w:r>
-      <w:proofErr w:type="gramStart"/>
-      <w:r>
-        <w:t>un icona</w:t>
-      </w:r>
-      <w:proofErr w:type="gramEnd"/>
-      <w:r>
-        <w:t xml:space="preserve"> colorata di una casa; clicca su un</w:t>
-      </w:r>
-      <w:r>
-        <w:t xml:space="preserve"> distretto </w:t>
-      </w:r>
-      <w:r>
-        <w:t xml:space="preserve">e gli vengono mostrati i fenomeni urbani, </w:t>
-      </w:r>
-      <w:r>
-        <w:t>sotto forma</w:t>
-      </w:r>
-      <w:r>
-        <w:t xml:space="preserve"> di </w:t>
+        <w:t xml:space="preserve"> con i distretti cittadini rappresentati da </w:t>
       </w:r>
       <w:proofErr w:type="spellStart"/>
       <w:r>
@@ -1072,184 +1916,17 @@
       </w:r>
       <w:proofErr w:type="spellEnd"/>
       <w:r>
-        <w:t xml:space="preserve">, che caratterizzano il distretto </w:t>
-      </w:r>
-      <w:r>
-        <w:t>cliccato. Successivamente clicca su</w:t>
-      </w:r>
-      <w:r>
-        <w:t>l</w:t>
-      </w:r>
-      <w:r>
-        <w:t xml:space="preserve"> </w:t>
-      </w:r>
-      <w:r>
-        <w:t>pulsante</w:t>
-      </w:r>
-      <w:r>
-        <w:t xml:space="preserve"> </w:t>
-      </w:r>
-      <w:r>
-        <w:t>menù</w:t>
-      </w:r>
-      <w:r>
-        <w:t xml:space="preserve"> e </w:t>
-      </w:r>
-      <w:r>
-        <w:t xml:space="preserve">gli </w:t>
-      </w:r>
-      <w:r>
-        <w:t>mostrati tutti i fenomeni urbani</w:t>
-      </w:r>
-      <w:r>
-        <w:t xml:space="preserve"> </w:t>
-      </w:r>
-      <w:r>
-        <w:t>presenti nel distretto cliccato, con i</w:t>
-      </w:r>
-      <w:r>
-        <w:t xml:space="preserve">l relativo indice di felicità, rappresentato </w:t>
-      </w:r>
-      <w:r>
-        <w:t>sotto forma</w:t>
-      </w:r>
-      <w:r>
-        <w:t xml:space="preserve"> di </w:t>
-      </w:r>
-      <w:r>
-        <w:t>valor</w:t>
-      </w:r>
-      <w:r>
-        <w:t>e</w:t>
-      </w:r>
-      <w:r>
-        <w:t xml:space="preserve"> numeric</w:t>
-      </w:r>
-      <w:r>
-        <w:t>o,</w:t>
-      </w:r>
-      <w:r>
-        <w:t xml:space="preserve"> </w:t>
-      </w:r>
-      <w:r>
-        <w:t>modificabil</w:t>
-      </w:r>
-      <w:r>
-        <w:t>e</w:t>
-      </w:r>
-      <w:r>
-        <w:t xml:space="preserve"> tramite uno slider e un pulsante che permette il salvataggio delle modifiche effettuate. L’amministratore modifica </w:t>
-      </w:r>
-      <w:r>
-        <w:t>l’indice di felicità</w:t>
-      </w:r>
-      <w:r>
-        <w:t xml:space="preserve"> di alcuni fenomeni urbani e clicca sul bottone per salvare le modifiche effettuate. Il sistema mostra un messaggio che le modifiche sono </w:t>
+        <w:t xml:space="preserve"> con un’icona colorata di una casa. </w:t>
+      </w:r>
+      <w:r>
+        <w:t xml:space="preserve">Il cittadino, poi, </w:t>
+      </w:r>
+      <w:r>
+        <w:t xml:space="preserve">preme il pulsante per filtrare i distretti, il sistema gli mostra un menù con uno slider che rappresenta l’indice di felicità e un pulsante per confermare </w:t>
       </w:r>
       <w:r>
         <w:lastRenderedPageBreak/>
-        <w:t xml:space="preserve">state effettuate con successo, </w:t>
-      </w:r>
-      <w:r>
-        <w:t>dopodiché</w:t>
-      </w:r>
-      <w:r>
-        <w:t xml:space="preserve"> </w:t>
-      </w:r>
-      <w:r>
-        <w:t xml:space="preserve">il sistema </w:t>
-      </w:r>
-      <w:r>
-        <w:t xml:space="preserve">elabora i cambiamenti che sono stati effettuati e </w:t>
-      </w:r>
-      <w:r>
-        <w:t>aggiorna l’indice di felicità dei distretti e dei fenomeni urbani coinvolti</w:t>
-      </w:r>
-      <w:r>
-        <w:t>.</w:t>
-      </w:r>
-    </w:p>
-    <w:p>
-      <w:pPr>
-        <w:pStyle w:val="StileEsempio"/>
-      </w:pPr>
-    </w:p>
-    <w:p>
-      <w:pPr>
-        <w:pStyle w:val="StileEsempio"/>
-      </w:pPr>
-      <w:r>
-        <w:t xml:space="preserve">Scenario 3 – </w:t>
-      </w:r>
-      <w:r>
-        <w:t>Filtraggio dei distretti</w:t>
-      </w:r>
-      <w:r>
-        <w:t xml:space="preserve"> </w:t>
-      </w:r>
-      <w:r>
-        <w:t>sulla</w:t>
-      </w:r>
-      <w:r>
-        <w:t xml:space="preserve"> mappa </w:t>
-      </w:r>
-      <w:proofErr w:type="spellStart"/>
-      <w:r>
-        <w:t>corematica</w:t>
-      </w:r>
-      <w:proofErr w:type="spellEnd"/>
-      <w:r>
-        <w:t xml:space="preserve"> da parte di un cittadino</w:t>
-      </w:r>
-    </w:p>
-    <w:p>
-      <w:pPr>
-        <w:pStyle w:val="StileEsempio"/>
-      </w:pPr>
-      <w:r>
-        <w:t xml:space="preserve">In questo scenario d’uso, il cittadino si trova a casa, utilizza un tablet touchscreen e vuole </w:t>
-      </w:r>
-      <w:r>
-        <w:t>filtrare i distretti cittadini in base</w:t>
-      </w:r>
-      <w:r>
-        <w:t xml:space="preserve"> </w:t>
-      </w:r>
-      <w:r>
-        <w:t>al valore del</w:t>
-      </w:r>
-      <w:r>
-        <w:t xml:space="preserve">l’indice di felicità </w:t>
-      </w:r>
-    </w:p>
-    <w:p>
-      <w:pPr>
-        <w:pStyle w:val="StileEsempio"/>
-      </w:pPr>
-      <w:r>
-        <w:t xml:space="preserve">Il cittadino digita l’indirizzo web della web-app e clicca invio. Gli viene mostrata una pagina web con la mappa </w:t>
-      </w:r>
-      <w:proofErr w:type="spellStart"/>
-      <w:r>
-        <w:t>corematica</w:t>
-      </w:r>
-      <w:proofErr w:type="spellEnd"/>
-      <w:r>
-        <w:t xml:space="preserve"> con i distretti cittadini rappresentati da </w:t>
-      </w:r>
-      <w:proofErr w:type="spellStart"/>
-      <w:r>
-        <w:t>coremi</w:t>
-      </w:r>
-      <w:proofErr w:type="spellEnd"/>
-      <w:r>
-        <w:t xml:space="preserve"> con un’icona colorata di una casa. </w:t>
-      </w:r>
-      <w:r>
-        <w:t xml:space="preserve">Il cittadino, poi, </w:t>
-      </w:r>
-      <w:r>
-        <w:t xml:space="preserve">preme il pulsante per filtrare i distretti, il sistema gli mostra un menù con uno slider che rappresenta l’indice di felicità e un pulsante per confermare l’operazione di filtraggio. Il cittadino </w:t>
+        <w:t xml:space="preserve">l’operazione di filtraggio. Il cittadino </w:t>
       </w:r>
       <w:r>
         <w:t>cambia il valore dell’indice di felicità attraverso lo slider e clicca sul pulsante per confermare.</w:t>
@@ -1288,11 +1965,11 @@
           <w:numId w:val="11"/>
         </w:numPr>
       </w:pPr>
-      <w:bookmarkStart w:id="2" w:name="_Toc105962083"/>
+      <w:bookmarkStart w:id="5" w:name="_Toc106210444"/>
       <w:r>
         <w:t>Requisiti</w:t>
       </w:r>
-      <w:bookmarkEnd w:id="2"/>
+      <w:bookmarkEnd w:id="5"/>
     </w:p>
     <w:p/>
     <w:p>
@@ -1432,7 +2109,11 @@
         <w:t>care</w:t>
       </w:r>
       <w:r>
-        <w:t xml:space="preserve"> l’indice di felicità dei singoli fenomeni urbani</w:t>
+        <w:t xml:space="preserve"> l’indice di </w:t>
+      </w:r>
+      <w:r>
+        <w:lastRenderedPageBreak/>
+        <w:t>felicità dei singoli fenomeni urbani</w:t>
       </w:r>
       <w:r>
         <w:t xml:space="preserve"> in un distretto e</w:t>
@@ -1503,7 +2184,6 @@
         </w:numPr>
       </w:pPr>
       <w:r>
-        <w:lastRenderedPageBreak/>
         <w:t xml:space="preserve">può essere di </w:t>
       </w:r>
       <w:proofErr w:type="gramStart"/>
@@ -1636,6 +2316,7 @@
         </w:numPr>
       </w:pPr>
       <w:r>
+        <w:lastRenderedPageBreak/>
         <w:t xml:space="preserve">visualizzazione legenda </w:t>
       </w:r>
     </w:p>
@@ -1686,7 +2367,6 @@
         </w:numPr>
       </w:pPr>
       <w:r>
-        <w:lastRenderedPageBreak/>
         <w:t xml:space="preserve">L’interazione con il sistema può avvenire </w:t>
       </w:r>
       <w:r>
@@ -1778,7 +2458,11 @@
         <w:t xml:space="preserve">Il sistema </w:t>
       </w:r>
       <w:r>
-        <w:t>è rivolto sia a semplici cittadini che potranno visualizzare e comprendere con facilità la qualità della vita nei distretti cittadini, che a</w:t>
+        <w:t xml:space="preserve">è rivolto sia a semplici cittadini che potranno visualizzare e comprendere con facilità la qualità della vita </w:t>
+      </w:r>
+      <w:r>
+        <w:lastRenderedPageBreak/>
+        <w:t>nei distretti cittadini, che a</w:t>
       </w:r>
       <w:r>
         <w:t>d</w:t>
@@ -1844,11 +2528,11 @@
           <w:numId w:val="11"/>
         </w:numPr>
       </w:pPr>
-      <w:bookmarkStart w:id="3" w:name="_Toc105962084"/>
+      <w:bookmarkStart w:id="6" w:name="_Toc106210445"/>
       <w:r>
         <w:t>Scelte progettuali</w:t>
       </w:r>
-      <w:bookmarkEnd w:id="3"/>
+      <w:bookmarkEnd w:id="6"/>
     </w:p>
     <w:p>
       <w:pPr>
@@ -1859,14 +2543,14 @@
       <w:pPr>
         <w:pStyle w:val="Titolo3"/>
       </w:pPr>
-      <w:bookmarkStart w:id="4" w:name="_Toc105962085"/>
+      <w:bookmarkStart w:id="7" w:name="_Toc106210446"/>
       <w:r>
         <w:t>3.3.</w:t>
       </w:r>
       <w:r>
         <w:t>1 Tecnologie</w:t>
       </w:r>
-      <w:bookmarkEnd w:id="4"/>
+      <w:bookmarkEnd w:id="7"/>
     </w:p>
     <w:p/>
     <w:p>
@@ -1924,7 +2608,11 @@
         <w:t xml:space="preserve">ppo di applicazioni web </w:t>
       </w:r>
       <w:r>
-        <w:t>ed è stato progettato per fornire uno strumento facile e veloce per sviluppare applicazioni che girano su qualunque piattaforma.</w:t>
+        <w:t xml:space="preserve">ed è stato progettato per fornire </w:t>
+      </w:r>
+      <w:r>
+        <w:lastRenderedPageBreak/>
+        <w:t>uno strumento facile e veloce per sviluppare applicazioni che girano su qualunque piattaforma.</w:t>
       </w:r>
       <w:r>
         <w:t xml:space="preserve"> (citazione </w:t>
@@ -2127,7 +2815,11 @@
       </w:r>
       <w:proofErr w:type="spellEnd"/>
       <w:r>
-        <w:t xml:space="preserve">. Il gestore di pacchetti e il </w:t>
+        <w:t xml:space="preserve">. Il gestore di </w:t>
+      </w:r>
+      <w:r>
+        <w:lastRenderedPageBreak/>
+        <w:t xml:space="preserve">pacchetti e il </w:t>
       </w:r>
       <w:proofErr w:type="spellStart"/>
       <w:r>
@@ -2215,7 +2907,6 @@
       </w:pPr>
       <w:proofErr w:type="spellStart"/>
       <w:r>
-        <w:lastRenderedPageBreak/>
         <w:t>Angular</w:t>
       </w:r>
       <w:proofErr w:type="spellEnd"/>
@@ -2310,6 +3001,7 @@
         </w:tabs>
       </w:pPr>
       <w:r>
+        <w:lastRenderedPageBreak/>
         <w:t>Type</w:t>
       </w:r>
       <w:r>
@@ -2388,78 +3080,78 @@
         <w:pStyle w:val="StileEsempio"/>
       </w:pPr>
       <w:r>
+        <w:t>Bootstrap</w:t>
+      </w:r>
+    </w:p>
+    <w:p>
+      <w:pPr>
+        <w:pStyle w:val="StileEsempio"/>
+      </w:pPr>
+      <w:r>
+        <w:t xml:space="preserve">Bootstrap è un </w:t>
+      </w:r>
+      <w:r>
+        <w:t>framework</w:t>
+      </w:r>
+      <w:r>
+        <w:t xml:space="preserve"> </w:t>
+      </w:r>
+      <w:proofErr w:type="spellStart"/>
+      <w:r>
+        <w:t>front</w:t>
+      </w:r>
+      <w:r>
+        <w:t>end</w:t>
+      </w:r>
+      <w:proofErr w:type="spellEnd"/>
+      <w:r>
+        <w:t xml:space="preserve"> open source, per uno sviluppo </w:t>
+      </w:r>
+      <w:r>
+        <w:t xml:space="preserve">web semplice e veloce. Include modelli di progettazione basati su HTML e CSS per tipografia, </w:t>
+      </w:r>
+      <w:proofErr w:type="spellStart"/>
+      <w:r>
+        <w:t>forms</w:t>
+      </w:r>
+      <w:proofErr w:type="spellEnd"/>
+      <w:r>
+        <w:t xml:space="preserve">, pulsanti, tabelle, navigazione, modali, caroselli di immagini e molto altro. </w:t>
+      </w:r>
+      <w:proofErr w:type="gramStart"/>
+      <w:r>
+        <w:t>Inoltre</w:t>
+      </w:r>
+      <w:proofErr w:type="gramEnd"/>
+      <w:r>
+        <w:t xml:space="preserve"> offre anche la possibilità di creare facilmente design responsive.</w:t>
+      </w:r>
+      <w:r>
+        <w:t xml:space="preserve"> (citazione bootstrap 5 w3school)</w:t>
+      </w:r>
+    </w:p>
+    <w:p>
+      <w:pPr>
+        <w:pStyle w:val="StileEsempio"/>
+      </w:pPr>
+    </w:p>
+    <w:p>
+      <w:pPr>
+        <w:pStyle w:val="StileEsempio"/>
+      </w:pPr>
+      <w:proofErr w:type="spellStart"/>
+      <w:r>
+        <w:t>Firebase</w:t>
+      </w:r>
+      <w:proofErr w:type="spellEnd"/>
+    </w:p>
+    <w:p>
+      <w:pPr>
+        <w:pStyle w:val="StileEsempio"/>
+      </w:pPr>
+      <w:proofErr w:type="spellStart"/>
+      <w:r>
         <w:lastRenderedPageBreak/>
-        <w:t>Bootstrap</w:t>
-      </w:r>
-    </w:p>
-    <w:p>
-      <w:pPr>
-        <w:pStyle w:val="StileEsempio"/>
-      </w:pPr>
-      <w:r>
-        <w:t xml:space="preserve">Bootstrap è un </w:t>
-      </w:r>
-      <w:r>
-        <w:t>framework</w:t>
-      </w:r>
-      <w:r>
-        <w:t xml:space="preserve"> </w:t>
-      </w:r>
-      <w:proofErr w:type="spellStart"/>
-      <w:r>
-        <w:t>front</w:t>
-      </w:r>
-      <w:r>
-        <w:t>end</w:t>
-      </w:r>
-      <w:proofErr w:type="spellEnd"/>
-      <w:r>
-        <w:t xml:space="preserve"> open source, per uno sviluppo </w:t>
-      </w:r>
-      <w:r>
-        <w:t xml:space="preserve">web semplice e veloce. Include modelli di progettazione basati su HTML e CSS per tipografia, </w:t>
-      </w:r>
-      <w:proofErr w:type="spellStart"/>
-      <w:r>
-        <w:t>forms</w:t>
-      </w:r>
-      <w:proofErr w:type="spellEnd"/>
-      <w:r>
-        <w:t xml:space="preserve">, pulsanti, tabelle, navigazione, modali, caroselli di immagini e molto altro. </w:t>
-      </w:r>
-      <w:proofErr w:type="gramStart"/>
-      <w:r>
-        <w:t>Inoltre</w:t>
-      </w:r>
-      <w:proofErr w:type="gramEnd"/>
-      <w:r>
-        <w:t xml:space="preserve"> offre anche la possibilità di creare facilmente design responsive.</w:t>
-      </w:r>
-      <w:r>
-        <w:t xml:space="preserve"> (citazione bootstrap 5 w3school)</w:t>
-      </w:r>
-    </w:p>
-    <w:p>
-      <w:pPr>
-        <w:pStyle w:val="StileEsempio"/>
-      </w:pPr>
-    </w:p>
-    <w:p>
-      <w:pPr>
-        <w:pStyle w:val="StileEsempio"/>
-      </w:pPr>
-      <w:proofErr w:type="spellStart"/>
-      <w:r>
-        <w:t>Firebase</w:t>
-      </w:r>
-      <w:proofErr w:type="spellEnd"/>
-    </w:p>
-    <w:p>
-      <w:pPr>
-        <w:pStyle w:val="StileEsempio"/>
-      </w:pPr>
-      <w:proofErr w:type="spellStart"/>
-      <w:r>
         <w:t>Firebase</w:t>
       </w:r>
       <w:proofErr w:type="spellEnd"/>
@@ -2555,154 +3247,248 @@
       </w:pPr>
       <w:proofErr w:type="spellStart"/>
       <w:r>
+        <w:t>Open</w:t>
+      </w:r>
+      <w:r>
+        <w:t>L</w:t>
+      </w:r>
+      <w:r>
+        <w:t>ayers</w:t>
+      </w:r>
+      <w:proofErr w:type="spellEnd"/>
+    </w:p>
+    <w:p>
+      <w:pPr>
+        <w:pStyle w:val="StileEsempio"/>
+      </w:pPr>
+      <w:proofErr w:type="spellStart"/>
+      <w:r>
+        <w:t>OpenLayers</w:t>
+      </w:r>
+      <w:proofErr w:type="spellEnd"/>
+      <w:r>
+        <w:t xml:space="preserve"> è una libreria Java</w:t>
+      </w:r>
+      <w:r>
+        <w:t>Script open source per visualizzare mappa interattive nel browser web.</w:t>
+      </w:r>
+    </w:p>
+    <w:p>
+      <w:pPr>
+        <w:pStyle w:val="StileEsempio"/>
+      </w:pPr>
+      <w:r>
+        <w:t xml:space="preserve">(citazione </w:t>
+      </w:r>
+      <w:proofErr w:type="spellStart"/>
+      <w:r>
+        <w:t>wikipedia</w:t>
+      </w:r>
+      <w:proofErr w:type="spellEnd"/>
+      <w:r>
+        <w:t>)</w:t>
+      </w:r>
+    </w:p>
+    <w:p>
+      <w:pPr>
+        <w:pStyle w:val="StileEsempio"/>
+      </w:pPr>
+    </w:p>
+    <w:p>
+      <w:pPr>
+        <w:pStyle w:val="StileEsempio"/>
+      </w:pPr>
+    </w:p>
+    <w:p>
+      <w:pPr>
+        <w:pStyle w:val="StileEsempio"/>
+      </w:pPr>
+    </w:p>
+    <w:p>
+      <w:pPr>
+        <w:pStyle w:val="StileEsempio"/>
+      </w:pPr>
+    </w:p>
+    <w:p>
+      <w:pPr>
+        <w:pStyle w:val="StileEsempio"/>
+      </w:pPr>
+    </w:p>
+    <w:p>
+      <w:pPr>
+        <w:pStyle w:val="StileEsempio"/>
+      </w:pPr>
+    </w:p>
+    <w:p>
+      <w:pPr>
+        <w:pStyle w:val="StileEsempio"/>
+      </w:pPr>
+    </w:p>
+    <w:p>
+      <w:pPr>
+        <w:pStyle w:val="StileEsempio"/>
+      </w:pPr>
+    </w:p>
+    <w:p>
+      <w:pPr>
+        <w:pStyle w:val="StileEsempio"/>
+      </w:pPr>
+    </w:p>
+    <w:p>
+      <w:pPr>
+        <w:pStyle w:val="StileEsempio"/>
+      </w:pPr>
+    </w:p>
+    <w:p>
+      <w:pPr>
+        <w:pStyle w:val="StileEsempio"/>
+      </w:pPr>
+    </w:p>
+    <w:p>
+      <w:pPr>
+        <w:pStyle w:val="StileEsempio"/>
+      </w:pPr>
+    </w:p>
+    <w:p>
+      <w:pPr>
+        <w:pStyle w:val="Titolo3"/>
+      </w:pPr>
+      <w:bookmarkStart w:id="8" w:name="_Toc106210447"/>
+      <w:r>
+        <w:t xml:space="preserve">3.3.2 </w:t>
+      </w:r>
+      <w:r>
+        <w:t>Motivazioni</w:t>
+      </w:r>
+      <w:bookmarkEnd w:id="8"/>
+    </w:p>
+    <w:p>
+      <w:pPr>
+        <w:pStyle w:val="StileEsempio"/>
+      </w:pPr>
+      <w:r>
+        <w:t xml:space="preserve">Le conoscenze di programmazione acquisite durante il corso di studi </w:t>
+      </w:r>
+      <w:r>
+        <w:t xml:space="preserve">sarebbero state sufficienti per sviluppare la web-app. </w:t>
+      </w:r>
+      <w:proofErr w:type="gramStart"/>
+      <w:r>
+        <w:t>Tuttavia</w:t>
+      </w:r>
+      <w:proofErr w:type="gramEnd"/>
+      <w:r>
+        <w:t xml:space="preserve"> uno dei motivi per cui si è scelto di utilizzare le tecnologie sopra elencate è </w:t>
+      </w:r>
+      <w:r>
+        <w:t>non solo perché sono più recenti, versatili e performanti, ma anche perché sono più</w:t>
+      </w:r>
+      <w:r>
+        <w:t xml:space="preserve"> utilizzate in ambito lavorativo.</w:t>
+      </w:r>
+    </w:p>
+    <w:p>
+      <w:pPr>
+        <w:pStyle w:val="StileEsempio"/>
+      </w:pPr>
+      <w:r>
+        <w:t xml:space="preserve">Basti pensare che la prima versione di </w:t>
+      </w:r>
+      <w:proofErr w:type="spellStart"/>
+      <w:r>
+        <w:t>Angular</w:t>
+      </w:r>
+      <w:proofErr w:type="spellEnd"/>
+      <w:r>
+        <w:t xml:space="preserve"> 2+ sia stata rilasciata nel</w:t>
+      </w:r>
+      <w:r>
+        <w:t xml:space="preserve">l’anno </w:t>
+      </w:r>
+      <w:r>
+        <w:t>2016 e la versione utilizzat</w:t>
+      </w:r>
+      <w:r>
+        <w:t>a</w:t>
+      </w:r>
+      <w:r>
+        <w:t xml:space="preserve"> per lo sviluppo del sistema è </w:t>
+      </w:r>
+      <w:proofErr w:type="spellStart"/>
+      <w:r>
+        <w:t>Angular</w:t>
+      </w:r>
+      <w:proofErr w:type="spellEnd"/>
+      <w:r>
+        <w:t xml:space="preserve"> 13.3.0</w:t>
+      </w:r>
+      <w:r>
+        <w:t>, rilasciata nell’anno 2021.</w:t>
+      </w:r>
+      <w:r>
+        <w:t xml:space="preserve"> Uno dei vantaggi dell’utilizzo di </w:t>
+      </w:r>
+      <w:proofErr w:type="spellStart"/>
+      <w:r>
+        <w:t>Angular</w:t>
+      </w:r>
+      <w:proofErr w:type="spellEnd"/>
+      <w:r>
+        <w:t xml:space="preserve"> è la sua struttura a componenti </w:t>
+      </w:r>
+      <w:r>
         <w:lastRenderedPageBreak/>
-        <w:t>Open</w:t>
-      </w:r>
-      <w:r>
-        <w:t>L</w:t>
-      </w:r>
-      <w:r>
-        <w:t>ayers</w:t>
-      </w:r>
-      <w:proofErr w:type="spellEnd"/>
-    </w:p>
-    <w:p>
-      <w:pPr>
-        <w:pStyle w:val="StileEsempio"/>
-      </w:pPr>
-      <w:proofErr w:type="spellStart"/>
-      <w:r>
-        <w:t>OpenLayers</w:t>
-      </w:r>
-      <w:proofErr w:type="spellEnd"/>
-      <w:r>
-        <w:t xml:space="preserve"> è una libreria Java</w:t>
-      </w:r>
-      <w:r>
-        <w:t>Script open source per visualizzare mappa interattive nel browser web.</w:t>
-      </w:r>
-    </w:p>
-    <w:p>
-      <w:pPr>
-        <w:pStyle w:val="StileEsempio"/>
-      </w:pPr>
-      <w:r>
-        <w:t xml:space="preserve">(citazione </w:t>
-      </w:r>
-      <w:proofErr w:type="spellStart"/>
-      <w:r>
-        <w:t>wikipedia</w:t>
-      </w:r>
-      <w:proofErr w:type="spellEnd"/>
-      <w:r>
-        <w:t>)</w:t>
-      </w:r>
-    </w:p>
-    <w:p>
-      <w:pPr>
-        <w:pStyle w:val="StileEsempio"/>
-      </w:pPr>
-    </w:p>
-    <w:p>
-      <w:pPr>
-        <w:pStyle w:val="StileEsempio"/>
-      </w:pPr>
-    </w:p>
-    <w:p>
-      <w:pPr>
-        <w:pStyle w:val="StileEsempio"/>
-      </w:pPr>
-    </w:p>
-    <w:p>
-      <w:pPr>
-        <w:pStyle w:val="StileEsempio"/>
-      </w:pPr>
-    </w:p>
-    <w:p>
-      <w:pPr>
-        <w:pStyle w:val="StileEsempio"/>
-      </w:pPr>
-    </w:p>
-    <w:p>
-      <w:pPr>
-        <w:pStyle w:val="StileEsempio"/>
-      </w:pPr>
-    </w:p>
-    <w:p>
-      <w:pPr>
-        <w:pStyle w:val="StileEsempio"/>
-      </w:pPr>
-    </w:p>
-    <w:p>
-      <w:pPr>
-        <w:pStyle w:val="StileEsempio"/>
-      </w:pPr>
-    </w:p>
-    <w:p>
-      <w:pPr>
-        <w:pStyle w:val="StileEsempio"/>
-      </w:pPr>
-    </w:p>
-    <w:p>
-      <w:pPr>
-        <w:pStyle w:val="StileEsempio"/>
-      </w:pPr>
-    </w:p>
-    <w:p>
-      <w:pPr>
-        <w:pStyle w:val="StileEsempio"/>
-      </w:pPr>
-    </w:p>
-    <w:p>
-      <w:pPr>
-        <w:pStyle w:val="StileEsempio"/>
-      </w:pPr>
-    </w:p>
-    <w:p>
-      <w:pPr>
-        <w:pStyle w:val="Titolo3"/>
-      </w:pPr>
-      <w:bookmarkStart w:id="5" w:name="_Toc105962086"/>
-      <w:r>
-        <w:lastRenderedPageBreak/>
-        <w:t xml:space="preserve">3.3.2 </w:t>
-      </w:r>
-      <w:r>
-        <w:t>Motivazioni</w:t>
-      </w:r>
-      <w:bookmarkEnd w:id="5"/>
-    </w:p>
-    <w:p>
-      <w:pPr>
-        <w:pStyle w:val="StileEsempio"/>
-      </w:pPr>
-      <w:r>
-        <w:t xml:space="preserve">Le conoscenze di programmazione acquisite durante il corso di studi </w:t>
-      </w:r>
-      <w:r>
-        <w:t xml:space="preserve">sarebbero state sufficienti per sviluppare la web-app. </w:t>
+        <w:t xml:space="preserve">che consente di suddividere l’applicazione in </w:t>
+      </w:r>
+      <w:r>
+        <w:t>più</w:t>
+      </w:r>
+      <w:r>
+        <w:t xml:space="preserve"> componenti, solitamente uno per ogni funzionalità, permettendo il riutilizzo degli stessi </w:t>
+      </w:r>
+      <w:r>
+        <w:t xml:space="preserve">contenendo </w:t>
       </w:r>
       <w:proofErr w:type="gramStart"/>
       <w:r>
-        <w:t>Tuttavia</w:t>
+        <w:t>cosi</w:t>
       </w:r>
       <w:proofErr w:type="gramEnd"/>
       <w:r>
-        <w:t xml:space="preserve"> uno dei motivi per cui si è scelto di utilizzare le tecnologie sopra elencate è </w:t>
-      </w:r>
-      <w:r>
-        <w:t>non solo perché sono più recenti, versatili e performanti, ma anche perché sono più</w:t>
-      </w:r>
-      <w:r>
-        <w:t xml:space="preserve"> utilizzate in ambito lavorativo.</w:t>
-      </w:r>
-    </w:p>
-    <w:p>
-      <w:pPr>
-        <w:pStyle w:val="StileEsempio"/>
-      </w:pPr>
-      <w:r>
-        <w:t xml:space="preserve">Basti pensare che la prima versione di </w:t>
+        <w:t xml:space="preserve"> la mole di codice da scrivere</w:t>
+      </w:r>
+      <w:r>
+        <w:t>.</w:t>
+      </w:r>
+    </w:p>
+    <w:p>
+      <w:pPr>
+        <w:pStyle w:val="StileEsempio"/>
+      </w:pPr>
+      <w:r>
+        <w:t>La versione di Bootstrap utilizzata è la 5.1.3</w:t>
+      </w:r>
+      <w:r>
+        <w:t xml:space="preserve"> e la sua peculiarità è di creare un design responsive e accattivante, attraverso l’utilizzo di classi CSS proprie, in modo molto semplice</w:t>
+      </w:r>
+      <w:r>
+        <w:t xml:space="preserve"> e intuitivo</w:t>
+      </w:r>
+      <w:r>
+        <w:t>.</w:t>
+      </w:r>
+    </w:p>
+    <w:p>
+      <w:pPr>
+        <w:pStyle w:val="StileEsempio"/>
+      </w:pPr>
+      <w:proofErr w:type="spellStart"/>
+      <w:r>
+        <w:t>Typescript</w:t>
+      </w:r>
+      <w:proofErr w:type="spellEnd"/>
+      <w:r>
+        <w:t xml:space="preserve"> è il linguaggio di programmazione usato per sviluppare applicazioni in </w:t>
       </w:r>
       <w:proofErr w:type="spellStart"/>
       <w:r>
@@ -2710,98 +3496,6 @@
       </w:r>
       <w:proofErr w:type="spellEnd"/>
       <w:r>
-        <w:t xml:space="preserve"> 2+ sia stata rilasciata nel</w:t>
-      </w:r>
-      <w:r>
-        <w:t xml:space="preserve">l’anno </w:t>
-      </w:r>
-      <w:r>
-        <w:t>2016 e la versione utilizzat</w:t>
-      </w:r>
-      <w:r>
-        <w:t>a</w:t>
-      </w:r>
-      <w:r>
-        <w:t xml:space="preserve"> per lo sviluppo del sistema è </w:t>
-      </w:r>
-      <w:proofErr w:type="spellStart"/>
-      <w:r>
-        <w:t>Angular</w:t>
-      </w:r>
-      <w:proofErr w:type="spellEnd"/>
-      <w:r>
-        <w:t xml:space="preserve"> 13.3.0</w:t>
-      </w:r>
-      <w:r>
-        <w:t>, rilasciata nell’anno 2021.</w:t>
-      </w:r>
-      <w:r>
-        <w:t xml:space="preserve"> Uno dei vantaggi dell’utilizzo di </w:t>
-      </w:r>
-      <w:proofErr w:type="spellStart"/>
-      <w:r>
-        <w:t>Angular</w:t>
-      </w:r>
-      <w:proofErr w:type="spellEnd"/>
-      <w:r>
-        <w:t xml:space="preserve"> è la sua struttura a componenti che consente di suddividere l’applicazione in </w:t>
-      </w:r>
-      <w:r>
-        <w:t>più</w:t>
-      </w:r>
-      <w:r>
-        <w:t xml:space="preserve"> componenti, solitamente uno per ogni funzionalità, permettendo il riutilizzo degli stessi </w:t>
-      </w:r>
-      <w:r>
-        <w:t xml:space="preserve">contenendo </w:t>
-      </w:r>
-      <w:proofErr w:type="gramStart"/>
-      <w:r>
-        <w:t>cosi</w:t>
-      </w:r>
-      <w:proofErr w:type="gramEnd"/>
-      <w:r>
-        <w:t xml:space="preserve"> la mole di codice da scrivere</w:t>
-      </w:r>
-      <w:r>
-        <w:t>.</w:t>
-      </w:r>
-    </w:p>
-    <w:p>
-      <w:pPr>
-        <w:pStyle w:val="StileEsempio"/>
-      </w:pPr>
-      <w:r>
-        <w:t>La versione di Bootstrap utilizzata è la 5.1.3</w:t>
-      </w:r>
-      <w:r>
-        <w:t xml:space="preserve"> e la sua peculiarità è di creare un design responsive e accattivante, attraverso l’utilizzo di classi CSS proprie, in modo molto semplice</w:t>
-      </w:r>
-      <w:r>
-        <w:t xml:space="preserve"> e intuitivo</w:t>
-      </w:r>
-      <w:r>
-        <w:t>.</w:t>
-      </w:r>
-    </w:p>
-    <w:p>
-      <w:pPr>
-        <w:pStyle w:val="StileEsempio"/>
-      </w:pPr>
-      <w:proofErr w:type="spellStart"/>
-      <w:r>
-        <w:t>Typescript</w:t>
-      </w:r>
-      <w:proofErr w:type="spellEnd"/>
-      <w:r>
-        <w:t xml:space="preserve"> è il linguaggio di programmazione usato per sviluppare applicazioni in </w:t>
-      </w:r>
-      <w:proofErr w:type="spellStart"/>
-      <w:r>
-        <w:t>Angular</w:t>
-      </w:r>
-      <w:proofErr w:type="spellEnd"/>
-      <w:r>
         <w:t xml:space="preserve"> e la versione utilizzata è la 4.6.2. A differenza di JavaScript</w:t>
       </w:r>
       <w:r>
@@ -2815,7 +3509,6 @@
       </w:r>
       <w:proofErr w:type="spellStart"/>
       <w:r>
-        <w:lastRenderedPageBreak/>
         <w:t>typescript</w:t>
       </w:r>
       <w:proofErr w:type="spellEnd"/>
@@ -2900,7 +3593,11 @@
       </w:r>
       <w:proofErr w:type="gramEnd"/>
       <w:r>
-        <w:t xml:space="preserve"> una libreria JavaScript che è stata scelta rispetto a un’altra libreria, </w:t>
+        <w:t xml:space="preserve"> una </w:t>
+      </w:r>
+      <w:r>
+        <w:lastRenderedPageBreak/>
+        <w:t xml:space="preserve">libreria JavaScript che è stata scelta rispetto a un’altra libreria, </w:t>
       </w:r>
       <w:proofErr w:type="spellStart"/>
       <w:r>
@@ -2940,7 +3637,7 @@
       <w:pPr>
         <w:pStyle w:val="Titolo3"/>
       </w:pPr>
-      <w:bookmarkStart w:id="6" w:name="_Toc105962087"/>
+      <w:bookmarkStart w:id="9" w:name="_Toc106210448"/>
       <w:r>
         <w:t>3.3.3</w:t>
       </w:r>
@@ -2950,7 +3647,7 @@
       <w:r>
         <w:t>Architettura e sviluppo</w:t>
       </w:r>
-      <w:bookmarkEnd w:id="6"/>
+      <w:bookmarkEnd w:id="9"/>
       <w:r>
         <w:t xml:space="preserve"> </w:t>
       </w:r>
@@ -3083,7 +3780,6 @@
         </w:numPr>
       </w:pPr>
       <w:r>
-        <w:lastRenderedPageBreak/>
         <w:t>Classe: è associat</w:t>
       </w:r>
       <w:r>
@@ -3174,6 +3870,7 @@
         <w:rPr>
           <w:noProof/>
         </w:rPr>
+        <w:lastRenderedPageBreak/>
         <w:drawing>
           <wp:inline distT="0" distB="0" distL="0" distR="0" wp14:anchorId="12D95187" wp14:editId="3BC3EAC9">
             <wp:extent cx="5035550" cy="3079750"/>
@@ -3232,68 +3929,68 @@
         <w:pStyle w:val="StileEsempio"/>
       </w:pPr>
       <w:r>
+        <w:t>Adesso si andrà a descrivere ogni elemento o componente che forma la struttura della web-app</w:t>
+      </w:r>
+    </w:p>
+    <w:p>
+      <w:pPr>
+        <w:pStyle w:val="StileEsempio"/>
+      </w:pPr>
+    </w:p>
+    <w:p>
+      <w:pPr>
+        <w:pStyle w:val="StileEsempio"/>
+      </w:pPr>
+      <w:r>
+        <w:t>Index.html</w:t>
+      </w:r>
+    </w:p>
+    <w:p>
+      <w:pPr>
+        <w:pStyle w:val="StileEsempio"/>
+      </w:pPr>
+      <w:r>
+        <w:t xml:space="preserve">Come da figura, </w:t>
+      </w:r>
+      <w:r>
+        <w:t xml:space="preserve">il file index.html rappresenta la </w:t>
+      </w:r>
+      <w:proofErr w:type="spellStart"/>
+      <w:r>
+        <w:t>view</w:t>
+      </w:r>
+      <w:proofErr w:type="spellEnd"/>
+      <w:r>
+        <w:t xml:space="preserve"> che sarà mostrata a display al caricamento dell’app. </w:t>
+      </w:r>
+    </w:p>
+    <w:p>
+      <w:pPr>
+        <w:pStyle w:val="StileEsempio"/>
+      </w:pPr>
+      <w:r>
+        <w:t>Il file index.html contiene il componente App Component.</w:t>
+      </w:r>
+    </w:p>
+    <w:p>
+      <w:pPr>
+        <w:pStyle w:val="StileEsempio"/>
+      </w:pPr>
+    </w:p>
+    <w:p>
+      <w:pPr>
+        <w:pStyle w:val="StileEsempio"/>
+      </w:pPr>
+      <w:r>
+        <w:t>App Component</w:t>
+      </w:r>
+    </w:p>
+    <w:p>
+      <w:pPr>
+        <w:pStyle w:val="StileEsempio"/>
+      </w:pPr>
+      <w:r>
         <w:lastRenderedPageBreak/>
-        <w:t>Adesso si andrà a descrivere ogni elemento o componente che forma la struttura della web-app</w:t>
-      </w:r>
-    </w:p>
-    <w:p>
-      <w:pPr>
-        <w:pStyle w:val="StileEsempio"/>
-      </w:pPr>
-    </w:p>
-    <w:p>
-      <w:pPr>
-        <w:pStyle w:val="StileEsempio"/>
-      </w:pPr>
-      <w:r>
-        <w:t>Index.html</w:t>
-      </w:r>
-    </w:p>
-    <w:p>
-      <w:pPr>
-        <w:pStyle w:val="StileEsempio"/>
-      </w:pPr>
-      <w:r>
-        <w:t xml:space="preserve">Come da figura, </w:t>
-      </w:r>
-      <w:r>
-        <w:t xml:space="preserve">il file index.html rappresenta la </w:t>
-      </w:r>
-      <w:proofErr w:type="spellStart"/>
-      <w:r>
-        <w:t>view</w:t>
-      </w:r>
-      <w:proofErr w:type="spellEnd"/>
-      <w:r>
-        <w:t xml:space="preserve"> che sarà mostrata a display al caricamento dell’app. </w:t>
-      </w:r>
-    </w:p>
-    <w:p>
-      <w:pPr>
-        <w:pStyle w:val="StileEsempio"/>
-      </w:pPr>
-      <w:r>
-        <w:t>Il file index.html contiene il componente App Component.</w:t>
-      </w:r>
-    </w:p>
-    <w:p>
-      <w:pPr>
-        <w:pStyle w:val="StileEsempio"/>
-      </w:pPr>
-    </w:p>
-    <w:p>
-      <w:pPr>
-        <w:pStyle w:val="StileEsempio"/>
-      </w:pPr>
-      <w:r>
-        <w:t>App Component</w:t>
-      </w:r>
-    </w:p>
-    <w:p>
-      <w:pPr>
-        <w:pStyle w:val="StileEsempio"/>
-      </w:pPr>
-      <w:r>
         <w:t>L’App Component a sua volta contiene il componente principale, Mappa Component.</w:t>
       </w:r>
     </w:p>
@@ -3391,57 +4088,60 @@
         </w:numPr>
       </w:pPr>
       <w:r>
+        <w:t>Un target di destinazione</w:t>
+      </w:r>
+    </w:p>
+    <w:p>
+      <w:pPr>
+        <w:pStyle w:val="StileEsempio"/>
+      </w:pPr>
+      <w:r>
+        <w:t xml:space="preserve">La mappa utilizzata è </w:t>
+      </w:r>
+      <w:proofErr w:type="spellStart"/>
+      <w:r>
+        <w:t>OpenStreetMap</w:t>
+      </w:r>
+      <w:proofErr w:type="spellEnd"/>
+      <w:r>
+        <w:t xml:space="preserve">, </w:t>
+      </w:r>
+      <w:proofErr w:type="spellStart"/>
+      <w:r>
+        <w:t>un’insieme</w:t>
+      </w:r>
+      <w:proofErr w:type="spellEnd"/>
+      <w:r>
+        <w:t xml:space="preserve"> di mappe open source gratuite</w:t>
+      </w:r>
+      <w:r>
+        <w:t>,</w:t>
+      </w:r>
+      <w:r>
+        <w:t xml:space="preserve"> mentre la proiezione utilizzata per creare la mappa è EPSG:4326.</w:t>
+      </w:r>
+    </w:p>
+    <w:p>
+      <w:pPr>
+        <w:pStyle w:val="StileEsempio"/>
+      </w:pPr>
+      <w:r>
+        <w:t>La proiezione è un passaggio necessario nella creazione di una mappa bidimensionale ed è uno degli elementi essenziali della cartografia</w:t>
+      </w:r>
+    </w:p>
+    <w:p>
+      <w:pPr>
+        <w:pStyle w:val="StileEsempio"/>
+      </w:pPr>
+      <w:r>
+        <w:t xml:space="preserve">In cartografia </w:t>
+      </w:r>
+      <w:r>
+        <w:t xml:space="preserve">il termine “proiezione di una mappa” è il termine usato per descrivere un ampio insieme di trasformazioni impiegate per rappresentate la superficie curva bidimensionale di </w:t>
+      </w:r>
+      <w:r>
         <w:lastRenderedPageBreak/>
-        <w:t>Un target di destinazione</w:t>
-      </w:r>
-    </w:p>
-    <w:p>
-      <w:pPr>
-        <w:pStyle w:val="StileEsempio"/>
-      </w:pPr>
-      <w:r>
-        <w:t xml:space="preserve">La mappa utilizzata è </w:t>
-      </w:r>
-      <w:proofErr w:type="spellStart"/>
-      <w:r>
-        <w:t>OpenStreetMap</w:t>
-      </w:r>
-      <w:proofErr w:type="spellEnd"/>
-      <w:r>
-        <w:t xml:space="preserve">, </w:t>
-      </w:r>
-      <w:proofErr w:type="spellStart"/>
-      <w:r>
-        <w:t>un’insieme</w:t>
-      </w:r>
-      <w:proofErr w:type="spellEnd"/>
-      <w:r>
-        <w:t xml:space="preserve"> di mappe open source gratuite</w:t>
-      </w:r>
-      <w:r>
-        <w:t>,</w:t>
-      </w:r>
-      <w:r>
-        <w:t xml:space="preserve"> mentre la proiezione utilizzata per creare la mappa è EPSG:4326.</w:t>
-      </w:r>
-    </w:p>
-    <w:p>
-      <w:pPr>
-        <w:pStyle w:val="StileEsempio"/>
-      </w:pPr>
-      <w:r>
-        <w:t>La proiezione è un passaggio necessario nella creazione di una mappa bidimensionale ed è uno degli elementi essenziali della cartografia</w:t>
-      </w:r>
-    </w:p>
-    <w:p>
-      <w:pPr>
-        <w:pStyle w:val="StileEsempio"/>
-      </w:pPr>
-      <w:r>
-        <w:t xml:space="preserve">In cartografia </w:t>
-      </w:r>
-      <w:r>
-        <w:t xml:space="preserve">il termine “proiezione di una mappa” è il termine usato per descrivere un ampio insieme di trasformazioni impiegate per rappresentate la superficie curva bidimensionale di un globo su un piano. Nella proiezione di una mappa, le coordinate, spesso espresse come latitudine e longitudine, delle </w:t>
+        <w:t xml:space="preserve">un globo su un piano. Nella proiezione di una mappa, le coordinate, spesso espresse come latitudine e longitudine, delle </w:t>
       </w:r>
       <w:r>
         <w:t>posizioni dalla superficie del globo, vengono trasformate in coordinate su un piano</w:t>
@@ -3545,7 +4245,6 @@
         <w:pStyle w:val="StileEsempio"/>
       </w:pPr>
       <w:r>
-        <w:lastRenderedPageBreak/>
         <w:t xml:space="preserve">(citazione wiki </w:t>
       </w:r>
       <w:hyperlink r:id="rId12" w:history="1">
@@ -3643,6 +4342,7 @@
         <w:pStyle w:val="StileEsempio"/>
       </w:pPr>
       <w:r>
+        <w:lastRenderedPageBreak/>
         <w:t xml:space="preserve">Successivamente viene aggiunto un </w:t>
       </w:r>
       <w:proofErr w:type="spellStart"/>
@@ -3726,13 +4426,7 @@
         <w:pStyle w:val="StileEsempio"/>
       </w:pPr>
       <w:r>
-        <w:t>A</w:t>
-      </w:r>
-      <w:r>
-        <w:t>l caricamento della web app</w:t>
-      </w:r>
-      <w:r>
-        <w:t>, i</w:t>
+        <w:t>Al caricamento della web app, i</w:t>
       </w:r>
       <w:r>
         <w:t>n base al valore dell’indice di felicità</w:t>
@@ -3762,7 +4456,6 @@
       </w:pPr>
       <w:proofErr w:type="gramStart"/>
       <w:r>
-        <w:lastRenderedPageBreak/>
         <w:t>Il componente</w:t>
       </w:r>
       <w:r>
@@ -3856,6 +4549,7 @@
         <w:pStyle w:val="StileEsempio"/>
       </w:pPr>
       <w:r>
+        <w:lastRenderedPageBreak/>
         <w:t>Marker Component</w:t>
       </w:r>
     </w:p>
@@ -3911,155 +4605,198 @@
         <w:t>caricando</w:t>
       </w:r>
       <w:r>
-        <w:t xml:space="preserve"> il componente Marker, il click sul tasto menù mostra l’indice di felicità, per ogni fenomeno </w:t>
+        <w:t xml:space="preserve"> il componente Marker, il click sul tasto menù mostra l’indice di felicità, per ogni fenomeno urbano</w:t>
+      </w:r>
+      <w:r>
+        <w:t xml:space="preserve"> </w:t>
+      </w:r>
+      <w:r>
+        <w:t>associato al distretto cliccato</w:t>
+      </w:r>
+      <w:r>
+        <w:t xml:space="preserve"> che può essere modificato tramite uno slider e un pulsante che consente il salvataggio delle modifiche effettuate. Se viene cliccato il pulsante di salvataggio, i valori modificati vengono aggiornati nel database e vengono ricalcolati i colori dei fenomeni urbani e del distretto associato.</w:t>
+      </w:r>
+    </w:p>
+    <w:p>
+      <w:pPr>
+        <w:pStyle w:val="StileEsempio"/>
+      </w:pPr>
+    </w:p>
+    <w:p>
+      <w:pPr>
+        <w:pStyle w:val="StileEsempio"/>
+      </w:pPr>
+      <w:r>
+        <w:t>Filtro component</w:t>
+      </w:r>
+    </w:p>
+    <w:p>
+      <w:pPr>
+        <w:pStyle w:val="StileEsempio"/>
+      </w:pPr>
+      <w:r>
+        <w:t xml:space="preserve">Il componente filtro è associato al pulsante menù. </w:t>
+      </w:r>
+      <w:r>
+        <w:t>Se viene cliccato il tasto menù e</w:t>
+      </w:r>
+      <w:r>
+        <w:t xml:space="preserve"> non è stato cliccato </w:t>
+      </w:r>
+      <w:r>
+        <w:t xml:space="preserve">su nessun </w:t>
+      </w:r>
+      <w:r>
+        <w:t>distretto</w:t>
+      </w:r>
+      <w:r>
+        <w:t xml:space="preserve">, viene </w:t>
+      </w:r>
+      <w:r>
+        <w:t>caricato</w:t>
+      </w:r>
+      <w:r>
+        <w:t xml:space="preserve"> il componente Filtro che mostra uno slider che </w:t>
       </w:r>
       <w:r>
         <w:lastRenderedPageBreak/>
-        <w:t>urbano</w:t>
-      </w:r>
+        <w:t>consente di filtrare i distretti, presenti sulla mappa, in base all’indice di felicità</w:t>
+      </w:r>
+    </w:p>
+    <w:p>
+      <w:pPr>
+        <w:pStyle w:val="StileEsempio"/>
+      </w:pPr>
+    </w:p>
+    <w:p>
+      <w:pPr>
+        <w:pStyle w:val="StileEsempio"/>
+      </w:pPr>
+      <w:r>
+        <w:t>Legenda Component</w:t>
+      </w:r>
+    </w:p>
+    <w:p>
+      <w:pPr>
+        <w:pStyle w:val="StileEsempio"/>
+      </w:pPr>
+      <w:r>
+        <w:t xml:space="preserve">Il componente </w:t>
+      </w:r>
+      <w:r>
+        <w:t>Legenda</w:t>
+      </w:r>
+      <w:r>
+        <w:t xml:space="preserve"> è associato al pulsante info</w:t>
+      </w:r>
+      <w:r>
+        <w:t xml:space="preserve"> e viene scatenato quando il pulsante info viene cliccato. Mostra tutte le informazioni utili </w:t>
+      </w:r>
+      <w:proofErr w:type="gramStart"/>
+      <w:r>
+        <w:t>alla comprensioni</w:t>
+      </w:r>
+      <w:proofErr w:type="gramEnd"/>
+      <w:r>
+        <w:t xml:space="preserve"> dei </w:t>
+      </w:r>
+      <w:proofErr w:type="spellStart"/>
+      <w:r>
+        <w:t>coremi</w:t>
+      </w:r>
+      <w:proofErr w:type="spellEnd"/>
+      <w:r>
+        <w:t xml:space="preserve"> recuperando i dati utili nelle classi associate ai </w:t>
+      </w:r>
+      <w:proofErr w:type="spellStart"/>
+      <w:r>
+        <w:t>coremi</w:t>
+      </w:r>
+      <w:proofErr w:type="spellEnd"/>
+      <w:r>
+        <w:t>.</w:t>
+      </w:r>
+    </w:p>
+    <w:p>
+      <w:pPr>
+        <w:pStyle w:val="StileEsempio"/>
+      </w:pPr>
+    </w:p>
+    <w:p>
+      <w:pPr>
+        <w:pStyle w:val="StileEsempio"/>
+      </w:pPr>
+    </w:p>
+    <w:p>
+      <w:pPr>
+        <w:pStyle w:val="StileEsempio"/>
+      </w:pPr>
+    </w:p>
+    <w:p>
+      <w:pPr>
+        <w:pStyle w:val="StileEsempio"/>
+      </w:pPr>
+    </w:p>
+    <w:p>
+      <w:pPr>
+        <w:pStyle w:val="StileEsempio"/>
+      </w:pPr>
+      <w:r>
+        <w:t>Service</w:t>
+      </w:r>
+    </w:p>
+    <w:p>
+      <w:pPr>
+        <w:pStyle w:val="StileEsempio"/>
+      </w:pPr>
+      <w:r>
+        <w:t xml:space="preserve">Oltre ai componenti, </w:t>
+      </w:r>
+      <w:proofErr w:type="spellStart"/>
+      <w:r>
+        <w:t>Angular</w:t>
+      </w:r>
+      <w:proofErr w:type="spellEnd"/>
+      <w:r>
+        <w:t xml:space="preserve"> fornisc</w:t>
+      </w:r>
+      <w:r>
+        <w:t>e</w:t>
+      </w:r>
+      <w:r>
+        <w:t xml:space="preserve"> i servizi. A differenza di</w:t>
+      </w:r>
+      <w:r>
+        <w:t xml:space="preserve"> un</w:t>
+      </w:r>
+      <w:r>
+        <w:t xml:space="preserve"> component</w:t>
+      </w:r>
+      <w:r>
+        <w:t>e</w:t>
+      </w:r>
+      <w:r>
+        <w:t>, un servizio è una classe particolare usat</w:t>
+      </w:r>
+      <w:r>
+        <w:t>o</w:t>
+      </w:r>
+      <w:r>
+        <w:t xml:space="preserve"> per rappresentare dati che non sono associati ad alcuna </w:t>
+      </w:r>
+      <w:proofErr w:type="spellStart"/>
+      <w:r>
+        <w:t>view</w:t>
+      </w:r>
+      <w:proofErr w:type="spellEnd"/>
       <w:r>
         <w:t xml:space="preserve"> </w:t>
       </w:r>
       <w:r>
-        <w:t>associato al distretto cliccato</w:t>
-      </w:r>
-      <w:r>
-        <w:t xml:space="preserve"> che può essere modificato tramite uno slider e un pulsante che consente il salvataggio delle modifiche effettuate. Se viene cliccato il pulsante di salvataggio, i valori modificati vengono aggiornati nel database e vengono ricalcolati i colori dei fenomeni urbani e del distretto associato.</w:t>
-      </w:r>
-    </w:p>
-    <w:p>
-      <w:pPr>
-        <w:pStyle w:val="StileEsempio"/>
-      </w:pPr>
-    </w:p>
-    <w:p>
-      <w:pPr>
-        <w:pStyle w:val="StileEsempio"/>
-      </w:pPr>
-      <w:r>
-        <w:t>Filtro component</w:t>
-      </w:r>
-    </w:p>
-    <w:p>
-      <w:pPr>
-        <w:pStyle w:val="StileEsempio"/>
-      </w:pPr>
-      <w:r>
-        <w:t xml:space="preserve">Il componente filtro è associato al pulsante menù. </w:t>
-      </w:r>
-      <w:r>
-        <w:t>Se viene cliccato il tasto menù e</w:t>
-      </w:r>
-      <w:r>
-        <w:t xml:space="preserve"> non è stato cliccato </w:t>
-      </w:r>
-      <w:r>
-        <w:t xml:space="preserve">su nessun </w:t>
-      </w:r>
-      <w:r>
-        <w:t>distretto</w:t>
-      </w:r>
-      <w:r>
-        <w:t xml:space="preserve">, viene </w:t>
-      </w:r>
-      <w:r>
-        <w:t>caricato</w:t>
-      </w:r>
-      <w:r>
-        <w:t xml:space="preserve"> il componente Filtro che mostra uno slider che consente di filtrare i distretti, presenti sulla mappa, in base all’indice di felicità</w:t>
-      </w:r>
-    </w:p>
-    <w:p>
-      <w:pPr>
-        <w:pStyle w:val="StileEsempio"/>
-      </w:pPr>
-    </w:p>
-    <w:p>
-      <w:pPr>
-        <w:pStyle w:val="StileEsempio"/>
-      </w:pPr>
-      <w:r>
-        <w:t>Legenda Component</w:t>
-      </w:r>
-    </w:p>
-    <w:p>
-      <w:pPr>
-        <w:pStyle w:val="StileEsempio"/>
-      </w:pPr>
-      <w:r>
-        <w:t xml:space="preserve">Il componente </w:t>
-      </w:r>
-      <w:r>
-        <w:t>Legenda</w:t>
-      </w:r>
-      <w:r>
-        <w:t xml:space="preserve"> è associato al pulsante </w:t>
-      </w:r>
-      <w:r>
-        <w:t>info</w:t>
-      </w:r>
-      <w:r>
-        <w:t xml:space="preserve"> e viene scatenato quando il pulsante info viene cliccato. Mostra tutte le informazioni utili </w:t>
-      </w:r>
-      <w:proofErr w:type="gramStart"/>
-      <w:r>
-        <w:t>alla comprensioni</w:t>
-      </w:r>
-      <w:proofErr w:type="gramEnd"/>
-      <w:r>
-        <w:t xml:space="preserve"> dei </w:t>
-      </w:r>
-      <w:proofErr w:type="spellStart"/>
-      <w:r>
-        <w:t>coremi</w:t>
-      </w:r>
-      <w:proofErr w:type="spellEnd"/>
-      <w:r>
-        <w:t xml:space="preserve"> recuperando i dati utili nelle classi associate ai </w:t>
-      </w:r>
-      <w:proofErr w:type="spellStart"/>
-      <w:r>
-        <w:t>coremi</w:t>
-      </w:r>
-      <w:proofErr w:type="spellEnd"/>
-      <w:r>
-        <w:t>.</w:t>
-      </w:r>
-    </w:p>
-    <w:p>
-      <w:pPr>
-        <w:pStyle w:val="StileEsempio"/>
-      </w:pPr>
-    </w:p>
-    <w:p>
-      <w:pPr>
-        <w:pStyle w:val="StileEsempio"/>
-      </w:pPr>
-    </w:p>
-    <w:p>
-      <w:pPr>
-        <w:pStyle w:val="StileEsempio"/>
-      </w:pPr>
-    </w:p>
-    <w:p>
-      <w:pPr>
-        <w:pStyle w:val="StileEsempio"/>
-      </w:pPr>
-    </w:p>
-    <w:p>
-      <w:pPr>
-        <w:pStyle w:val="StileEsempio"/>
-      </w:pPr>
-      <w:r>
-        <w:t>Service</w:t>
-      </w:r>
-    </w:p>
-    <w:p>
-      <w:pPr>
-        <w:pStyle w:val="StileEsempio"/>
-      </w:pPr>
-      <w:r>
-        <w:t xml:space="preserve">Oltre ai componenti, </w:t>
+        <w:t>e che deve essere condiviso tra componenti</w:t>
+      </w:r>
+      <w:r>
+        <w:t xml:space="preserve">. Per far si che un servizio sia visto da tutti i componenti deve essere registrato con </w:t>
       </w:r>
       <w:proofErr w:type="spellStart"/>
       <w:r>
@@ -4067,52 +4804,6 @@
       </w:r>
       <w:proofErr w:type="spellEnd"/>
       <w:r>
-        <w:t xml:space="preserve"> fornisc</w:t>
-      </w:r>
-      <w:r>
-        <w:t>e</w:t>
-      </w:r>
-      <w:r>
-        <w:t xml:space="preserve"> i servizi. A differenza di</w:t>
-      </w:r>
-      <w:r>
-        <w:t xml:space="preserve"> un</w:t>
-      </w:r>
-      <w:r>
-        <w:t xml:space="preserve"> component</w:t>
-      </w:r>
-      <w:r>
-        <w:t>e</w:t>
-      </w:r>
-      <w:r>
-        <w:t>, un servizio è una classe particolare usat</w:t>
-      </w:r>
-      <w:r>
-        <w:t>o</w:t>
-      </w:r>
-      <w:r>
-        <w:t xml:space="preserve"> per rappresentare dati che non sono associati ad alcuna </w:t>
-      </w:r>
-      <w:proofErr w:type="spellStart"/>
-      <w:r>
-        <w:t>view</w:t>
-      </w:r>
-      <w:proofErr w:type="spellEnd"/>
-      <w:r>
-        <w:t xml:space="preserve"> </w:t>
-      </w:r>
-      <w:r>
-        <w:t>e che deve essere condiviso tra componenti</w:t>
-      </w:r>
-      <w:r>
-        <w:t xml:space="preserve">. Per far si che un servizio sia visto da tutti i componenti deve essere registrato con </w:t>
-      </w:r>
-      <w:proofErr w:type="spellStart"/>
-      <w:r>
-        <w:t>Angular</w:t>
-      </w:r>
-      <w:proofErr w:type="spellEnd"/>
-      <w:r>
         <w:t xml:space="preserve"> che crea una singola istanza della classe del servizio, detto singleton.</w:t>
       </w:r>
       <w:r>
@@ -4124,7 +4815,11 @@
       </w:r>
       <w:proofErr w:type="spellEnd"/>
       <w:r>
-        <w:t xml:space="preserve"> Injection, l’</w:t>
+        <w:t xml:space="preserve"> Injection, </w:t>
+      </w:r>
+      <w:r>
+        <w:lastRenderedPageBreak/>
+        <w:t>l’</w:t>
       </w:r>
       <w:proofErr w:type="spellStart"/>
       <w:r>
@@ -4349,11 +5044,6 @@
         <w:docPartUnique/>
       </w:docPartObj>
     </w:sdtPr>
-    <w:sdtEndPr>
-      <w:rPr>
-        <w:rStyle w:val="Numeropagina"/>
-      </w:rPr>
-    </w:sdtEndPr>
     <w:sdtContent>
       <w:p>
         <w:pPr>
@@ -4405,11 +5095,6 @@
         <w:docPartUnique/>
       </w:docPartObj>
     </w:sdtPr>
-    <w:sdtEndPr>
-      <w:rPr>
-        <w:rStyle w:val="Numeropagina"/>
-      </w:rPr>
-    </w:sdtEndPr>
     <w:sdtContent>
       <w:p>
         <w:pPr>
@@ -4569,6 +5254,92 @@
     </w:lvl>
   </w:abstractNum>
   <w:abstractNum w:abstractNumId="1" w15:restartNumberingAfterBreak="0">
+    <w:nsid w:val="04C3557C"/>
+    <w:multiLevelType w:val="hybridMultilevel"/>
+    <w:tmpl w:val="46DE42BA"/>
+    <w:lvl w:ilvl="0" w:tplc="0410000F">
+      <w:start w:val="1"/>
+      <w:numFmt w:val="decimal"/>
+      <w:lvlText w:val="%1."/>
+      <w:lvlJc w:val="left"/>
+      <w:pPr>
+        <w:ind w:left="720" w:hanging="360"/>
+      </w:pPr>
+    </w:lvl>
+    <w:lvl w:ilvl="1" w:tplc="04100019">
+      <w:start w:val="1"/>
+      <w:numFmt w:val="lowerLetter"/>
+      <w:lvlText w:val="%2."/>
+      <w:lvlJc w:val="left"/>
+      <w:pPr>
+        <w:ind w:left="1440" w:hanging="360"/>
+      </w:pPr>
+    </w:lvl>
+    <w:lvl w:ilvl="2" w:tplc="0410001B" w:tentative="1">
+      <w:start w:val="1"/>
+      <w:numFmt w:val="lowerRoman"/>
+      <w:lvlText w:val="%3."/>
+      <w:lvlJc w:val="right"/>
+      <w:pPr>
+        <w:ind w:left="2160" w:hanging="180"/>
+      </w:pPr>
+    </w:lvl>
+    <w:lvl w:ilvl="3" w:tplc="0410000F" w:tentative="1">
+      <w:start w:val="1"/>
+      <w:numFmt w:val="decimal"/>
+      <w:lvlText w:val="%4."/>
+      <w:lvlJc w:val="left"/>
+      <w:pPr>
+        <w:ind w:left="2880" w:hanging="360"/>
+      </w:pPr>
+    </w:lvl>
+    <w:lvl w:ilvl="4" w:tplc="04100019" w:tentative="1">
+      <w:start w:val="1"/>
+      <w:numFmt w:val="lowerLetter"/>
+      <w:lvlText w:val="%5."/>
+      <w:lvlJc w:val="left"/>
+      <w:pPr>
+        <w:ind w:left="3600" w:hanging="360"/>
+      </w:pPr>
+    </w:lvl>
+    <w:lvl w:ilvl="5" w:tplc="0410001B" w:tentative="1">
+      <w:start w:val="1"/>
+      <w:numFmt w:val="lowerRoman"/>
+      <w:lvlText w:val="%6."/>
+      <w:lvlJc w:val="right"/>
+      <w:pPr>
+        <w:ind w:left="4320" w:hanging="180"/>
+      </w:pPr>
+    </w:lvl>
+    <w:lvl w:ilvl="6" w:tplc="0410000F" w:tentative="1">
+      <w:start w:val="1"/>
+      <w:numFmt w:val="decimal"/>
+      <w:lvlText w:val="%7."/>
+      <w:lvlJc w:val="left"/>
+      <w:pPr>
+        <w:ind w:left="5040" w:hanging="360"/>
+      </w:pPr>
+    </w:lvl>
+    <w:lvl w:ilvl="7" w:tplc="04100019" w:tentative="1">
+      <w:start w:val="1"/>
+      <w:numFmt w:val="lowerLetter"/>
+      <w:lvlText w:val="%8."/>
+      <w:lvlJc w:val="left"/>
+      <w:pPr>
+        <w:ind w:left="5760" w:hanging="360"/>
+      </w:pPr>
+    </w:lvl>
+    <w:lvl w:ilvl="8" w:tplc="0410001B" w:tentative="1">
+      <w:start w:val="1"/>
+      <w:numFmt w:val="lowerRoman"/>
+      <w:lvlText w:val="%9."/>
+      <w:lvlJc w:val="right"/>
+      <w:pPr>
+        <w:ind w:left="6480" w:hanging="180"/>
+      </w:pPr>
+    </w:lvl>
+  </w:abstractNum>
+  <w:abstractNum w:abstractNumId="2" w15:restartNumberingAfterBreak="0">
     <w:nsid w:val="0A5101AD"/>
     <w:multiLevelType w:val="hybridMultilevel"/>
     <w:tmpl w:val="091CB35C"/>
@@ -4681,7 +5452,7 @@
       </w:rPr>
     </w:lvl>
   </w:abstractNum>
-  <w:abstractNum w:abstractNumId="2" w15:restartNumberingAfterBreak="0">
+  <w:abstractNum w:abstractNumId="3" w15:restartNumberingAfterBreak="0">
     <w:nsid w:val="0BA6102A"/>
     <w:multiLevelType w:val="hybridMultilevel"/>
     <w:tmpl w:val="98F68F3C"/>
@@ -4794,7 +5565,7 @@
       </w:rPr>
     </w:lvl>
   </w:abstractNum>
-  <w:abstractNum w:abstractNumId="3" w15:restartNumberingAfterBreak="0">
+  <w:abstractNum w:abstractNumId="4" w15:restartNumberingAfterBreak="0">
     <w:nsid w:val="0CA413B7"/>
     <w:multiLevelType w:val="hybridMultilevel"/>
     <w:tmpl w:val="F0CC61FA"/>
@@ -4906,7 +5677,7 @@
       </w:rPr>
     </w:lvl>
   </w:abstractNum>
-  <w:abstractNum w:abstractNumId="4" w15:restartNumberingAfterBreak="0">
+  <w:abstractNum w:abstractNumId="5" w15:restartNumberingAfterBreak="0">
     <w:nsid w:val="0E586559"/>
     <w:multiLevelType w:val="multilevel"/>
     <w:tmpl w:val="02CC8900"/>
@@ -5019,7 +5790,7 @@
       </w:rPr>
     </w:lvl>
   </w:abstractNum>
-  <w:abstractNum w:abstractNumId="5" w15:restartNumberingAfterBreak="0">
+  <w:abstractNum w:abstractNumId="6" w15:restartNumberingAfterBreak="0">
     <w:nsid w:val="0E6D2412"/>
     <w:multiLevelType w:val="hybridMultilevel"/>
     <w:tmpl w:val="FC0C0C08"/>
@@ -5105,7 +5876,7 @@
       </w:pPr>
     </w:lvl>
   </w:abstractNum>
-  <w:abstractNum w:abstractNumId="6" w15:restartNumberingAfterBreak="0">
+  <w:abstractNum w:abstractNumId="7" w15:restartNumberingAfterBreak="0">
     <w:nsid w:val="127D02A9"/>
     <w:multiLevelType w:val="hybridMultilevel"/>
     <w:tmpl w:val="6B4E092E"/>
@@ -5194,7 +5965,7 @@
       </w:pPr>
     </w:lvl>
   </w:abstractNum>
-  <w:abstractNum w:abstractNumId="7" w15:restartNumberingAfterBreak="0">
+  <w:abstractNum w:abstractNumId="8" w15:restartNumberingAfterBreak="0">
     <w:nsid w:val="133336A8"/>
     <w:multiLevelType w:val="multilevel"/>
     <w:tmpl w:val="183C21F8"/>
@@ -5307,7 +6078,7 @@
       </w:rPr>
     </w:lvl>
   </w:abstractNum>
-  <w:abstractNum w:abstractNumId="8" w15:restartNumberingAfterBreak="0">
+  <w:abstractNum w:abstractNumId="9" w15:restartNumberingAfterBreak="0">
     <w:nsid w:val="1432730B"/>
     <w:multiLevelType w:val="hybridMultilevel"/>
     <w:tmpl w:val="7FF6A858"/>
@@ -5393,7 +6164,7 @@
       </w:pPr>
     </w:lvl>
   </w:abstractNum>
-  <w:abstractNum w:abstractNumId="9" w15:restartNumberingAfterBreak="0">
+  <w:abstractNum w:abstractNumId="10" w15:restartNumberingAfterBreak="0">
     <w:nsid w:val="17E84FB5"/>
     <w:multiLevelType w:val="hybridMultilevel"/>
     <w:tmpl w:val="D3D06A8E"/>
@@ -5482,7 +6253,7 @@
       </w:pPr>
     </w:lvl>
   </w:abstractNum>
-  <w:abstractNum w:abstractNumId="10" w15:restartNumberingAfterBreak="0">
+  <w:abstractNum w:abstractNumId="11" w15:restartNumberingAfterBreak="0">
     <w:nsid w:val="192F5A37"/>
     <w:multiLevelType w:val="multilevel"/>
     <w:tmpl w:val="02CC8900"/>
@@ -5595,7 +6366,120 @@
       </w:rPr>
     </w:lvl>
   </w:abstractNum>
-  <w:abstractNum w:abstractNumId="11" w15:restartNumberingAfterBreak="0">
+  <w:abstractNum w:abstractNumId="12" w15:restartNumberingAfterBreak="0">
+    <w:nsid w:val="1C28588B"/>
+    <w:multiLevelType w:val="multilevel"/>
+    <w:tmpl w:val="4C92D46C"/>
+    <w:lvl w:ilvl="0">
+      <w:start w:val="1"/>
+      <w:numFmt w:val="decimal"/>
+      <w:lvlText w:val="%1"/>
+      <w:lvlJc w:val="left"/>
+      <w:pPr>
+        <w:ind w:left="520" w:hanging="520"/>
+      </w:pPr>
+      <w:rPr>
+        <w:rFonts w:hint="default"/>
+      </w:rPr>
+    </w:lvl>
+    <w:lvl w:ilvl="1">
+      <w:start w:val="1"/>
+      <w:numFmt w:val="decimal"/>
+      <w:lvlText w:val="%1.%2"/>
+      <w:lvlJc w:val="left"/>
+      <w:pPr>
+        <w:ind w:left="720" w:hanging="720"/>
+      </w:pPr>
+      <w:rPr>
+        <w:rFonts w:hint="default"/>
+      </w:rPr>
+    </w:lvl>
+    <w:lvl w:ilvl="2">
+      <w:start w:val="1"/>
+      <w:numFmt w:val="decimal"/>
+      <w:lvlText w:val="%1.%2.%3"/>
+      <w:lvlJc w:val="left"/>
+      <w:pPr>
+        <w:ind w:left="1080" w:hanging="1080"/>
+      </w:pPr>
+      <w:rPr>
+        <w:rFonts w:hint="default"/>
+      </w:rPr>
+    </w:lvl>
+    <w:lvl w:ilvl="3">
+      <w:start w:val="1"/>
+      <w:numFmt w:val="decimal"/>
+      <w:lvlText w:val="%1.%2.%3.%4"/>
+      <w:lvlJc w:val="left"/>
+      <w:pPr>
+        <w:ind w:left="1440" w:hanging="1440"/>
+      </w:pPr>
+      <w:rPr>
+        <w:rFonts w:hint="default"/>
+      </w:rPr>
+    </w:lvl>
+    <w:lvl w:ilvl="4">
+      <w:start w:val="1"/>
+      <w:numFmt w:val="decimal"/>
+      <w:lvlText w:val="%1.%2.%3.%4.%5"/>
+      <w:lvlJc w:val="left"/>
+      <w:pPr>
+        <w:ind w:left="1800" w:hanging="1800"/>
+      </w:pPr>
+      <w:rPr>
+        <w:rFonts w:hint="default"/>
+      </w:rPr>
+    </w:lvl>
+    <w:lvl w:ilvl="5">
+      <w:start w:val="1"/>
+      <w:numFmt w:val="decimal"/>
+      <w:lvlText w:val="%1.%2.%3.%4.%5.%6"/>
+      <w:lvlJc w:val="left"/>
+      <w:pPr>
+        <w:ind w:left="2160" w:hanging="2160"/>
+      </w:pPr>
+      <w:rPr>
+        <w:rFonts w:hint="default"/>
+      </w:rPr>
+    </w:lvl>
+    <w:lvl w:ilvl="6">
+      <w:start w:val="1"/>
+      <w:numFmt w:val="decimal"/>
+      <w:lvlText w:val="%1.%2.%3.%4.%5.%6.%7"/>
+      <w:lvlJc w:val="left"/>
+      <w:pPr>
+        <w:ind w:left="2880" w:hanging="2880"/>
+      </w:pPr>
+      <w:rPr>
+        <w:rFonts w:hint="default"/>
+      </w:rPr>
+    </w:lvl>
+    <w:lvl w:ilvl="7">
+      <w:start w:val="1"/>
+      <w:numFmt w:val="decimal"/>
+      <w:lvlText w:val="%1.%2.%3.%4.%5.%6.%7.%8"/>
+      <w:lvlJc w:val="left"/>
+      <w:pPr>
+        <w:ind w:left="3240" w:hanging="3240"/>
+      </w:pPr>
+      <w:rPr>
+        <w:rFonts w:hint="default"/>
+      </w:rPr>
+    </w:lvl>
+    <w:lvl w:ilvl="8">
+      <w:start w:val="1"/>
+      <w:numFmt w:val="decimal"/>
+      <w:lvlText w:val="%1.%2.%3.%4.%5.%6.%7.%8.%9"/>
+      <w:lvlJc w:val="left"/>
+      <w:pPr>
+        <w:ind w:left="3600" w:hanging="3600"/>
+      </w:pPr>
+      <w:rPr>
+        <w:rFonts w:hint="default"/>
+      </w:rPr>
+    </w:lvl>
+  </w:abstractNum>
+  <w:abstractNum w:abstractNumId="13" w15:restartNumberingAfterBreak="0">
     <w:nsid w:val="1C6D2610"/>
     <w:multiLevelType w:val="hybridMultilevel"/>
     <w:tmpl w:val="EF02ACF2"/>
@@ -5681,7 +6565,7 @@
       </w:pPr>
     </w:lvl>
   </w:abstractNum>
-  <w:abstractNum w:abstractNumId="12" w15:restartNumberingAfterBreak="0">
+  <w:abstractNum w:abstractNumId="14" w15:restartNumberingAfterBreak="0">
     <w:nsid w:val="1E111BAA"/>
     <w:multiLevelType w:val="hybridMultilevel"/>
     <w:tmpl w:val="080AB1AC"/>
@@ -5794,7 +6678,120 @@
       </w:rPr>
     </w:lvl>
   </w:abstractNum>
-  <w:abstractNum w:abstractNumId="13" w15:restartNumberingAfterBreak="0">
+  <w:abstractNum w:abstractNumId="15" w15:restartNumberingAfterBreak="0">
+    <w:nsid w:val="1E5F5E3A"/>
+    <w:multiLevelType w:val="hybridMultilevel"/>
+    <w:tmpl w:val="3EF6ED42"/>
+    <w:lvl w:ilvl="0" w:tplc="04100001">
+      <w:start w:val="1"/>
+      <w:numFmt w:val="bullet"/>
+      <w:lvlText w:val=""/>
+      <w:lvlJc w:val="left"/>
+      <w:pPr>
+        <w:ind w:left="720" w:hanging="360"/>
+      </w:pPr>
+      <w:rPr>
+        <w:rFonts w:ascii="Symbol" w:hAnsi="Symbol" w:hint="default"/>
+      </w:rPr>
+    </w:lvl>
+    <w:lvl w:ilvl="1" w:tplc="04100003" w:tentative="1">
+      <w:start w:val="1"/>
+      <w:numFmt w:val="bullet"/>
+      <w:lvlText w:val="o"/>
+      <w:lvlJc w:val="left"/>
+      <w:pPr>
+        <w:ind w:left="1440" w:hanging="360"/>
+      </w:pPr>
+      <w:rPr>
+        <w:rFonts w:ascii="Courier New" w:hAnsi="Courier New" w:cs="Courier New" w:hint="default"/>
+      </w:rPr>
+    </w:lvl>
+    <w:lvl w:ilvl="2" w:tplc="04100005" w:tentative="1">
+      <w:start w:val="1"/>
+      <w:numFmt w:val="bullet"/>
+      <w:lvlText w:val=""/>
+      <w:lvlJc w:val="left"/>
+      <w:pPr>
+        <w:ind w:left="2160" w:hanging="360"/>
+      </w:pPr>
+      <w:rPr>
+        <w:rFonts w:ascii="Wingdings" w:hAnsi="Wingdings" w:hint="default"/>
+      </w:rPr>
+    </w:lvl>
+    <w:lvl w:ilvl="3" w:tplc="04100001" w:tentative="1">
+      <w:start w:val="1"/>
+      <w:numFmt w:val="bullet"/>
+      <w:lvlText w:val=""/>
+      <w:lvlJc w:val="left"/>
+      <w:pPr>
+        <w:ind w:left="2880" w:hanging="360"/>
+      </w:pPr>
+      <w:rPr>
+        <w:rFonts w:ascii="Symbol" w:hAnsi="Symbol" w:hint="default"/>
+      </w:rPr>
+    </w:lvl>
+    <w:lvl w:ilvl="4" w:tplc="04100003" w:tentative="1">
+      <w:start w:val="1"/>
+      <w:numFmt w:val="bullet"/>
+      <w:lvlText w:val="o"/>
+      <w:lvlJc w:val="left"/>
+      <w:pPr>
+        <w:ind w:left="3600" w:hanging="360"/>
+      </w:pPr>
+      <w:rPr>
+        <w:rFonts w:ascii="Courier New" w:hAnsi="Courier New" w:cs="Courier New" w:hint="default"/>
+      </w:rPr>
+    </w:lvl>
+    <w:lvl w:ilvl="5" w:tplc="04100005" w:tentative="1">
+      <w:start w:val="1"/>
+      <w:numFmt w:val="bullet"/>
+      <w:lvlText w:val=""/>
+      <w:lvlJc w:val="left"/>
+      <w:pPr>
+        <w:ind w:left="4320" w:hanging="360"/>
+      </w:pPr>
+      <w:rPr>
+        <w:rFonts w:ascii="Wingdings" w:hAnsi="Wingdings" w:hint="default"/>
+      </w:rPr>
+    </w:lvl>
+    <w:lvl w:ilvl="6" w:tplc="04100001" w:tentative="1">
+      <w:start w:val="1"/>
+      <w:numFmt w:val="bullet"/>
+      <w:lvlText w:val=""/>
+      <w:lvlJc w:val="left"/>
+      <w:pPr>
+        <w:ind w:left="5040" w:hanging="360"/>
+      </w:pPr>
+      <w:rPr>
+        <w:rFonts w:ascii="Symbol" w:hAnsi="Symbol" w:hint="default"/>
+      </w:rPr>
+    </w:lvl>
+    <w:lvl w:ilvl="7" w:tplc="04100003" w:tentative="1">
+      <w:start w:val="1"/>
+      <w:numFmt w:val="bullet"/>
+      <w:lvlText w:val="o"/>
+      <w:lvlJc w:val="left"/>
+      <w:pPr>
+        <w:ind w:left="5760" w:hanging="360"/>
+      </w:pPr>
+      <w:rPr>
+        <w:rFonts w:ascii="Courier New" w:hAnsi="Courier New" w:cs="Courier New" w:hint="default"/>
+      </w:rPr>
+    </w:lvl>
+    <w:lvl w:ilvl="8" w:tplc="04100005" w:tentative="1">
+      <w:start w:val="1"/>
+      <w:numFmt w:val="bullet"/>
+      <w:lvlText w:val=""/>
+      <w:lvlJc w:val="left"/>
+      <w:pPr>
+        <w:ind w:left="6480" w:hanging="360"/>
+      </w:pPr>
+      <w:rPr>
+        <w:rFonts w:ascii="Wingdings" w:hAnsi="Wingdings" w:hint="default"/>
+      </w:rPr>
+    </w:lvl>
+  </w:abstractNum>
+  <w:abstractNum w:abstractNumId="16" w15:restartNumberingAfterBreak="0">
     <w:nsid w:val="1F830D15"/>
     <w:multiLevelType w:val="hybridMultilevel"/>
     <w:tmpl w:val="C3FC4EF6"/>
@@ -5906,7 +6903,7 @@
       </w:rPr>
     </w:lvl>
   </w:abstractNum>
-  <w:abstractNum w:abstractNumId="14" w15:restartNumberingAfterBreak="0">
+  <w:abstractNum w:abstractNumId="17" w15:restartNumberingAfterBreak="0">
     <w:nsid w:val="26D32AB0"/>
     <w:multiLevelType w:val="hybridMultilevel"/>
     <w:tmpl w:val="41085802"/>
@@ -6018,7 +7015,120 @@
       </w:rPr>
     </w:lvl>
   </w:abstractNum>
-  <w:abstractNum w:abstractNumId="15" w15:restartNumberingAfterBreak="0">
+  <w:abstractNum w:abstractNumId="18" w15:restartNumberingAfterBreak="0">
+    <w:nsid w:val="27D268AC"/>
+    <w:multiLevelType w:val="hybridMultilevel"/>
+    <w:tmpl w:val="D95C248C"/>
+    <w:lvl w:ilvl="0" w:tplc="04100001">
+      <w:start w:val="1"/>
+      <w:numFmt w:val="bullet"/>
+      <w:lvlText w:val=""/>
+      <w:lvlJc w:val="left"/>
+      <w:pPr>
+        <w:ind w:left="720" w:hanging="360"/>
+      </w:pPr>
+      <w:rPr>
+        <w:rFonts w:ascii="Symbol" w:hAnsi="Symbol" w:hint="default"/>
+      </w:rPr>
+    </w:lvl>
+    <w:lvl w:ilvl="1" w:tplc="04100003" w:tentative="1">
+      <w:start w:val="1"/>
+      <w:numFmt w:val="bullet"/>
+      <w:lvlText w:val="o"/>
+      <w:lvlJc w:val="left"/>
+      <w:pPr>
+        <w:ind w:left="1440" w:hanging="360"/>
+      </w:pPr>
+      <w:rPr>
+        <w:rFonts w:ascii="Courier New" w:hAnsi="Courier New" w:cs="Courier New" w:hint="default"/>
+      </w:rPr>
+    </w:lvl>
+    <w:lvl w:ilvl="2" w:tplc="04100005" w:tentative="1">
+      <w:start w:val="1"/>
+      <w:numFmt w:val="bullet"/>
+      <w:lvlText w:val=""/>
+      <w:lvlJc w:val="left"/>
+      <w:pPr>
+        <w:ind w:left="2160" w:hanging="360"/>
+      </w:pPr>
+      <w:rPr>
+        <w:rFonts w:ascii="Wingdings" w:hAnsi="Wingdings" w:hint="default"/>
+      </w:rPr>
+    </w:lvl>
+    <w:lvl w:ilvl="3" w:tplc="04100001" w:tentative="1">
+      <w:start w:val="1"/>
+      <w:numFmt w:val="bullet"/>
+      <w:lvlText w:val=""/>
+      <w:lvlJc w:val="left"/>
+      <w:pPr>
+        <w:ind w:left="2880" w:hanging="360"/>
+      </w:pPr>
+      <w:rPr>
+        <w:rFonts w:ascii="Symbol" w:hAnsi="Symbol" w:hint="default"/>
+      </w:rPr>
+    </w:lvl>
+    <w:lvl w:ilvl="4" w:tplc="04100003" w:tentative="1">
+      <w:start w:val="1"/>
+      <w:numFmt w:val="bullet"/>
+      <w:lvlText w:val="o"/>
+      <w:lvlJc w:val="left"/>
+      <w:pPr>
+        <w:ind w:left="3600" w:hanging="360"/>
+      </w:pPr>
+      <w:rPr>
+        <w:rFonts w:ascii="Courier New" w:hAnsi="Courier New" w:cs="Courier New" w:hint="default"/>
+      </w:rPr>
+    </w:lvl>
+    <w:lvl w:ilvl="5" w:tplc="04100005" w:tentative="1">
+      <w:start w:val="1"/>
+      <w:numFmt w:val="bullet"/>
+      <w:lvlText w:val=""/>
+      <w:lvlJc w:val="left"/>
+      <w:pPr>
+        <w:ind w:left="4320" w:hanging="360"/>
+      </w:pPr>
+      <w:rPr>
+        <w:rFonts w:ascii="Wingdings" w:hAnsi="Wingdings" w:hint="default"/>
+      </w:rPr>
+    </w:lvl>
+    <w:lvl w:ilvl="6" w:tplc="04100001" w:tentative="1">
+      <w:start w:val="1"/>
+      <w:numFmt w:val="bullet"/>
+      <w:lvlText w:val=""/>
+      <w:lvlJc w:val="left"/>
+      <w:pPr>
+        <w:ind w:left="5040" w:hanging="360"/>
+      </w:pPr>
+      <w:rPr>
+        <w:rFonts w:ascii="Symbol" w:hAnsi="Symbol" w:hint="default"/>
+      </w:rPr>
+    </w:lvl>
+    <w:lvl w:ilvl="7" w:tplc="04100003" w:tentative="1">
+      <w:start w:val="1"/>
+      <w:numFmt w:val="bullet"/>
+      <w:lvlText w:val="o"/>
+      <w:lvlJc w:val="left"/>
+      <w:pPr>
+        <w:ind w:left="5760" w:hanging="360"/>
+      </w:pPr>
+      <w:rPr>
+        <w:rFonts w:ascii="Courier New" w:hAnsi="Courier New" w:cs="Courier New" w:hint="default"/>
+      </w:rPr>
+    </w:lvl>
+    <w:lvl w:ilvl="8" w:tplc="04100005" w:tentative="1">
+      <w:start w:val="1"/>
+      <w:numFmt w:val="bullet"/>
+      <w:lvlText w:val=""/>
+      <w:lvlJc w:val="left"/>
+      <w:pPr>
+        <w:ind w:left="6480" w:hanging="360"/>
+      </w:pPr>
+      <w:rPr>
+        <w:rFonts w:ascii="Wingdings" w:hAnsi="Wingdings" w:hint="default"/>
+      </w:rPr>
+    </w:lvl>
+  </w:abstractNum>
+  <w:abstractNum w:abstractNumId="19" w15:restartNumberingAfterBreak="0">
     <w:nsid w:val="2E400287"/>
     <w:multiLevelType w:val="hybridMultilevel"/>
     <w:tmpl w:val="4BA8E800"/>
@@ -6107,7 +7217,7 @@
       </w:pPr>
     </w:lvl>
   </w:abstractNum>
-  <w:abstractNum w:abstractNumId="16" w15:restartNumberingAfterBreak="0">
+  <w:abstractNum w:abstractNumId="20" w15:restartNumberingAfterBreak="0">
     <w:nsid w:val="2F0D3E86"/>
     <w:multiLevelType w:val="hybridMultilevel"/>
     <w:tmpl w:val="BAE45468"/>
@@ -6220,7 +7330,120 @@
       </w:rPr>
     </w:lvl>
   </w:abstractNum>
-  <w:abstractNum w:abstractNumId="17" w15:restartNumberingAfterBreak="0">
+  <w:abstractNum w:abstractNumId="21" w15:restartNumberingAfterBreak="0">
+    <w:nsid w:val="35F7123A"/>
+    <w:multiLevelType w:val="multilevel"/>
+    <w:tmpl w:val="4C92D46C"/>
+    <w:lvl w:ilvl="0">
+      <w:start w:val="1"/>
+      <w:numFmt w:val="decimal"/>
+      <w:lvlText w:val="%1"/>
+      <w:lvlJc w:val="left"/>
+      <w:pPr>
+        <w:ind w:left="520" w:hanging="520"/>
+      </w:pPr>
+      <w:rPr>
+        <w:rFonts w:hint="default"/>
+      </w:rPr>
+    </w:lvl>
+    <w:lvl w:ilvl="1">
+      <w:start w:val="1"/>
+      <w:numFmt w:val="decimal"/>
+      <w:lvlText w:val="%1.%2"/>
+      <w:lvlJc w:val="left"/>
+      <w:pPr>
+        <w:ind w:left="720" w:hanging="720"/>
+      </w:pPr>
+      <w:rPr>
+        <w:rFonts w:hint="default"/>
+      </w:rPr>
+    </w:lvl>
+    <w:lvl w:ilvl="2">
+      <w:start w:val="1"/>
+      <w:numFmt w:val="decimal"/>
+      <w:lvlText w:val="%1.%2.%3"/>
+      <w:lvlJc w:val="left"/>
+      <w:pPr>
+        <w:ind w:left="1080" w:hanging="1080"/>
+      </w:pPr>
+      <w:rPr>
+        <w:rFonts w:hint="default"/>
+      </w:rPr>
+    </w:lvl>
+    <w:lvl w:ilvl="3">
+      <w:start w:val="1"/>
+      <w:numFmt w:val="decimal"/>
+      <w:lvlText w:val="%1.%2.%3.%4"/>
+      <w:lvlJc w:val="left"/>
+      <w:pPr>
+        <w:ind w:left="1440" w:hanging="1440"/>
+      </w:pPr>
+      <w:rPr>
+        <w:rFonts w:hint="default"/>
+      </w:rPr>
+    </w:lvl>
+    <w:lvl w:ilvl="4">
+      <w:start w:val="1"/>
+      <w:numFmt w:val="decimal"/>
+      <w:lvlText w:val="%1.%2.%3.%4.%5"/>
+      <w:lvlJc w:val="left"/>
+      <w:pPr>
+        <w:ind w:left="1800" w:hanging="1800"/>
+      </w:pPr>
+      <w:rPr>
+        <w:rFonts w:hint="default"/>
+      </w:rPr>
+    </w:lvl>
+    <w:lvl w:ilvl="5">
+      <w:start w:val="1"/>
+      <w:numFmt w:val="decimal"/>
+      <w:lvlText w:val="%1.%2.%3.%4.%5.%6"/>
+      <w:lvlJc w:val="left"/>
+      <w:pPr>
+        <w:ind w:left="2160" w:hanging="2160"/>
+      </w:pPr>
+      <w:rPr>
+        <w:rFonts w:hint="default"/>
+      </w:rPr>
+    </w:lvl>
+    <w:lvl w:ilvl="6">
+      <w:start w:val="1"/>
+      <w:numFmt w:val="decimal"/>
+      <w:lvlText w:val="%1.%2.%3.%4.%5.%6.%7"/>
+      <w:lvlJc w:val="left"/>
+      <w:pPr>
+        <w:ind w:left="2880" w:hanging="2880"/>
+      </w:pPr>
+      <w:rPr>
+        <w:rFonts w:hint="default"/>
+      </w:rPr>
+    </w:lvl>
+    <w:lvl w:ilvl="7">
+      <w:start w:val="1"/>
+      <w:numFmt w:val="decimal"/>
+      <w:lvlText w:val="%1.%2.%3.%4.%5.%6.%7.%8"/>
+      <w:lvlJc w:val="left"/>
+      <w:pPr>
+        <w:ind w:left="3240" w:hanging="3240"/>
+      </w:pPr>
+      <w:rPr>
+        <w:rFonts w:hint="default"/>
+      </w:rPr>
+    </w:lvl>
+    <w:lvl w:ilvl="8">
+      <w:start w:val="1"/>
+      <w:numFmt w:val="decimal"/>
+      <w:lvlText w:val="%1.%2.%3.%4.%5.%6.%7.%8.%9"/>
+      <w:lvlJc w:val="left"/>
+      <w:pPr>
+        <w:ind w:left="3600" w:hanging="3600"/>
+      </w:pPr>
+      <w:rPr>
+        <w:rFonts w:hint="default"/>
+      </w:rPr>
+    </w:lvl>
+  </w:abstractNum>
+  <w:abstractNum w:abstractNumId="22" w15:restartNumberingAfterBreak="0">
     <w:nsid w:val="3C2524B8"/>
     <w:multiLevelType w:val="multilevel"/>
     <w:tmpl w:val="E8803F00"/>
@@ -6333,7 +7556,7 @@
       </w:rPr>
     </w:lvl>
   </w:abstractNum>
-  <w:abstractNum w:abstractNumId="18" w15:restartNumberingAfterBreak="0">
+  <w:abstractNum w:abstractNumId="23" w15:restartNumberingAfterBreak="0">
     <w:nsid w:val="405B2231"/>
     <w:multiLevelType w:val="hybridMultilevel"/>
     <w:tmpl w:val="EE503474"/>
@@ -6419,7 +7642,7 @@
       </w:pPr>
     </w:lvl>
   </w:abstractNum>
-  <w:abstractNum w:abstractNumId="19" w15:restartNumberingAfterBreak="0">
+  <w:abstractNum w:abstractNumId="24" w15:restartNumberingAfterBreak="0">
     <w:nsid w:val="425205F0"/>
     <w:multiLevelType w:val="hybridMultilevel"/>
     <w:tmpl w:val="D8C460DE"/>
@@ -6532,7 +7755,7 @@
       </w:rPr>
     </w:lvl>
   </w:abstractNum>
-  <w:abstractNum w:abstractNumId="20" w15:restartNumberingAfterBreak="0">
+  <w:abstractNum w:abstractNumId="25" w15:restartNumberingAfterBreak="0">
     <w:nsid w:val="43F26955"/>
     <w:multiLevelType w:val="hybridMultilevel"/>
     <w:tmpl w:val="83BE79BA"/>
@@ -6645,7 +7868,93 @@
       </w:rPr>
     </w:lvl>
   </w:abstractNum>
-  <w:abstractNum w:abstractNumId="21" w15:restartNumberingAfterBreak="0">
+  <w:abstractNum w:abstractNumId="26" w15:restartNumberingAfterBreak="0">
+    <w:nsid w:val="45B20F14"/>
+    <w:multiLevelType w:val="hybridMultilevel"/>
+    <w:tmpl w:val="2E2823EC"/>
+    <w:lvl w:ilvl="0" w:tplc="0410000F">
+      <w:start w:val="1"/>
+      <w:numFmt w:val="decimal"/>
+      <w:lvlText w:val="%1."/>
+      <w:lvlJc w:val="left"/>
+      <w:pPr>
+        <w:ind w:left="720" w:hanging="360"/>
+      </w:pPr>
+    </w:lvl>
+    <w:lvl w:ilvl="1" w:tplc="04100019" w:tentative="1">
+      <w:start w:val="1"/>
+      <w:numFmt w:val="lowerLetter"/>
+      <w:lvlText w:val="%2."/>
+      <w:lvlJc w:val="left"/>
+      <w:pPr>
+        <w:ind w:left="1440" w:hanging="360"/>
+      </w:pPr>
+    </w:lvl>
+    <w:lvl w:ilvl="2" w:tplc="0410001B" w:tentative="1">
+      <w:start w:val="1"/>
+      <w:numFmt w:val="lowerRoman"/>
+      <w:lvlText w:val="%3."/>
+      <w:lvlJc w:val="right"/>
+      <w:pPr>
+        <w:ind w:left="2160" w:hanging="180"/>
+      </w:pPr>
+    </w:lvl>
+    <w:lvl w:ilvl="3" w:tplc="0410000F" w:tentative="1">
+      <w:start w:val="1"/>
+      <w:numFmt w:val="decimal"/>
+      <w:lvlText w:val="%4."/>
+      <w:lvlJc w:val="left"/>
+      <w:pPr>
+        <w:ind w:left="2880" w:hanging="360"/>
+      </w:pPr>
+    </w:lvl>
+    <w:lvl w:ilvl="4" w:tplc="04100019" w:tentative="1">
+      <w:start w:val="1"/>
+      <w:numFmt w:val="lowerLetter"/>
+      <w:lvlText w:val="%5."/>
+      <w:lvlJc w:val="left"/>
+      <w:pPr>
+        <w:ind w:left="3600" w:hanging="360"/>
+      </w:pPr>
+    </w:lvl>
+    <w:lvl w:ilvl="5" w:tplc="0410001B" w:tentative="1">
+      <w:start w:val="1"/>
+      <w:numFmt w:val="lowerRoman"/>
+      <w:lvlText w:val="%6."/>
+      <w:lvlJc w:val="right"/>
+      <w:pPr>
+        <w:ind w:left="4320" w:hanging="180"/>
+      </w:pPr>
+    </w:lvl>
+    <w:lvl w:ilvl="6" w:tplc="0410000F" w:tentative="1">
+      <w:start w:val="1"/>
+      <w:numFmt w:val="decimal"/>
+      <w:lvlText w:val="%7."/>
+      <w:lvlJc w:val="left"/>
+      <w:pPr>
+        <w:ind w:left="5040" w:hanging="360"/>
+      </w:pPr>
+    </w:lvl>
+    <w:lvl w:ilvl="7" w:tplc="04100019" w:tentative="1">
+      <w:start w:val="1"/>
+      <w:numFmt w:val="lowerLetter"/>
+      <w:lvlText w:val="%8."/>
+      <w:lvlJc w:val="left"/>
+      <w:pPr>
+        <w:ind w:left="5760" w:hanging="360"/>
+      </w:pPr>
+    </w:lvl>
+    <w:lvl w:ilvl="8" w:tplc="0410001B" w:tentative="1">
+      <w:start w:val="1"/>
+      <w:numFmt w:val="lowerRoman"/>
+      <w:lvlText w:val="%9."/>
+      <w:lvlJc w:val="right"/>
+      <w:pPr>
+        <w:ind w:left="6480" w:hanging="180"/>
+      </w:pPr>
+    </w:lvl>
+  </w:abstractNum>
+  <w:abstractNum w:abstractNumId="27" w15:restartNumberingAfterBreak="0">
     <w:nsid w:val="48930329"/>
     <w:multiLevelType w:val="hybridMultilevel"/>
     <w:tmpl w:val="CC902C84"/>
@@ -6734,7 +8043,7 @@
       </w:pPr>
     </w:lvl>
   </w:abstractNum>
-  <w:abstractNum w:abstractNumId="22" w15:restartNumberingAfterBreak="0">
+  <w:abstractNum w:abstractNumId="28" w15:restartNumberingAfterBreak="0">
     <w:nsid w:val="53D31967"/>
     <w:multiLevelType w:val="hybridMultilevel"/>
     <w:tmpl w:val="CDAE2538"/>
@@ -6820,7 +8129,120 @@
       </w:pPr>
     </w:lvl>
   </w:abstractNum>
-  <w:abstractNum w:abstractNumId="23" w15:restartNumberingAfterBreak="0">
+  <w:abstractNum w:abstractNumId="29" w15:restartNumberingAfterBreak="0">
+    <w:nsid w:val="58F56AF9"/>
+    <w:multiLevelType w:val="hybridMultilevel"/>
+    <w:tmpl w:val="4544B21E"/>
+    <w:lvl w:ilvl="0" w:tplc="04100001">
+      <w:start w:val="1"/>
+      <w:numFmt w:val="bullet"/>
+      <w:lvlText w:val=""/>
+      <w:lvlJc w:val="left"/>
+      <w:pPr>
+        <w:ind w:left="1425" w:hanging="360"/>
+      </w:pPr>
+      <w:rPr>
+        <w:rFonts w:ascii="Symbol" w:hAnsi="Symbol" w:hint="default"/>
+      </w:rPr>
+    </w:lvl>
+    <w:lvl w:ilvl="1" w:tplc="04100003" w:tentative="1">
+      <w:start w:val="1"/>
+      <w:numFmt w:val="bullet"/>
+      <w:lvlText w:val="o"/>
+      <w:lvlJc w:val="left"/>
+      <w:pPr>
+        <w:ind w:left="2145" w:hanging="360"/>
+      </w:pPr>
+      <w:rPr>
+        <w:rFonts w:ascii="Courier New" w:hAnsi="Courier New" w:cs="Courier New" w:hint="default"/>
+      </w:rPr>
+    </w:lvl>
+    <w:lvl w:ilvl="2" w:tplc="04100005" w:tentative="1">
+      <w:start w:val="1"/>
+      <w:numFmt w:val="bullet"/>
+      <w:lvlText w:val=""/>
+      <w:lvlJc w:val="left"/>
+      <w:pPr>
+        <w:ind w:left="2865" w:hanging="360"/>
+      </w:pPr>
+      <w:rPr>
+        <w:rFonts w:ascii="Wingdings" w:hAnsi="Wingdings" w:hint="default"/>
+      </w:rPr>
+    </w:lvl>
+    <w:lvl w:ilvl="3" w:tplc="04100001" w:tentative="1">
+      <w:start w:val="1"/>
+      <w:numFmt w:val="bullet"/>
+      <w:lvlText w:val=""/>
+      <w:lvlJc w:val="left"/>
+      <w:pPr>
+        <w:ind w:left="3585" w:hanging="360"/>
+      </w:pPr>
+      <w:rPr>
+        <w:rFonts w:ascii="Symbol" w:hAnsi="Symbol" w:hint="default"/>
+      </w:rPr>
+    </w:lvl>
+    <w:lvl w:ilvl="4" w:tplc="04100003" w:tentative="1">
+      <w:start w:val="1"/>
+      <w:numFmt w:val="bullet"/>
+      <w:lvlText w:val="o"/>
+      <w:lvlJc w:val="left"/>
+      <w:pPr>
+        <w:ind w:left="4305" w:hanging="360"/>
+      </w:pPr>
+      <w:rPr>
+        <w:rFonts w:ascii="Courier New" w:hAnsi="Courier New" w:cs="Courier New" w:hint="default"/>
+      </w:rPr>
+    </w:lvl>
+    <w:lvl w:ilvl="5" w:tplc="04100005" w:tentative="1">
+      <w:start w:val="1"/>
+      <w:numFmt w:val="bullet"/>
+      <w:lvlText w:val=""/>
+      <w:lvlJc w:val="left"/>
+      <w:pPr>
+        <w:ind w:left="5025" w:hanging="360"/>
+      </w:pPr>
+      <w:rPr>
+        <w:rFonts w:ascii="Wingdings" w:hAnsi="Wingdings" w:hint="default"/>
+      </w:rPr>
+    </w:lvl>
+    <w:lvl w:ilvl="6" w:tplc="04100001" w:tentative="1">
+      <w:start w:val="1"/>
+      <w:numFmt w:val="bullet"/>
+      <w:lvlText w:val=""/>
+      <w:lvlJc w:val="left"/>
+      <w:pPr>
+        <w:ind w:left="5745" w:hanging="360"/>
+      </w:pPr>
+      <w:rPr>
+        <w:rFonts w:ascii="Symbol" w:hAnsi="Symbol" w:hint="default"/>
+      </w:rPr>
+    </w:lvl>
+    <w:lvl w:ilvl="7" w:tplc="04100003" w:tentative="1">
+      <w:start w:val="1"/>
+      <w:numFmt w:val="bullet"/>
+      <w:lvlText w:val="o"/>
+      <w:lvlJc w:val="left"/>
+      <w:pPr>
+        <w:ind w:left="6465" w:hanging="360"/>
+      </w:pPr>
+      <w:rPr>
+        <w:rFonts w:ascii="Courier New" w:hAnsi="Courier New" w:cs="Courier New" w:hint="default"/>
+      </w:rPr>
+    </w:lvl>
+    <w:lvl w:ilvl="8" w:tplc="04100005" w:tentative="1">
+      <w:start w:val="1"/>
+      <w:numFmt w:val="bullet"/>
+      <w:lvlText w:val=""/>
+      <w:lvlJc w:val="left"/>
+      <w:pPr>
+        <w:ind w:left="7185" w:hanging="360"/>
+      </w:pPr>
+      <w:rPr>
+        <w:rFonts w:ascii="Wingdings" w:hAnsi="Wingdings" w:hint="default"/>
+      </w:rPr>
+    </w:lvl>
+  </w:abstractNum>
+  <w:abstractNum w:abstractNumId="30" w15:restartNumberingAfterBreak="0">
     <w:nsid w:val="5BD847DB"/>
     <w:multiLevelType w:val="hybridMultilevel"/>
     <w:tmpl w:val="B2ACF9C2"/>
@@ -6909,7 +8331,7 @@
       </w:pPr>
     </w:lvl>
   </w:abstractNum>
-  <w:abstractNum w:abstractNumId="24" w15:restartNumberingAfterBreak="0">
+  <w:abstractNum w:abstractNumId="31" w15:restartNumberingAfterBreak="0">
     <w:nsid w:val="5C7843B3"/>
     <w:multiLevelType w:val="hybridMultilevel"/>
     <w:tmpl w:val="CAFA86DA"/>
@@ -6998,7 +8420,7 @@
       </w:pPr>
     </w:lvl>
   </w:abstractNum>
-  <w:abstractNum w:abstractNumId="25" w15:restartNumberingAfterBreak="0">
+  <w:abstractNum w:abstractNumId="32" w15:restartNumberingAfterBreak="0">
     <w:nsid w:val="602F3D50"/>
     <w:multiLevelType w:val="hybridMultilevel"/>
     <w:tmpl w:val="E4485DFA"/>
@@ -7111,7 +8533,206 @@
       </w:rPr>
     </w:lvl>
   </w:abstractNum>
-  <w:abstractNum w:abstractNumId="26" w15:restartNumberingAfterBreak="0">
+  <w:abstractNum w:abstractNumId="33" w15:restartNumberingAfterBreak="0">
+    <w:nsid w:val="6A1A472B"/>
+    <w:multiLevelType w:val="hybridMultilevel"/>
+    <w:tmpl w:val="069E56B0"/>
+    <w:lvl w:ilvl="0" w:tplc="04100001">
+      <w:start w:val="1"/>
+      <w:numFmt w:val="bullet"/>
+      <w:lvlText w:val=""/>
+      <w:lvlJc w:val="left"/>
+      <w:pPr>
+        <w:ind w:left="720" w:hanging="360"/>
+      </w:pPr>
+      <w:rPr>
+        <w:rFonts w:ascii="Symbol" w:hAnsi="Symbol" w:hint="default"/>
+      </w:rPr>
+    </w:lvl>
+    <w:lvl w:ilvl="1" w:tplc="04100003" w:tentative="1">
+      <w:start w:val="1"/>
+      <w:numFmt w:val="bullet"/>
+      <w:lvlText w:val="o"/>
+      <w:lvlJc w:val="left"/>
+      <w:pPr>
+        <w:ind w:left="1440" w:hanging="360"/>
+      </w:pPr>
+      <w:rPr>
+        <w:rFonts w:ascii="Courier New" w:hAnsi="Courier New" w:cs="Courier New" w:hint="default"/>
+      </w:rPr>
+    </w:lvl>
+    <w:lvl w:ilvl="2" w:tplc="04100005" w:tentative="1">
+      <w:start w:val="1"/>
+      <w:numFmt w:val="bullet"/>
+      <w:lvlText w:val=""/>
+      <w:lvlJc w:val="left"/>
+      <w:pPr>
+        <w:ind w:left="2160" w:hanging="360"/>
+      </w:pPr>
+      <w:rPr>
+        <w:rFonts w:ascii="Wingdings" w:hAnsi="Wingdings" w:hint="default"/>
+      </w:rPr>
+    </w:lvl>
+    <w:lvl w:ilvl="3" w:tplc="04100001" w:tentative="1">
+      <w:start w:val="1"/>
+      <w:numFmt w:val="bullet"/>
+      <w:lvlText w:val=""/>
+      <w:lvlJc w:val="left"/>
+      <w:pPr>
+        <w:ind w:left="2880" w:hanging="360"/>
+      </w:pPr>
+      <w:rPr>
+        <w:rFonts w:ascii="Symbol" w:hAnsi="Symbol" w:hint="default"/>
+      </w:rPr>
+    </w:lvl>
+    <w:lvl w:ilvl="4" w:tplc="04100003" w:tentative="1">
+      <w:start w:val="1"/>
+      <w:numFmt w:val="bullet"/>
+      <w:lvlText w:val="o"/>
+      <w:lvlJc w:val="left"/>
+      <w:pPr>
+        <w:ind w:left="3600" w:hanging="360"/>
+      </w:pPr>
+      <w:rPr>
+        <w:rFonts w:ascii="Courier New" w:hAnsi="Courier New" w:cs="Courier New" w:hint="default"/>
+      </w:rPr>
+    </w:lvl>
+    <w:lvl w:ilvl="5" w:tplc="04100005" w:tentative="1">
+      <w:start w:val="1"/>
+      <w:numFmt w:val="bullet"/>
+      <w:lvlText w:val=""/>
+      <w:lvlJc w:val="left"/>
+      <w:pPr>
+        <w:ind w:left="4320" w:hanging="360"/>
+      </w:pPr>
+      <w:rPr>
+        <w:rFonts w:ascii="Wingdings" w:hAnsi="Wingdings" w:hint="default"/>
+      </w:rPr>
+    </w:lvl>
+    <w:lvl w:ilvl="6" w:tplc="04100001" w:tentative="1">
+      <w:start w:val="1"/>
+      <w:numFmt w:val="bullet"/>
+      <w:lvlText w:val=""/>
+      <w:lvlJc w:val="left"/>
+      <w:pPr>
+        <w:ind w:left="5040" w:hanging="360"/>
+      </w:pPr>
+      <w:rPr>
+        <w:rFonts w:ascii="Symbol" w:hAnsi="Symbol" w:hint="default"/>
+      </w:rPr>
+    </w:lvl>
+    <w:lvl w:ilvl="7" w:tplc="04100003" w:tentative="1">
+      <w:start w:val="1"/>
+      <w:numFmt w:val="bullet"/>
+      <w:lvlText w:val="o"/>
+      <w:lvlJc w:val="left"/>
+      <w:pPr>
+        <w:ind w:left="5760" w:hanging="360"/>
+      </w:pPr>
+      <w:rPr>
+        <w:rFonts w:ascii="Courier New" w:hAnsi="Courier New" w:cs="Courier New" w:hint="default"/>
+      </w:rPr>
+    </w:lvl>
+    <w:lvl w:ilvl="8" w:tplc="04100005" w:tentative="1">
+      <w:start w:val="1"/>
+      <w:numFmt w:val="bullet"/>
+      <w:lvlText w:val=""/>
+      <w:lvlJc w:val="left"/>
+      <w:pPr>
+        <w:ind w:left="6480" w:hanging="360"/>
+      </w:pPr>
+      <w:rPr>
+        <w:rFonts w:ascii="Wingdings" w:hAnsi="Wingdings" w:hint="default"/>
+      </w:rPr>
+    </w:lvl>
+  </w:abstractNum>
+  <w:abstractNum w:abstractNumId="34" w15:restartNumberingAfterBreak="0">
+    <w:nsid w:val="733A3738"/>
+    <w:multiLevelType w:val="hybridMultilevel"/>
+    <w:tmpl w:val="2B142854"/>
+    <w:lvl w:ilvl="0" w:tplc="0410000F">
+      <w:start w:val="1"/>
+      <w:numFmt w:val="decimal"/>
+      <w:lvlText w:val="%1."/>
+      <w:lvlJc w:val="left"/>
+      <w:pPr>
+        <w:ind w:left="720" w:hanging="360"/>
+      </w:pPr>
+    </w:lvl>
+    <w:lvl w:ilvl="1" w:tplc="04100019" w:tentative="1">
+      <w:start w:val="1"/>
+      <w:numFmt w:val="lowerLetter"/>
+      <w:lvlText w:val="%2."/>
+      <w:lvlJc w:val="left"/>
+      <w:pPr>
+        <w:ind w:left="1440" w:hanging="360"/>
+      </w:pPr>
+    </w:lvl>
+    <w:lvl w:ilvl="2" w:tplc="0410001B" w:tentative="1">
+      <w:start w:val="1"/>
+      <w:numFmt w:val="lowerRoman"/>
+      <w:lvlText w:val="%3."/>
+      <w:lvlJc w:val="right"/>
+      <w:pPr>
+        <w:ind w:left="2160" w:hanging="180"/>
+      </w:pPr>
+    </w:lvl>
+    <w:lvl w:ilvl="3" w:tplc="0410000F" w:tentative="1">
+      <w:start w:val="1"/>
+      <w:numFmt w:val="decimal"/>
+      <w:lvlText w:val="%4."/>
+      <w:lvlJc w:val="left"/>
+      <w:pPr>
+        <w:ind w:left="2880" w:hanging="360"/>
+      </w:pPr>
+    </w:lvl>
+    <w:lvl w:ilvl="4" w:tplc="04100019" w:tentative="1">
+      <w:start w:val="1"/>
+      <w:numFmt w:val="lowerLetter"/>
+      <w:lvlText w:val="%5."/>
+      <w:lvlJc w:val="left"/>
+      <w:pPr>
+        <w:ind w:left="3600" w:hanging="360"/>
+      </w:pPr>
+    </w:lvl>
+    <w:lvl w:ilvl="5" w:tplc="0410001B" w:tentative="1">
+      <w:start w:val="1"/>
+      <w:numFmt w:val="lowerRoman"/>
+      <w:lvlText w:val="%6."/>
+      <w:lvlJc w:val="right"/>
+      <w:pPr>
+        <w:ind w:left="4320" w:hanging="180"/>
+      </w:pPr>
+    </w:lvl>
+    <w:lvl w:ilvl="6" w:tplc="0410000F" w:tentative="1">
+      <w:start w:val="1"/>
+      <w:numFmt w:val="decimal"/>
+      <w:lvlText w:val="%7."/>
+      <w:lvlJc w:val="left"/>
+      <w:pPr>
+        <w:ind w:left="5040" w:hanging="360"/>
+      </w:pPr>
+    </w:lvl>
+    <w:lvl w:ilvl="7" w:tplc="04100019" w:tentative="1">
+      <w:start w:val="1"/>
+      <w:numFmt w:val="lowerLetter"/>
+      <w:lvlText w:val="%8."/>
+      <w:lvlJc w:val="left"/>
+      <w:pPr>
+        <w:ind w:left="5760" w:hanging="360"/>
+      </w:pPr>
+    </w:lvl>
+    <w:lvl w:ilvl="8" w:tplc="0410001B" w:tentative="1">
+      <w:start w:val="1"/>
+      <w:numFmt w:val="lowerRoman"/>
+      <w:lvlText w:val="%9."/>
+      <w:lvlJc w:val="right"/>
+      <w:pPr>
+        <w:ind w:left="6480" w:hanging="180"/>
+      </w:pPr>
+    </w:lvl>
+  </w:abstractNum>
+  <w:abstractNum w:abstractNumId="35" w15:restartNumberingAfterBreak="0">
     <w:nsid w:val="742A4519"/>
     <w:multiLevelType w:val="hybridMultilevel"/>
     <w:tmpl w:val="E2F0B3FA"/>
@@ -7200,7 +8821,7 @@
       </w:pPr>
     </w:lvl>
   </w:abstractNum>
-  <w:abstractNum w:abstractNumId="27" w15:restartNumberingAfterBreak="0">
+  <w:abstractNum w:abstractNumId="36" w15:restartNumberingAfterBreak="0">
     <w:nsid w:val="76ED2FF5"/>
     <w:multiLevelType w:val="multilevel"/>
     <w:tmpl w:val="E8803F00"/>
@@ -7313,7 +8934,7 @@
       </w:rPr>
     </w:lvl>
   </w:abstractNum>
-  <w:abstractNum w:abstractNumId="28" w15:restartNumberingAfterBreak="0">
+  <w:abstractNum w:abstractNumId="37" w15:restartNumberingAfterBreak="0">
     <w:nsid w:val="77EF629B"/>
     <w:multiLevelType w:val="hybridMultilevel"/>
     <w:tmpl w:val="F1C0FD78"/>
@@ -7426,92 +9047,235 @@
       </w:rPr>
     </w:lvl>
   </w:abstractNum>
+  <w:abstractNum w:abstractNumId="38" w15:restartNumberingAfterBreak="0">
+    <w:nsid w:val="7FD43A16"/>
+    <w:multiLevelType w:val="multilevel"/>
+    <w:tmpl w:val="4C92D46C"/>
+    <w:lvl w:ilvl="0">
+      <w:start w:val="1"/>
+      <w:numFmt w:val="decimal"/>
+      <w:lvlText w:val="%1"/>
+      <w:lvlJc w:val="left"/>
+      <w:pPr>
+        <w:ind w:left="520" w:hanging="520"/>
+      </w:pPr>
+      <w:rPr>
+        <w:rFonts w:hint="default"/>
+      </w:rPr>
+    </w:lvl>
+    <w:lvl w:ilvl="1">
+      <w:start w:val="1"/>
+      <w:numFmt w:val="decimal"/>
+      <w:lvlText w:val="%1.%2"/>
+      <w:lvlJc w:val="left"/>
+      <w:pPr>
+        <w:ind w:left="720" w:hanging="720"/>
+      </w:pPr>
+      <w:rPr>
+        <w:rFonts w:hint="default"/>
+      </w:rPr>
+    </w:lvl>
+    <w:lvl w:ilvl="2">
+      <w:start w:val="1"/>
+      <w:numFmt w:val="decimal"/>
+      <w:lvlText w:val="%1.%2.%3"/>
+      <w:lvlJc w:val="left"/>
+      <w:pPr>
+        <w:ind w:left="1080" w:hanging="1080"/>
+      </w:pPr>
+      <w:rPr>
+        <w:rFonts w:hint="default"/>
+      </w:rPr>
+    </w:lvl>
+    <w:lvl w:ilvl="3">
+      <w:start w:val="1"/>
+      <w:numFmt w:val="decimal"/>
+      <w:lvlText w:val="%1.%2.%3.%4"/>
+      <w:lvlJc w:val="left"/>
+      <w:pPr>
+        <w:ind w:left="1440" w:hanging="1440"/>
+      </w:pPr>
+      <w:rPr>
+        <w:rFonts w:hint="default"/>
+      </w:rPr>
+    </w:lvl>
+    <w:lvl w:ilvl="4">
+      <w:start w:val="1"/>
+      <w:numFmt w:val="decimal"/>
+      <w:lvlText w:val="%1.%2.%3.%4.%5"/>
+      <w:lvlJc w:val="left"/>
+      <w:pPr>
+        <w:ind w:left="1800" w:hanging="1800"/>
+      </w:pPr>
+      <w:rPr>
+        <w:rFonts w:hint="default"/>
+      </w:rPr>
+    </w:lvl>
+    <w:lvl w:ilvl="5">
+      <w:start w:val="1"/>
+      <w:numFmt w:val="decimal"/>
+      <w:lvlText w:val="%1.%2.%3.%4.%5.%6"/>
+      <w:lvlJc w:val="left"/>
+      <w:pPr>
+        <w:ind w:left="2160" w:hanging="2160"/>
+      </w:pPr>
+      <w:rPr>
+        <w:rFonts w:hint="default"/>
+      </w:rPr>
+    </w:lvl>
+    <w:lvl w:ilvl="6">
+      <w:start w:val="1"/>
+      <w:numFmt w:val="decimal"/>
+      <w:lvlText w:val="%1.%2.%3.%4.%5.%6.%7"/>
+      <w:lvlJc w:val="left"/>
+      <w:pPr>
+        <w:ind w:left="2880" w:hanging="2880"/>
+      </w:pPr>
+      <w:rPr>
+        <w:rFonts w:hint="default"/>
+      </w:rPr>
+    </w:lvl>
+    <w:lvl w:ilvl="7">
+      <w:start w:val="1"/>
+      <w:numFmt w:val="decimal"/>
+      <w:lvlText w:val="%1.%2.%3.%4.%5.%6.%7.%8"/>
+      <w:lvlJc w:val="left"/>
+      <w:pPr>
+        <w:ind w:left="3240" w:hanging="3240"/>
+      </w:pPr>
+      <w:rPr>
+        <w:rFonts w:hint="default"/>
+      </w:rPr>
+    </w:lvl>
+    <w:lvl w:ilvl="8">
+      <w:start w:val="1"/>
+      <w:numFmt w:val="decimal"/>
+      <w:lvlText w:val="%1.%2.%3.%4.%5.%6.%7.%8.%9"/>
+      <w:lvlJc w:val="left"/>
+      <w:pPr>
+        <w:ind w:left="3600" w:hanging="3600"/>
+      </w:pPr>
+      <w:rPr>
+        <w:rFonts w:hint="default"/>
+      </w:rPr>
+    </w:lvl>
+  </w:abstractNum>
   <w:num w:numId="1" w16cid:durableId="131944951">
+    <w:abstractNumId w:val="16"/>
+  </w:num>
+  <w:num w:numId="2" w16cid:durableId="2142647407">
+    <w:abstractNumId w:val="17"/>
+  </w:num>
+  <w:num w:numId="3" w16cid:durableId="2047756821">
+    <w:abstractNumId w:val="23"/>
+  </w:num>
+  <w:num w:numId="4" w16cid:durableId="122043005">
+    <w:abstractNumId w:val="27"/>
+  </w:num>
+  <w:num w:numId="5" w16cid:durableId="599989710">
+    <w:abstractNumId w:val="7"/>
+  </w:num>
+  <w:num w:numId="6" w16cid:durableId="609043509">
+    <w:abstractNumId w:val="31"/>
+  </w:num>
+  <w:num w:numId="7" w16cid:durableId="1998343822">
+    <w:abstractNumId w:val="10"/>
+  </w:num>
+  <w:num w:numId="8" w16cid:durableId="421533606">
+    <w:abstractNumId w:val="30"/>
+  </w:num>
+  <w:num w:numId="9" w16cid:durableId="1428575431">
+    <w:abstractNumId w:val="8"/>
+  </w:num>
+  <w:num w:numId="10" w16cid:durableId="659582366">
+    <w:abstractNumId w:val="36"/>
+  </w:num>
+  <w:num w:numId="11" w16cid:durableId="880097343">
+    <w:abstractNumId w:val="11"/>
+  </w:num>
+  <w:num w:numId="12" w16cid:durableId="2109346724">
+    <w:abstractNumId w:val="22"/>
+  </w:num>
+  <w:num w:numId="13" w16cid:durableId="475148728">
+    <w:abstractNumId w:val="4"/>
+  </w:num>
+  <w:num w:numId="14" w16cid:durableId="2129279075">
+    <w:abstractNumId w:val="37"/>
+  </w:num>
+  <w:num w:numId="15" w16cid:durableId="576205825">
+    <w:abstractNumId w:val="24"/>
+  </w:num>
+  <w:num w:numId="16" w16cid:durableId="1431122418">
+    <w:abstractNumId w:val="28"/>
+  </w:num>
+  <w:num w:numId="17" w16cid:durableId="878397078">
+    <w:abstractNumId w:val="19"/>
+  </w:num>
+  <w:num w:numId="18" w16cid:durableId="1904756383">
+    <w:abstractNumId w:val="35"/>
+  </w:num>
+  <w:num w:numId="19" w16cid:durableId="1775203128">
+    <w:abstractNumId w:val="5"/>
+  </w:num>
+  <w:num w:numId="20" w16cid:durableId="632255262">
     <w:abstractNumId w:val="13"/>
   </w:num>
-  <w:num w:numId="2" w16cid:durableId="2142647407">
-    <w:abstractNumId w:val="14"/>
-  </w:num>
-  <w:num w:numId="3" w16cid:durableId="2047756821">
-    <w:abstractNumId w:val="18"/>
-  </w:num>
-  <w:num w:numId="4" w16cid:durableId="122043005">
-    <w:abstractNumId w:val="21"/>
-  </w:num>
-  <w:num w:numId="5" w16cid:durableId="599989710">
+  <w:num w:numId="21" w16cid:durableId="1305769494">
     <w:abstractNumId w:val="6"/>
   </w:num>
-  <w:num w:numId="6" w16cid:durableId="609043509">
-    <w:abstractNumId w:val="24"/>
-  </w:num>
-  <w:num w:numId="7" w16cid:durableId="1998343822">
-    <w:abstractNumId w:val="9"/>
-  </w:num>
-  <w:num w:numId="8" w16cid:durableId="421533606">
-    <w:abstractNumId w:val="23"/>
-  </w:num>
-  <w:num w:numId="9" w16cid:durableId="1428575431">
-    <w:abstractNumId w:val="7"/>
-  </w:num>
-  <w:num w:numId="10" w16cid:durableId="659582366">
-    <w:abstractNumId w:val="27"/>
-  </w:num>
-  <w:num w:numId="11" w16cid:durableId="880097343">
-    <w:abstractNumId w:val="10"/>
-  </w:num>
-  <w:num w:numId="12" w16cid:durableId="2109346724">
-    <w:abstractNumId w:val="17"/>
-  </w:num>
-  <w:num w:numId="13" w16cid:durableId="475148728">
-    <w:abstractNumId w:val="3"/>
-  </w:num>
-  <w:num w:numId="14" w16cid:durableId="2129279075">
-    <w:abstractNumId w:val="28"/>
-  </w:num>
-  <w:num w:numId="15" w16cid:durableId="576205825">
-    <w:abstractNumId w:val="19"/>
-  </w:num>
-  <w:num w:numId="16" w16cid:durableId="1431122418">
-    <w:abstractNumId w:val="22"/>
-  </w:num>
-  <w:num w:numId="17" w16cid:durableId="878397078">
-    <w:abstractNumId w:val="15"/>
-  </w:num>
-  <w:num w:numId="18" w16cid:durableId="1904756383">
-    <w:abstractNumId w:val="26"/>
-  </w:num>
-  <w:num w:numId="19" w16cid:durableId="1775203128">
-    <w:abstractNumId w:val="4"/>
-  </w:num>
-  <w:num w:numId="20" w16cid:durableId="632255262">
-    <w:abstractNumId w:val="11"/>
-  </w:num>
-  <w:num w:numId="21" w16cid:durableId="1305769494">
-    <w:abstractNumId w:val="5"/>
-  </w:num>
   <w:num w:numId="22" w16cid:durableId="1875386113">
-    <w:abstractNumId w:val="16"/>
+    <w:abstractNumId w:val="20"/>
   </w:num>
   <w:num w:numId="23" w16cid:durableId="442311128">
     <w:abstractNumId w:val="0"/>
   </w:num>
   <w:num w:numId="24" w16cid:durableId="1273703423">
-    <w:abstractNumId w:val="8"/>
+    <w:abstractNumId w:val="9"/>
   </w:num>
   <w:num w:numId="25" w16cid:durableId="179123201">
-    <w:abstractNumId w:val="20"/>
+    <w:abstractNumId w:val="25"/>
   </w:num>
   <w:num w:numId="26" w16cid:durableId="1435979047">
+    <w:abstractNumId w:val="2"/>
+  </w:num>
+  <w:num w:numId="27" w16cid:durableId="238294759">
+    <w:abstractNumId w:val="32"/>
+  </w:num>
+  <w:num w:numId="28" w16cid:durableId="1156844598">
+    <w:abstractNumId w:val="14"/>
+  </w:num>
+  <w:num w:numId="29" w16cid:durableId="1026758814">
+    <w:abstractNumId w:val="3"/>
+  </w:num>
+  <w:num w:numId="30" w16cid:durableId="583415386">
+    <w:abstractNumId w:val="29"/>
+  </w:num>
+  <w:num w:numId="31" w16cid:durableId="920871322">
+    <w:abstractNumId w:val="15"/>
+  </w:num>
+  <w:num w:numId="32" w16cid:durableId="711224516">
+    <w:abstractNumId w:val="33"/>
+  </w:num>
+  <w:num w:numId="33" w16cid:durableId="1445415970">
     <w:abstractNumId w:val="1"/>
   </w:num>
-  <w:num w:numId="27" w16cid:durableId="238294759">
-    <w:abstractNumId w:val="25"/>
+  <w:num w:numId="34" w16cid:durableId="22678799">
+    <w:abstractNumId w:val="18"/>
   </w:num>
-  <w:num w:numId="28" w16cid:durableId="1156844598">
+  <w:num w:numId="35" w16cid:durableId="1786660062">
     <w:abstractNumId w:val="12"/>
   </w:num>
-  <w:num w:numId="29" w16cid:durableId="1026758814">
-    <w:abstractNumId w:val="2"/>
+  <w:num w:numId="36" w16cid:durableId="686911730">
+    <w:abstractNumId w:val="21"/>
+  </w:num>
+  <w:num w:numId="37" w16cid:durableId="1909537888">
+    <w:abstractNumId w:val="38"/>
+  </w:num>
+  <w:num w:numId="38" w16cid:durableId="1718234096">
+    <w:abstractNumId w:val="26"/>
+  </w:num>
+  <w:num w:numId="39" w16cid:durableId="486556632">
+    <w:abstractNumId w:val="34"/>
   </w:num>
 </w:numbering>
 </file>

</xml_diff>

<commit_message>
update tesi correzioni prof
</commit_message>
<xml_diff>
--- a/Tesi/Tesi -  Design - Capitolo 3.docx
+++ b/Tesi/Tesi -  Design - Capitolo 3.docx
@@ -1221,21 +1221,6 @@
       </w:r>
       <w:bookmarkEnd w:id="0"/>
     </w:p>
-    <w:p/>
-    <w:p>
-      <w:pPr>
-        <w:pStyle w:val="Titolo2"/>
-        <w:numPr>
-          <w:ilvl w:val="1"/>
-          <w:numId w:val="36"/>
-        </w:numPr>
-      </w:pPr>
-      <w:bookmarkStart w:id="1" w:name="_Toc106360988"/>
-      <w:r>
-        <w:t>Contesto e definizione del problema</w:t>
-      </w:r>
-      <w:bookmarkEnd w:id="1"/>
-    </w:p>
     <w:p>
       <w:pPr>
         <w:pStyle w:val="StileEsempio"/>
@@ -1364,17 +1349,17 @@
         <w:t>,</w:t>
       </w:r>
       <w:r>
-        <w:t xml:space="preserve"> imprese e cittadini comprendono il potenziale </w:t>
+        <w:t xml:space="preserve"> imprese e cittadini comprendono il potenziale della tecnologia e dell’informazione e prendono </w:t>
+      </w:r>
+      <w:r>
+        <w:t xml:space="preserve">con consapevolezza la decisione </w:t>
+      </w:r>
+      <w:r>
+        <w:t xml:space="preserve">di utilizzare la tecnologia per </w:t>
       </w:r>
       <w:r>
         <w:lastRenderedPageBreak/>
-        <w:t xml:space="preserve">della tecnologia e dell’informazione e prendono </w:t>
-      </w:r>
-      <w:r>
-        <w:t xml:space="preserve">con consapevolezza la decisione </w:t>
-      </w:r>
-      <w:r>
-        <w:t>di utilizzare la tecnologia per trasformare la vita e il lavoro nella loro regione in modo significativo e positivo.</w:t>
+        <w:t>trasformare la vita e il lavoro nella loro regione in modo significativo e positivo.</w:t>
       </w:r>
       <w:r>
         <w:t xml:space="preserve"> </w:t>
@@ -1553,11 +1538,7 @@
         <w:t>poiché richiedono conoscenze specifiche per essere interpretati</w:t>
       </w:r>
       <w:r>
-        <w:t xml:space="preserve">, </w:t>
-      </w:r>
-      <w:r>
-        <w:lastRenderedPageBreak/>
-        <w:t xml:space="preserve">non vengono presentati in maniera comprensibile </w:t>
+        <w:t xml:space="preserve">, non vengono presentati in maniera comprensibile </w:t>
       </w:r>
       <w:r>
         <w:t>e presentano una scarsa eterogeneità.</w:t>
@@ -1579,11 +1560,11 @@
           <w:numId w:val="36"/>
         </w:numPr>
       </w:pPr>
-      <w:bookmarkStart w:id="2" w:name="_Toc106360989"/>
+      <w:bookmarkStart w:id="1" w:name="_Toc106360989"/>
       <w:r>
         <w:t>Obiettivo</w:t>
       </w:r>
-      <w:bookmarkEnd w:id="2"/>
+      <w:bookmarkEnd w:id="1"/>
     </w:p>
     <w:p>
       <w:pPr>
@@ -1621,11 +1602,11 @@
           <w:numId w:val="36"/>
         </w:numPr>
       </w:pPr>
-      <w:bookmarkStart w:id="3" w:name="_Toc106360990"/>
+      <w:bookmarkStart w:id="2" w:name="_Toc106360990"/>
       <w:r>
         <w:t>Soluzione</w:t>
       </w:r>
-      <w:bookmarkEnd w:id="3"/>
+      <w:bookmarkEnd w:id="2"/>
     </w:p>
     <w:p>
       <w:pPr>
@@ -1698,18 +1679,15 @@
       </w:r>
       <w:proofErr w:type="spellEnd"/>
       <w:r>
-        <w:t xml:space="preserve"> sono </w:t>
-      </w:r>
+        <w:t xml:space="preserve"> sono utili per rappresentare fenomeni urbani, complessi, presenti in una determinata area urbana.</w:t>
+      </w:r>
+    </w:p>
+    <w:p>
+      <w:pPr>
+        <w:pStyle w:val="StileEsempio"/>
+      </w:pPr>
       <w:r>
         <w:lastRenderedPageBreak/>
-        <w:t>utili per rappresentare fenomeni urbani, complessi, presenti in una determinata area urbana.</w:t>
-      </w:r>
-    </w:p>
-    <w:p>
-      <w:pPr>
-        <w:pStyle w:val="StileEsempio"/>
-      </w:pPr>
-      <w:r>
         <w:t>In questo progetto,</w:t>
       </w:r>
       <w:r>
@@ -1857,13 +1835,13 @@
           <w:numId w:val="36"/>
         </w:numPr>
       </w:pPr>
-      <w:bookmarkStart w:id="4" w:name="_Toc106360991"/>
+      <w:bookmarkStart w:id="3" w:name="_Toc106360991"/>
       <w:proofErr w:type="spellStart"/>
       <w:r>
         <w:lastRenderedPageBreak/>
         <w:t>Outline</w:t>
       </w:r>
-      <w:bookmarkEnd w:id="4"/>
+      <w:bookmarkEnd w:id="3"/>
       <w:proofErr w:type="spellEnd"/>
       <w:r>
         <w:t xml:space="preserve"> (da fare)</w:t>
@@ -1963,11 +1941,11 @@
           <w:numId w:val="11"/>
         </w:numPr>
       </w:pPr>
-      <w:bookmarkStart w:id="5" w:name="_Toc106360992"/>
+      <w:bookmarkStart w:id="4" w:name="_Toc106360992"/>
       <w:r>
         <w:t>Design</w:t>
       </w:r>
-      <w:bookmarkEnd w:id="5"/>
+      <w:bookmarkEnd w:id="4"/>
     </w:p>
     <w:p/>
     <w:p>
@@ -1978,11 +1956,11 @@
           <w:numId w:val="11"/>
         </w:numPr>
       </w:pPr>
-      <w:bookmarkStart w:id="6" w:name="_Toc106360993"/>
+      <w:bookmarkStart w:id="5" w:name="_Toc106360993"/>
       <w:r>
         <w:t>Scenari d’uso</w:t>
       </w:r>
-      <w:bookmarkEnd w:id="6"/>
+      <w:bookmarkEnd w:id="5"/>
     </w:p>
     <w:p/>
     <w:p>
@@ -2583,11 +2561,11 @@
           <w:numId w:val="11"/>
         </w:numPr>
       </w:pPr>
-      <w:bookmarkStart w:id="7" w:name="_Toc106360994"/>
+      <w:bookmarkStart w:id="6" w:name="_Toc106360994"/>
       <w:r>
         <w:t>Requisiti</w:t>
       </w:r>
-      <w:bookmarkEnd w:id="7"/>
+      <w:bookmarkEnd w:id="6"/>
     </w:p>
     <w:p/>
     <w:p>
@@ -3138,29 +3116,29 @@
           <w:numId w:val="11"/>
         </w:numPr>
       </w:pPr>
-      <w:bookmarkStart w:id="8" w:name="_Toc106360995"/>
+      <w:bookmarkStart w:id="7" w:name="_Toc106360995"/>
       <w:r>
         <w:t>Scelte progettuali</w:t>
       </w:r>
+      <w:bookmarkEnd w:id="7"/>
+    </w:p>
+    <w:p>
+      <w:pPr>
+        <w:pStyle w:val="Titolo3"/>
+      </w:pPr>
+    </w:p>
+    <w:p>
+      <w:pPr>
+        <w:pStyle w:val="Titolo3"/>
+      </w:pPr>
+      <w:bookmarkStart w:id="8" w:name="_Toc106360996"/>
+      <w:r>
+        <w:t>3.3.</w:t>
+      </w:r>
+      <w:r>
+        <w:t>1 Tecnologie</w:t>
+      </w:r>
       <w:bookmarkEnd w:id="8"/>
-    </w:p>
-    <w:p>
-      <w:pPr>
-        <w:pStyle w:val="Titolo3"/>
-      </w:pPr>
-    </w:p>
-    <w:p>
-      <w:pPr>
-        <w:pStyle w:val="Titolo3"/>
-      </w:pPr>
-      <w:bookmarkStart w:id="9" w:name="_Toc106360996"/>
-      <w:r>
-        <w:t>3.3.</w:t>
-      </w:r>
-      <w:r>
-        <w:t>1 Tecnologie</w:t>
-      </w:r>
-      <w:bookmarkEnd w:id="9"/>
     </w:p>
     <w:p/>
     <w:p>
@@ -4007,7 +3985,7 @@
       <w:pPr>
         <w:pStyle w:val="Titolo3"/>
       </w:pPr>
-      <w:bookmarkStart w:id="10" w:name="_Toc106360997"/>
+      <w:bookmarkStart w:id="9" w:name="_Toc106360997"/>
       <w:r>
         <w:lastRenderedPageBreak/>
         <w:t xml:space="preserve">3.3.2 </w:t>
@@ -4015,7 +3993,7 @@
       <w:r>
         <w:t>Motivazioni</w:t>
       </w:r>
-      <w:bookmarkEnd w:id="10"/>
+      <w:bookmarkEnd w:id="9"/>
     </w:p>
     <w:p>
       <w:pPr>
@@ -4285,7 +4263,7 @@
       <w:pPr>
         <w:pStyle w:val="Titolo3"/>
       </w:pPr>
-      <w:bookmarkStart w:id="11" w:name="_Toc106360998"/>
+      <w:bookmarkStart w:id="10" w:name="_Toc106360998"/>
       <w:r>
         <w:t>3.3.3</w:t>
       </w:r>
@@ -4295,7 +4273,7 @@
       <w:r>
         <w:t>Architettura e sviluppo</w:t>
       </w:r>
-      <w:bookmarkEnd w:id="11"/>
+      <w:bookmarkEnd w:id="10"/>
       <w:r>
         <w:t xml:space="preserve"> </w:t>
       </w:r>
@@ -4781,9 +4759,6 @@
     <w:p>
       <w:pPr>
         <w:pStyle w:val="StileEsempio"/>
-        <w:rPr>
-          <w:lang w:val="en-US"/>
-        </w:rPr>
       </w:pPr>
       <w:r>
         <w:t xml:space="preserve">In cartografia </w:t>
@@ -5693,23 +5668,21 @@
         <w:pStyle w:val="StileEsempio"/>
       </w:pPr>
     </w:p>
-    <w:bookmarkStart w:id="12" w:name="_Toc106360999" w:displacedByCustomXml="next"/>
+    <w:bookmarkStart w:id="11" w:name="_Toc106360999" w:displacedByCustomXml="next"/>
     <w:sdt>
       <w:sdtPr>
+        <w:rPr>
+          <w:rFonts w:asciiTheme="minorHAnsi" w:eastAsiaTheme="minorHAnsi" w:hAnsiTheme="minorHAnsi" w:cstheme="minorBidi"/>
+          <w:color w:val="auto"/>
+          <w:sz w:val="24"/>
+          <w:szCs w:val="24"/>
+        </w:rPr>
         <w:id w:val="143168040"/>
         <w:docPartObj>
           <w:docPartGallery w:val="Bibliographies"/>
           <w:docPartUnique/>
         </w:docPartObj>
       </w:sdtPr>
-      <w:sdtEndPr>
-        <w:rPr>
-          <w:rFonts w:asciiTheme="minorHAnsi" w:eastAsiaTheme="minorHAnsi" w:hAnsiTheme="minorHAnsi" w:cstheme="minorBidi"/>
-          <w:color w:val="auto"/>
-          <w:sz w:val="24"/>
-          <w:szCs w:val="24"/>
-        </w:rPr>
-      </w:sdtEndPr>
       <w:sdtContent>
         <w:p>
           <w:pPr>
@@ -5718,7 +5691,7 @@
           <w:r>
             <w:t>Bibliografia</w:t>
           </w:r>
-          <w:bookmarkEnd w:id="12"/>
+          <w:bookmarkEnd w:id="11"/>
         </w:p>
         <w:sdt>
           <w:sdtPr>

</xml_diff>